<commit_message>
Introducidos graficos tarea 1
</commit_message>
<xml_diff>
--- a/MemoriaPrac1_IC.docx
+++ b/MemoriaPrac1_IC.docx
@@ -4849,14 +4849,105 @@
           <w:rFonts w:ascii="Times New Roman" w:hAnsi="Times New Roman" w:cs="Times New Roman"/>
           <w:b/>
           <w:sz w:val="32"/>
+          <w:u w:val="dotted"/>
+        </w:rPr>
+        <w:t>Tarea 3</w:t>
+      </w:r>
+      <w:r>
+        <w:rPr>
+          <w:rFonts w:ascii="Times New Roman" w:hAnsi="Times New Roman" w:cs="Times New Roman"/>
+          <w:sz w:val="32"/>
+        </w:rPr>
+        <w:t xml:space="preserve">: </w:t>
+      </w:r>
+      <w:r>
+        <w:rPr>
+          <w:rFonts w:ascii="Times New Roman" w:hAnsi="Times New Roman" w:cs="Times New Roman"/>
+          <w:sz w:val="32"/>
+        </w:rPr>
+        <w:t>Análisis de los resultados.</w:t>
+      </w:r>
+    </w:p>
+    <w:p>
+      <w:pPr>
+        <w:pStyle w:val="Prrafodelista"/>
+        <w:jc w:val="both"/>
+        <w:rPr>
+          <w:rFonts w:ascii="Times New Roman" w:hAnsi="Times New Roman" w:cs="Times New Roman"/>
+          <w:sz w:val="28"/>
+        </w:rPr>
+      </w:pPr>
+    </w:p>
+    <w:p>
+      <w:pPr>
+        <w:pStyle w:val="Prrafodelista"/>
+        <w:numPr>
+          <w:ilvl w:val="0"/>
+          <w:numId w:val="3"/>
+        </w:numPr>
+        <w:jc w:val="both"/>
+        <w:rPr>
+          <w:rFonts w:ascii="Times New Roman" w:hAnsi="Times New Roman" w:cs="Times New Roman"/>
+          <w:sz w:val="28"/>
+        </w:rPr>
+      </w:pPr>
+      <w:r>
+        <w:rPr>
+          <w:rFonts w:ascii="Times New Roman" w:hAnsi="Times New Roman" w:cs="Times New Roman"/>
+          <w:b/>
+          <w:sz w:val="32"/>
+          <w:u w:val="dotted"/>
+        </w:rPr>
+        <w:t>Tarea 4</w:t>
+      </w:r>
+      <w:r>
+        <w:rPr>
+          <w:rFonts w:ascii="Times New Roman" w:hAnsi="Times New Roman" w:cs="Times New Roman"/>
+          <w:sz w:val="32"/>
+        </w:rPr>
+        <w:t xml:space="preserve">: </w:t>
+      </w:r>
+      <w:r>
+        <w:rPr>
+          <w:rFonts w:ascii="Times New Roman" w:hAnsi="Times New Roman" w:cs="Times New Roman"/>
+          <w:sz w:val="32"/>
+        </w:rPr>
+        <w:t>Conclusiones.</w:t>
+      </w:r>
+    </w:p>
+    <w:p>
+      <w:pPr>
+        <w:pStyle w:val="Prrafodelista"/>
+        <w:ind w:left="1440"/>
+        <w:jc w:val="both"/>
+        <w:rPr>
+          <w:rFonts w:ascii="Times New Roman" w:hAnsi="Times New Roman" w:cs="Times New Roman"/>
+          <w:sz w:val="28"/>
+        </w:rPr>
+      </w:pPr>
+    </w:p>
+    <w:p>
+      <w:pPr>
+        <w:pStyle w:val="Prrafodelista"/>
+        <w:numPr>
+          <w:ilvl w:val="0"/>
+          <w:numId w:val="3"/>
+        </w:numPr>
+        <w:jc w:val="both"/>
+        <w:rPr>
+          <w:rFonts w:ascii="Times New Roman" w:hAnsi="Times New Roman" w:cs="Times New Roman"/>
+          <w:sz w:val="28"/>
+        </w:rPr>
+      </w:pPr>
+      <w:r>
+        <w:rPr>
+          <w:rFonts w:ascii="Times New Roman" w:hAnsi="Times New Roman" w:cs="Times New Roman"/>
+          <w:b/>
+          <w:sz w:val="32"/>
         </w:rPr>
         <w:t>Bibliografía.</w:t>
       </w:r>
     </w:p>
-    <w:p/>
-    <w:p/>
-    <w:p/>
-    <w:p/>
     <w:p/>
     <w:p/>
     <w:p/>
@@ -5533,7 +5624,23 @@
           <w:sz w:val="26"/>
           <w:szCs w:val="26"/>
         </w:rPr>
-        <w:t xml:space="preserve"> con la información recogida en </w:t>
+        <w:t xml:space="preserve"> con</w:t>
+      </w:r>
+      <w:r>
+        <w:rPr>
+          <w:rFonts w:ascii="Times New Roman" w:hAnsi="Times New Roman" w:cs="Times New Roman"/>
+          <w:sz w:val="26"/>
+          <w:szCs w:val="26"/>
+        </w:rPr>
+        <w:t xml:space="preserve"> solo </w:t>
+      </w:r>
+      <w:r>
+        <w:rPr>
+          <w:rFonts w:ascii="Times New Roman" w:hAnsi="Times New Roman" w:cs="Times New Roman"/>
+          <w:sz w:val="26"/>
+          <w:szCs w:val="26"/>
+        </w:rPr>
+        <w:t xml:space="preserve">la información recogida en </w:t>
       </w:r>
       <w:proofErr w:type="spellStart"/>
       <w:r>
@@ -5545,6 +5652,50 @@
         <w:t>Linkedin</w:t>
       </w:r>
       <w:proofErr w:type="spellEnd"/>
+      <w:r>
+        <w:rPr>
+          <w:rFonts w:ascii="Times New Roman" w:hAnsi="Times New Roman" w:cs="Times New Roman"/>
+          <w:sz w:val="26"/>
+          <w:szCs w:val="26"/>
+        </w:rPr>
+        <w:t>, ya que en ella se observan una mayor cantidad de datos que en las otras páginas de búsquedas de empleo (</w:t>
+      </w:r>
+      <w:proofErr w:type="spellStart"/>
+      <w:r>
+        <w:rPr>
+          <w:rFonts w:ascii="Times New Roman" w:hAnsi="Times New Roman" w:cs="Times New Roman"/>
+          <w:sz w:val="26"/>
+          <w:szCs w:val="26"/>
+        </w:rPr>
+        <w:t>GoogleJobs</w:t>
+      </w:r>
+      <w:proofErr w:type="spellEnd"/>
+      <w:r>
+        <w:rPr>
+          <w:rFonts w:ascii="Times New Roman" w:hAnsi="Times New Roman" w:cs="Times New Roman"/>
+          <w:sz w:val="26"/>
+          <w:szCs w:val="26"/>
+        </w:rPr>
+        <w:t xml:space="preserve"> y </w:t>
+      </w:r>
+      <w:proofErr w:type="spellStart"/>
+      <w:r>
+        <w:rPr>
+          <w:rFonts w:ascii="Times New Roman" w:hAnsi="Times New Roman" w:cs="Times New Roman"/>
+          <w:sz w:val="26"/>
+          <w:szCs w:val="26"/>
+        </w:rPr>
+        <w:t>AmazonJobs</w:t>
+      </w:r>
+      <w:proofErr w:type="spellEnd"/>
+      <w:r>
+        <w:rPr>
+          <w:rFonts w:ascii="Times New Roman" w:hAnsi="Times New Roman" w:cs="Times New Roman"/>
+          <w:sz w:val="26"/>
+          <w:szCs w:val="26"/>
+        </w:rPr>
+        <w:t>)</w:t>
+      </w:r>
       <w:r>
         <w:rPr>
           <w:rFonts w:ascii="Times New Roman" w:hAnsi="Times New Roman" w:cs="Times New Roman"/>
@@ -5771,11 +5922,57 @@
       </w:pPr>
       <w:r>
         <w:rPr>
-          <w:rFonts w:ascii="Times New Roman" w:hAnsi="Times New Roman" w:cs="Times New Roman"/>
-          <w:sz w:val="26"/>
-          <w:szCs w:val="26"/>
-        </w:rPr>
-        <w:t>(TABLA DE DATOS ESPAÑA Y SU HISTOGRAMA)</w:t>
+          <w:noProof/>
+          <w:lang w:val="ca-ES-valencia" w:eastAsia="ca-ES-valencia"/>
+        </w:rPr>
+        <w:drawing>
+          <wp:inline distT="0" distB="0" distL="0" distR="0">
+            <wp:extent cx="4742642" cy="2781300"/>
+            <wp:effectExtent l="0" t="0" r="1270" b="0"/>
+            <wp:docPr id="11" name="Imagen 11" descr="Imagen"/>
+            <wp:cNvGraphicFramePr>
+              <a:graphicFrameLocks xmlns:a="http://schemas.openxmlformats.org/drawingml/2006/main" noChangeAspect="1"/>
+            </wp:cNvGraphicFramePr>
+            <a:graphic xmlns:a="http://schemas.openxmlformats.org/drawingml/2006/main">
+              <a:graphicData uri="http://schemas.openxmlformats.org/drawingml/2006/picture">
+                <pic:pic xmlns:pic="http://schemas.openxmlformats.org/drawingml/2006/picture">
+                  <pic:nvPicPr>
+                    <pic:cNvPr id="0" name="Picture 1" descr="Imagen"/>
+                    <pic:cNvPicPr>
+                      <a:picLocks noChangeAspect="1" noChangeArrowheads="1"/>
+                    </pic:cNvPicPr>
+                  </pic:nvPicPr>
+                  <pic:blipFill>
+                    <a:blip r:embed="rId9">
+                      <a:extLst>
+                        <a:ext uri="{28A0092B-C50C-407E-A947-70E740481C1C}">
+                          <a14:useLocalDpi xmlns:a14="http://schemas.microsoft.com/office/drawing/2010/main" val="0"/>
+                        </a:ext>
+                      </a:extLst>
+                    </a:blip>
+                    <a:srcRect/>
+                    <a:stretch>
+                      <a:fillRect/>
+                    </a:stretch>
+                  </pic:blipFill>
+                  <pic:spPr bwMode="auto">
+                    <a:xfrm>
+                      <a:off x="0" y="0"/>
+                      <a:ext cx="4787189" cy="2807425"/>
+                    </a:xfrm>
+                    <a:prstGeom prst="rect">
+                      <a:avLst/>
+                    </a:prstGeom>
+                    <a:noFill/>
+                    <a:ln>
+                      <a:noFill/>
+                    </a:ln>
+                  </pic:spPr>
+                </pic:pic>
+              </a:graphicData>
+            </a:graphic>
+          </wp:inline>
+        </w:drawing>
       </w:r>
     </w:p>
     <w:p>
@@ -5793,6 +5990,7 @@
           <w:sz w:val="26"/>
           <w:szCs w:val="26"/>
         </w:rPr>
+        <w:lastRenderedPageBreak/>
         <w:t xml:space="preserve">Seguidamente, </w:t>
       </w:r>
       <w:r>
@@ -5943,11 +6141,57 @@
       </w:pPr>
       <w:r>
         <w:rPr>
-          <w:rFonts w:ascii="Times New Roman" w:hAnsi="Times New Roman" w:cs="Times New Roman"/>
-          <w:sz w:val="26"/>
-          <w:szCs w:val="26"/>
-        </w:rPr>
-        <w:t>(TABLA DE DATOS EEUU Y SU HISTOGRAMA)</w:t>
+          <w:noProof/>
+          <w:lang w:val="ca-ES-valencia" w:eastAsia="ca-ES-valencia"/>
+        </w:rPr>
+        <w:drawing>
+          <wp:inline distT="0" distB="0" distL="0" distR="0">
+            <wp:extent cx="5143500" cy="2300115"/>
+            <wp:effectExtent l="0" t="0" r="0" b="5080"/>
+            <wp:docPr id="33" name="Imagen 33" descr="Imagen"/>
+            <wp:cNvGraphicFramePr>
+              <a:graphicFrameLocks xmlns:a="http://schemas.openxmlformats.org/drawingml/2006/main" noChangeAspect="1"/>
+            </wp:cNvGraphicFramePr>
+            <a:graphic xmlns:a="http://schemas.openxmlformats.org/drawingml/2006/main">
+              <a:graphicData uri="http://schemas.openxmlformats.org/drawingml/2006/picture">
+                <pic:pic xmlns:pic="http://schemas.openxmlformats.org/drawingml/2006/picture">
+                  <pic:nvPicPr>
+                    <pic:cNvPr id="0" name="Picture 3" descr="Imagen"/>
+                    <pic:cNvPicPr>
+                      <a:picLocks noChangeAspect="1" noChangeArrowheads="1"/>
+                    </pic:cNvPicPr>
+                  </pic:nvPicPr>
+                  <pic:blipFill>
+                    <a:blip r:embed="rId10" cstate="print">
+                      <a:extLst>
+                        <a:ext uri="{28A0092B-C50C-407E-A947-70E740481C1C}">
+                          <a14:useLocalDpi xmlns:a14="http://schemas.microsoft.com/office/drawing/2010/main" val="0"/>
+                        </a:ext>
+                      </a:extLst>
+                    </a:blip>
+                    <a:srcRect/>
+                    <a:stretch>
+                      <a:fillRect/>
+                    </a:stretch>
+                  </pic:blipFill>
+                  <pic:spPr bwMode="auto">
+                    <a:xfrm>
+                      <a:off x="0" y="0"/>
+                      <a:ext cx="5153065" cy="2304392"/>
+                    </a:xfrm>
+                    <a:prstGeom prst="rect">
+                      <a:avLst/>
+                    </a:prstGeom>
+                    <a:noFill/>
+                    <a:ln>
+                      <a:noFill/>
+                    </a:ln>
+                  </pic:spPr>
+                </pic:pic>
+              </a:graphicData>
+            </a:graphic>
+          </wp:inline>
+        </w:drawing>
       </w:r>
     </w:p>
     <w:p>
@@ -6127,18 +6371,209 @@
         <w:jc w:val="center"/>
         <w:rPr>
           <w:rFonts w:ascii="Times New Roman" w:hAnsi="Times New Roman" w:cs="Times New Roman"/>
-          <w:sz w:val="26"/>
+          <w:sz w:val="16"/>
           <w:szCs w:val="26"/>
         </w:rPr>
       </w:pPr>
       <w:r>
         <w:rPr>
-          <w:rFonts w:ascii="Times New Roman" w:hAnsi="Times New Roman" w:cs="Times New Roman"/>
+          <w:noProof/>
+          <w:lang w:val="ca-ES-valencia" w:eastAsia="ca-ES-valencia"/>
+        </w:rPr>
+        <w:drawing>
+          <wp:inline distT="0" distB="0" distL="0" distR="0">
+            <wp:extent cx="4565650" cy="2798302"/>
+            <wp:effectExtent l="0" t="0" r="6350" b="2540"/>
+            <wp:docPr id="35" name="Imagen 35" descr="Imagen"/>
+            <wp:cNvGraphicFramePr>
+              <a:graphicFrameLocks xmlns:a="http://schemas.openxmlformats.org/drawingml/2006/main" noChangeAspect="1"/>
+            </wp:cNvGraphicFramePr>
+            <a:graphic xmlns:a="http://schemas.openxmlformats.org/drawingml/2006/main">
+              <a:graphicData uri="http://schemas.openxmlformats.org/drawingml/2006/picture">
+                <pic:pic xmlns:pic="http://schemas.openxmlformats.org/drawingml/2006/picture">
+                  <pic:nvPicPr>
+                    <pic:cNvPr id="0" name="Picture 7" descr="Imagen"/>
+                    <pic:cNvPicPr>
+                      <a:picLocks noChangeAspect="1" noChangeArrowheads="1"/>
+                    </pic:cNvPicPr>
+                  </pic:nvPicPr>
+                  <pic:blipFill>
+                    <a:blip r:embed="rId11">
+                      <a:extLst>
+                        <a:ext uri="{28A0092B-C50C-407E-A947-70E740481C1C}">
+                          <a14:useLocalDpi xmlns:a14="http://schemas.microsoft.com/office/drawing/2010/main" val="0"/>
+                        </a:ext>
+                      </a:extLst>
+                    </a:blip>
+                    <a:srcRect/>
+                    <a:stretch>
+                      <a:fillRect/>
+                    </a:stretch>
+                  </pic:blipFill>
+                  <pic:spPr bwMode="auto">
+                    <a:xfrm>
+                      <a:off x="0" y="0"/>
+                      <a:ext cx="4581874" cy="2808246"/>
+                    </a:xfrm>
+                    <a:prstGeom prst="rect">
+                      <a:avLst/>
+                    </a:prstGeom>
+                    <a:noFill/>
+                    <a:ln>
+                      <a:noFill/>
+                    </a:ln>
+                  </pic:spPr>
+                </pic:pic>
+              </a:graphicData>
+            </a:graphic>
+          </wp:inline>
+        </w:drawing>
+      </w:r>
+    </w:p>
+    <w:p>
+      <w:pPr>
+        <w:jc w:val="both"/>
+        <w:rPr>
+          <w:rFonts w:ascii="Times New Roman" w:hAnsi="Times New Roman" w:cs="Times New Roman"/>
+          <w:sz w:val="26"/>
+          <w:szCs w:val="26"/>
+        </w:rPr>
+      </w:pPr>
+      <w:r>
+        <w:rPr>
+          <w:rFonts w:ascii="Times New Roman" w:hAnsi="Times New Roman" w:cs="Times New Roman"/>
+          <w:sz w:val="26"/>
+          <w:szCs w:val="26"/>
+        </w:rPr>
+        <w:t xml:space="preserve">Finalmente, concluimos con el análisis del histograma de </w:t>
+      </w:r>
+      <w:r>
+        <w:rPr>
+          <w:rFonts w:ascii="Times New Roman" w:hAnsi="Times New Roman" w:cs="Times New Roman"/>
+          <w:b/>
+          <w:i/>
+          <w:sz w:val="26"/>
+          <w:szCs w:val="26"/>
+        </w:rPr>
+        <w:t>Alemania</w:t>
+      </w:r>
+      <w:r>
+        <w:rPr>
+          <w:rFonts w:ascii="Times New Roman" w:hAnsi="Times New Roman" w:cs="Times New Roman"/>
+          <w:sz w:val="26"/>
+          <w:szCs w:val="26"/>
+        </w:rPr>
+        <w:t>. En este, pasa algo similar como en el histograma de EEUU y U</w:t>
+      </w:r>
+      <w:r>
+        <w:rPr>
+          <w:rFonts w:ascii="Times New Roman" w:hAnsi="Times New Roman" w:cs="Times New Roman"/>
+          <w:sz w:val="26"/>
+          <w:szCs w:val="26"/>
+        </w:rPr>
+        <w:t xml:space="preserve">K, es decir, se observa como el </w:t>
+      </w:r>
+      <w:r>
+        <w:rPr>
+          <w:rFonts w:ascii="Times New Roman" w:hAnsi="Times New Roman" w:cs="Times New Roman"/>
+          <w:sz w:val="26"/>
+          <w:szCs w:val="26"/>
+        </w:rPr>
+        <w:t>término “</w:t>
+      </w:r>
+      <w:r>
+        <w:rPr>
+          <w:rFonts w:ascii="Times New Roman" w:hAnsi="Times New Roman" w:cs="Times New Roman"/>
+          <w:i/>
+          <w:sz w:val="26"/>
+          <w:szCs w:val="26"/>
+        </w:rPr>
+        <w:t>Computación en la Nube</w:t>
+      </w:r>
+      <w:r>
+        <w:rPr>
+          <w:rFonts w:ascii="Times New Roman" w:hAnsi="Times New Roman" w:cs="Times New Roman"/>
+          <w:sz w:val="26"/>
+          <w:szCs w:val="26"/>
+        </w:rPr>
+        <w:t xml:space="preserve">” sobresale de los demás términos con 39000 resultados. </w:t>
+      </w:r>
+      <w:r>
+        <w:rPr>
+          <w:rFonts w:ascii="Times New Roman" w:hAnsi="Times New Roman" w:cs="Times New Roman"/>
+          <w:sz w:val="26"/>
+          <w:szCs w:val="26"/>
+        </w:rPr>
+        <w:t xml:space="preserve">Como en UK, hay 2 términos que se acercan al primero, estos son la </w:t>
+      </w:r>
+      <w:r>
+        <w:rPr>
+          <w:rFonts w:ascii="Times New Roman" w:hAnsi="Times New Roman" w:cs="Times New Roman"/>
+          <w:i/>
           <w:sz w:val="26"/>
           <w:szCs w:val="26"/>
         </w:rPr>
         <w:lastRenderedPageBreak/>
-        <w:t>(TABLA DE DATOS UK Y SU HISTOGRAMA)</w:t>
+        <w:t>Virtualización</w:t>
+      </w:r>
+      <w:r>
+        <w:rPr>
+          <w:rFonts w:ascii="Times New Roman" w:hAnsi="Times New Roman" w:cs="Times New Roman"/>
+          <w:sz w:val="26"/>
+          <w:szCs w:val="26"/>
+        </w:rPr>
+        <w:t xml:space="preserve"> y la </w:t>
+      </w:r>
+      <w:r>
+        <w:rPr>
+          <w:rFonts w:ascii="Times New Roman" w:hAnsi="Times New Roman" w:cs="Times New Roman"/>
+          <w:i/>
+          <w:sz w:val="26"/>
+          <w:szCs w:val="26"/>
+        </w:rPr>
+        <w:t>Inteligencia Artificial</w:t>
+      </w:r>
+      <w:r>
+        <w:rPr>
+          <w:rFonts w:ascii="Times New Roman" w:hAnsi="Times New Roman" w:cs="Times New Roman"/>
+          <w:sz w:val="26"/>
+          <w:szCs w:val="26"/>
+        </w:rPr>
+        <w:t xml:space="preserve">, los cuales están entre 9000 y 14000 resultados. Lejos de estos datos, están la </w:t>
+      </w:r>
+      <w:r>
+        <w:rPr>
+          <w:rFonts w:ascii="Times New Roman" w:hAnsi="Times New Roman" w:cs="Times New Roman"/>
+          <w:i/>
+          <w:sz w:val="26"/>
+          <w:szCs w:val="26"/>
+        </w:rPr>
+        <w:t>Aceleración de BBDD</w:t>
+      </w:r>
+      <w:r>
+        <w:rPr>
+          <w:rFonts w:ascii="Times New Roman" w:hAnsi="Times New Roman" w:cs="Times New Roman"/>
+          <w:sz w:val="26"/>
+          <w:szCs w:val="26"/>
+        </w:rPr>
+        <w:t xml:space="preserve"> y el </w:t>
+      </w:r>
+      <w:r>
+        <w:rPr>
+          <w:rFonts w:ascii="Times New Roman" w:hAnsi="Times New Roman" w:cs="Times New Roman"/>
+          <w:i/>
+          <w:sz w:val="26"/>
+          <w:szCs w:val="26"/>
+        </w:rPr>
+        <w:t>Almacenamiento Caché</w:t>
+      </w:r>
+      <w:r>
+        <w:rPr>
+          <w:rFonts w:ascii="Times New Roman" w:hAnsi="Times New Roman" w:cs="Times New Roman"/>
+          <w:sz w:val="26"/>
+          <w:szCs w:val="26"/>
+        </w:rPr>
+        <w:t xml:space="preserve"> que solo se acercan a 5 resultados.</w:t>
       </w:r>
     </w:p>
     <w:p>
@@ -6146,185 +6581,66 @@
         <w:jc w:val="center"/>
         <w:rPr>
           <w:rFonts w:ascii="Times New Roman" w:hAnsi="Times New Roman" w:cs="Times New Roman"/>
-          <w:sz w:val="16"/>
-          <w:szCs w:val="26"/>
-        </w:rPr>
-      </w:pPr>
-    </w:p>
-    <w:p>
-      <w:pPr>
-        <w:jc w:val="both"/>
-        <w:rPr>
-          <w:rFonts w:ascii="Times New Roman" w:hAnsi="Times New Roman" w:cs="Times New Roman"/>
-          <w:sz w:val="26"/>
-          <w:szCs w:val="26"/>
-        </w:rPr>
-      </w:pPr>
-      <w:r>
-        <w:rPr>
-          <w:rFonts w:ascii="Times New Roman" w:hAnsi="Times New Roman" w:cs="Times New Roman"/>
-          <w:sz w:val="26"/>
-          <w:szCs w:val="26"/>
-        </w:rPr>
-        <w:t xml:space="preserve">Finalmente, concluimos con el análisis del histograma de </w:t>
-      </w:r>
-      <w:r>
-        <w:rPr>
-          <w:rFonts w:ascii="Times New Roman" w:hAnsi="Times New Roman" w:cs="Times New Roman"/>
-          <w:b/>
-          <w:i/>
-          <w:sz w:val="26"/>
-          <w:szCs w:val="26"/>
-        </w:rPr>
-        <w:t>Alemania</w:t>
-      </w:r>
-      <w:r>
-        <w:rPr>
-          <w:rFonts w:ascii="Times New Roman" w:hAnsi="Times New Roman" w:cs="Times New Roman"/>
-          <w:sz w:val="26"/>
-          <w:szCs w:val="26"/>
-        </w:rPr>
-        <w:t>. En este, pasa algo similar como en el histograma de EEUU y U</w:t>
-      </w:r>
-      <w:r>
-        <w:rPr>
-          <w:rFonts w:ascii="Times New Roman" w:hAnsi="Times New Roman" w:cs="Times New Roman"/>
-          <w:sz w:val="26"/>
-          <w:szCs w:val="26"/>
-        </w:rPr>
-        <w:t xml:space="preserve">K, es decir, se observa como el </w:t>
-      </w:r>
-      <w:r>
-        <w:rPr>
-          <w:rFonts w:ascii="Times New Roman" w:hAnsi="Times New Roman" w:cs="Times New Roman"/>
-          <w:sz w:val="26"/>
-          <w:szCs w:val="26"/>
-        </w:rPr>
-        <w:t>término “</w:t>
-      </w:r>
-      <w:r>
-        <w:rPr>
-          <w:rFonts w:ascii="Times New Roman" w:hAnsi="Times New Roman" w:cs="Times New Roman"/>
-          <w:i/>
-          <w:sz w:val="26"/>
-          <w:szCs w:val="26"/>
-        </w:rPr>
-        <w:t>Computación en la Nube</w:t>
-      </w:r>
-      <w:r>
-        <w:rPr>
-          <w:rFonts w:ascii="Times New Roman" w:hAnsi="Times New Roman" w:cs="Times New Roman"/>
-          <w:sz w:val="26"/>
-          <w:szCs w:val="26"/>
-        </w:rPr>
-        <w:t xml:space="preserve">” sobresale de los demás términos con 39000 resultados. </w:t>
-      </w:r>
-      <w:r>
-        <w:rPr>
-          <w:rFonts w:ascii="Times New Roman" w:hAnsi="Times New Roman" w:cs="Times New Roman"/>
-          <w:sz w:val="26"/>
-          <w:szCs w:val="26"/>
-        </w:rPr>
-        <w:t xml:space="preserve">Como en UK, hay 2 términos que se acercan al primero, estos son la </w:t>
-      </w:r>
-      <w:r>
-        <w:rPr>
-          <w:rFonts w:ascii="Times New Roman" w:hAnsi="Times New Roman" w:cs="Times New Roman"/>
-          <w:i/>
-          <w:sz w:val="26"/>
-          <w:szCs w:val="26"/>
-        </w:rPr>
-        <w:t>Virtualización</w:t>
-      </w:r>
-      <w:r>
-        <w:rPr>
-          <w:rFonts w:ascii="Times New Roman" w:hAnsi="Times New Roman" w:cs="Times New Roman"/>
-          <w:sz w:val="26"/>
-          <w:szCs w:val="26"/>
-        </w:rPr>
-        <w:t xml:space="preserve"> y la </w:t>
-      </w:r>
-      <w:r>
-        <w:rPr>
-          <w:rFonts w:ascii="Times New Roman" w:hAnsi="Times New Roman" w:cs="Times New Roman"/>
-          <w:i/>
-          <w:sz w:val="26"/>
-          <w:szCs w:val="26"/>
-        </w:rPr>
-        <w:t>Inteligencia Artificial</w:t>
-      </w:r>
-      <w:r>
-        <w:rPr>
-          <w:rFonts w:ascii="Times New Roman" w:hAnsi="Times New Roman" w:cs="Times New Roman"/>
-          <w:sz w:val="26"/>
-          <w:szCs w:val="26"/>
-        </w:rPr>
-        <w:t xml:space="preserve">, los cuales están entre 9000 y 14000 resultados. Lejos de estos datos, están la </w:t>
-      </w:r>
-      <w:r>
-        <w:rPr>
-          <w:rFonts w:ascii="Times New Roman" w:hAnsi="Times New Roman" w:cs="Times New Roman"/>
-          <w:i/>
-          <w:sz w:val="26"/>
-          <w:szCs w:val="26"/>
-        </w:rPr>
-        <w:t>Aceleración de BBDD</w:t>
-      </w:r>
-      <w:r>
-        <w:rPr>
-          <w:rFonts w:ascii="Times New Roman" w:hAnsi="Times New Roman" w:cs="Times New Roman"/>
-          <w:sz w:val="26"/>
-          <w:szCs w:val="26"/>
-        </w:rPr>
-        <w:t xml:space="preserve"> y el </w:t>
-      </w:r>
-      <w:r>
-        <w:rPr>
-          <w:rFonts w:ascii="Times New Roman" w:hAnsi="Times New Roman" w:cs="Times New Roman"/>
-          <w:i/>
-          <w:sz w:val="26"/>
-          <w:szCs w:val="26"/>
-        </w:rPr>
-        <w:t>Almacenamiento Caché</w:t>
-      </w:r>
-      <w:r>
-        <w:rPr>
-          <w:rFonts w:ascii="Times New Roman" w:hAnsi="Times New Roman" w:cs="Times New Roman"/>
-          <w:sz w:val="26"/>
-          <w:szCs w:val="26"/>
-        </w:rPr>
-        <w:t xml:space="preserve"> que solo se acercan a 5 resultados.</w:t>
-      </w:r>
-    </w:p>
-    <w:p>
-      <w:pPr>
-        <w:jc w:val="center"/>
-        <w:rPr>
-          <w:rFonts w:ascii="Times New Roman" w:hAnsi="Times New Roman" w:cs="Times New Roman"/>
-          <w:sz w:val="26"/>
-          <w:szCs w:val="26"/>
-        </w:rPr>
-      </w:pPr>
-      <w:r>
-        <w:rPr>
-          <w:rFonts w:ascii="Times New Roman" w:hAnsi="Times New Roman" w:cs="Times New Roman"/>
-          <w:sz w:val="26"/>
-          <w:szCs w:val="26"/>
-        </w:rPr>
-        <w:t>(TABLA DE DATOS ALEMANIA Y SU HISTOGRAMA)</w:t>
-      </w:r>
-    </w:p>
-    <w:p>
-      <w:pPr>
-        <w:jc w:val="both"/>
-        <w:rPr>
-          <w:rFonts w:ascii="Times New Roman" w:hAnsi="Times New Roman" w:cs="Times New Roman"/>
           <w:b/>
           <w:i/>
           <w:sz w:val="28"/>
           <w:szCs w:val="26"/>
         </w:rPr>
       </w:pPr>
+      <w:r>
+        <w:rPr>
+          <w:noProof/>
+          <w:lang w:val="ca-ES-valencia" w:eastAsia="ca-ES-valencia"/>
+        </w:rPr>
+        <w:drawing>
+          <wp:inline distT="0" distB="0" distL="0" distR="0">
+            <wp:extent cx="4940300" cy="2410535"/>
+            <wp:effectExtent l="0" t="0" r="0" b="8890"/>
+            <wp:docPr id="34" name="Imagen 34" descr="Imagen"/>
+            <wp:cNvGraphicFramePr>
+              <a:graphicFrameLocks xmlns:a="http://schemas.openxmlformats.org/drawingml/2006/main" noChangeAspect="1"/>
+            </wp:cNvGraphicFramePr>
+            <a:graphic xmlns:a="http://schemas.openxmlformats.org/drawingml/2006/main">
+              <a:graphicData uri="http://schemas.openxmlformats.org/drawingml/2006/picture">
+                <pic:pic xmlns:pic="http://schemas.openxmlformats.org/drawingml/2006/picture">
+                  <pic:nvPicPr>
+                    <pic:cNvPr id="0" name="Picture 5" descr="Imagen"/>
+                    <pic:cNvPicPr>
+                      <a:picLocks noChangeAspect="1" noChangeArrowheads="1"/>
+                    </pic:cNvPicPr>
+                  </pic:nvPicPr>
+                  <pic:blipFill>
+                    <a:blip r:embed="rId12" cstate="print">
+                      <a:extLst>
+                        <a:ext uri="{28A0092B-C50C-407E-A947-70E740481C1C}">
+                          <a14:useLocalDpi xmlns:a14="http://schemas.microsoft.com/office/drawing/2010/main" val="0"/>
+                        </a:ext>
+                      </a:extLst>
+                    </a:blip>
+                    <a:srcRect/>
+                    <a:stretch>
+                      <a:fillRect/>
+                    </a:stretch>
+                  </pic:blipFill>
+                  <pic:spPr bwMode="auto">
+                    <a:xfrm>
+                      <a:off x="0" y="0"/>
+                      <a:ext cx="4954930" cy="2417673"/>
+                    </a:xfrm>
+                    <a:prstGeom prst="rect">
+                      <a:avLst/>
+                    </a:prstGeom>
+                    <a:noFill/>
+                    <a:ln>
+                      <a:noFill/>
+                    </a:ln>
+                  </pic:spPr>
+                </pic:pic>
+              </a:graphicData>
+            </a:graphic>
+          </wp:inline>
+        </w:drawing>
+      </w:r>
       <w:r>
         <w:rPr>
           <w:rFonts w:ascii="Times New Roman" w:hAnsi="Times New Roman" w:cs="Times New Roman"/>
@@ -6976,6 +7292,7 @@
                 <w:sz w:val="26"/>
                 <w:szCs w:val="26"/>
               </w:rPr>
+              <w:lastRenderedPageBreak/>
               <w:t>Conocimientos Apreciados</w:t>
             </w:r>
           </w:p>
@@ -7006,39 +7323,7 @@
                 <w:sz w:val="24"/>
                 <w:szCs w:val="26"/>
               </w:rPr>
-              <w:t xml:space="preserve">Experiencia </w:t>
-            </w:r>
-            <w:r>
-              <w:rPr>
-                <w:rFonts w:ascii="Times New Roman" w:hAnsi="Times New Roman" w:cs="Times New Roman"/>
-                <w:sz w:val="24"/>
-                <w:szCs w:val="26"/>
-              </w:rPr>
-              <w:t>práctica</w:t>
-            </w:r>
-            <w:r>
-              <w:rPr>
-                <w:rFonts w:ascii="Times New Roman" w:hAnsi="Times New Roman" w:cs="Times New Roman"/>
-                <w:sz w:val="24"/>
-                <w:szCs w:val="26"/>
-              </w:rPr>
-              <w:t xml:space="preserve"> en el </w:t>
-            </w:r>
-            <w:r>
-              <w:rPr>
-                <w:rFonts w:ascii="Times New Roman" w:hAnsi="Times New Roman" w:cs="Times New Roman"/>
-                <w:sz w:val="24"/>
-                <w:szCs w:val="26"/>
-              </w:rPr>
-              <w:t>desarrollo</w:t>
-            </w:r>
-            <w:r>
-              <w:rPr>
-                <w:rFonts w:ascii="Times New Roman" w:hAnsi="Times New Roman" w:cs="Times New Roman"/>
-                <w:sz w:val="24"/>
-                <w:szCs w:val="26"/>
-              </w:rPr>
-              <w:t xml:space="preserve"> de software en tiempo real en sistemas embebidos</w:t>
+              <w:t>Experiencia práctica en el desarrollo de software en tiempo real en sistemas embebidos</w:t>
             </w:r>
             <w:r>
               <w:rPr>
@@ -7077,15 +7362,7 @@
                 <w:sz w:val="24"/>
                 <w:szCs w:val="26"/>
               </w:rPr>
-              <w:t xml:space="preserve">Experiencia o conocimientos de seguridad en sistemas </w:t>
-            </w:r>
-            <w:r>
-              <w:rPr>
-                <w:rFonts w:ascii="Times New Roman" w:hAnsi="Times New Roman" w:cs="Times New Roman"/>
-                <w:sz w:val="24"/>
-                <w:szCs w:val="26"/>
-              </w:rPr>
-              <w:t>críticos</w:t>
+              <w:t>Experiencia o conocimientos de seguridad en sistemas críticos</w:t>
             </w:r>
             <w:r>
               <w:rPr>
@@ -7116,71 +7393,7 @@
                 <w:sz w:val="24"/>
                 <w:szCs w:val="26"/>
               </w:rPr>
-              <w:t xml:space="preserve">Experiencia </w:t>
-            </w:r>
-            <w:r>
-              <w:rPr>
-                <w:rFonts w:ascii="Times New Roman" w:hAnsi="Times New Roman" w:cs="Times New Roman"/>
-                <w:sz w:val="24"/>
-                <w:szCs w:val="26"/>
-              </w:rPr>
-              <w:t>práctica</w:t>
-            </w:r>
-            <w:r>
-              <w:rPr>
-                <w:rFonts w:ascii="Times New Roman" w:hAnsi="Times New Roman" w:cs="Times New Roman"/>
-                <w:sz w:val="24"/>
-                <w:szCs w:val="26"/>
-              </w:rPr>
-              <w:t xml:space="preserve"> en buses de </w:t>
-            </w:r>
-            <w:r>
-              <w:rPr>
-                <w:rFonts w:ascii="Times New Roman" w:hAnsi="Times New Roman" w:cs="Times New Roman"/>
-                <w:sz w:val="24"/>
-                <w:szCs w:val="26"/>
-              </w:rPr>
-              <w:t>comunicación</w:t>
-            </w:r>
-            <w:r>
-              <w:rPr>
-                <w:rFonts w:ascii="Times New Roman" w:hAnsi="Times New Roman" w:cs="Times New Roman"/>
-                <w:sz w:val="24"/>
-                <w:szCs w:val="26"/>
-              </w:rPr>
-              <w:t xml:space="preserve">, drivers y protocolos de </w:t>
-            </w:r>
-            <w:r>
-              <w:rPr>
-                <w:rFonts w:ascii="Times New Roman" w:hAnsi="Times New Roman" w:cs="Times New Roman"/>
-                <w:sz w:val="24"/>
-                <w:szCs w:val="26"/>
-              </w:rPr>
-              <w:t>comunicación</w:t>
-            </w:r>
-            <w:r>
-              <w:rPr>
-                <w:rFonts w:ascii="Times New Roman" w:hAnsi="Times New Roman" w:cs="Times New Roman"/>
-                <w:sz w:val="24"/>
-                <w:szCs w:val="26"/>
-              </w:rPr>
-              <w:t xml:space="preserve"> asociados (Serial line, Ethernet, Bus CAN, SPI, </w:t>
-            </w:r>
-            <w:r>
-              <w:rPr>
-                <w:rFonts w:ascii="Times New Roman" w:hAnsi="Times New Roman" w:cs="Times New Roman"/>
-                <w:sz w:val="24"/>
-                <w:szCs w:val="26"/>
-              </w:rPr>
-              <w:t>etc.</w:t>
-            </w:r>
-            <w:r>
-              <w:rPr>
-                <w:rFonts w:ascii="Times New Roman" w:hAnsi="Times New Roman" w:cs="Times New Roman"/>
-                <w:sz w:val="24"/>
-                <w:szCs w:val="26"/>
-              </w:rPr>
-              <w:t>)</w:t>
+              <w:t>Experiencia práctica en buses de comunicación, drivers y protocolos de comunicación asociados (Serial line, Ethernet, Bus CAN, SPI, etc.)</w:t>
             </w:r>
             <w:r>
               <w:rPr>
@@ -7211,39 +7424,7 @@
                 <w:sz w:val="24"/>
                 <w:szCs w:val="26"/>
               </w:rPr>
-              <w:t xml:space="preserve">Experiencia o conocimientos de los </w:t>
-            </w:r>
-            <w:r>
-              <w:rPr>
-                <w:rFonts w:ascii="Times New Roman" w:hAnsi="Times New Roman" w:cs="Times New Roman"/>
-                <w:sz w:val="24"/>
-                <w:szCs w:val="26"/>
-              </w:rPr>
-              <w:t>estándares</w:t>
-            </w:r>
-            <w:r>
-              <w:rPr>
-                <w:rFonts w:ascii="Times New Roman" w:hAnsi="Times New Roman" w:cs="Times New Roman"/>
-                <w:sz w:val="24"/>
-                <w:szCs w:val="26"/>
-              </w:rPr>
-              <w:t xml:space="preserve"> de </w:t>
-            </w:r>
-            <w:r>
-              <w:rPr>
-                <w:rFonts w:ascii="Times New Roman" w:hAnsi="Times New Roman" w:cs="Times New Roman"/>
-                <w:sz w:val="24"/>
-                <w:szCs w:val="26"/>
-              </w:rPr>
-              <w:t>programación</w:t>
-            </w:r>
-            <w:r>
-              <w:rPr>
-                <w:rFonts w:ascii="Times New Roman" w:hAnsi="Times New Roman" w:cs="Times New Roman"/>
-                <w:sz w:val="24"/>
-                <w:szCs w:val="26"/>
-              </w:rPr>
-              <w:t xml:space="preserve"> software (MISRA-C)</w:t>
+              <w:t>Experiencia o conocimientos de los estándares de programación software (MISRA-C)</w:t>
             </w:r>
             <w:r>
               <w:rPr>
@@ -7274,7 +7455,6 @@
                 <w:sz w:val="24"/>
                 <w:szCs w:val="26"/>
               </w:rPr>
-              <w:lastRenderedPageBreak/>
               <w:t xml:space="preserve">Experiencia en aplicaciones </w:t>
             </w:r>
             <w:proofErr w:type="spellStart"/>
@@ -7382,7 +7562,6 @@
                 <w:sz w:val="26"/>
                 <w:szCs w:val="26"/>
               </w:rPr>
-              <w:lastRenderedPageBreak/>
               <w:t>Lenguajes</w:t>
             </w:r>
           </w:p>
@@ -7590,15 +7769,7 @@
                 <w:sz w:val="24"/>
                 <w:szCs w:val="26"/>
               </w:rPr>
-              <w:t>:</w:t>
-            </w:r>
-            <w:r>
-              <w:rPr>
-                <w:rFonts w:ascii="Times New Roman" w:hAnsi="Times New Roman" w:cs="Times New Roman"/>
-                <w:sz w:val="24"/>
-                <w:szCs w:val="26"/>
-              </w:rPr>
-              <w:t xml:space="preserve">    $120.000 - $18</w:t>
+              <w:t>:    $120.000 - $18</w:t>
             </w:r>
             <w:r>
               <w:rPr>
@@ -7836,25 +8007,7 @@
                 <w:sz w:val="26"/>
                 <w:szCs w:val="26"/>
               </w:rPr>
-              <w:t>(</w:t>
-            </w:r>
-            <w:r>
-              <w:rPr>
-                <w:rFonts w:ascii="Times New Roman" w:hAnsi="Times New Roman" w:cs="Times New Roman"/>
-                <w:b/>
-                <w:sz w:val="26"/>
-                <w:szCs w:val="26"/>
-              </w:rPr>
-              <w:t>3 a 9</w:t>
-            </w:r>
-            <w:r>
-              <w:rPr>
-                <w:rFonts w:ascii="Times New Roman" w:hAnsi="Times New Roman" w:cs="Times New Roman"/>
-                <w:b/>
-                <w:sz w:val="26"/>
-                <w:szCs w:val="26"/>
-              </w:rPr>
-              <w:t xml:space="preserve"> años de experiencia)</w:t>
+              <w:t>(3 a 9 años de experiencia)</w:t>
             </w:r>
           </w:p>
         </w:tc>
@@ -8031,6 +8184,7 @@
                 <w:sz w:val="26"/>
                 <w:szCs w:val="26"/>
               </w:rPr>
+              <w:lastRenderedPageBreak/>
               <w:t>Perfiles Senior</w:t>
             </w:r>
           </w:p>
@@ -8051,25 +8205,7 @@
                 <w:sz w:val="26"/>
                 <w:szCs w:val="26"/>
               </w:rPr>
-              <w:t>(</w:t>
-            </w:r>
-            <w:r>
-              <w:rPr>
-                <w:rFonts w:ascii="Times New Roman" w:hAnsi="Times New Roman" w:cs="Times New Roman"/>
-                <w:b/>
-                <w:sz w:val="26"/>
-                <w:szCs w:val="26"/>
-              </w:rPr>
-              <w:t>10+</w:t>
-            </w:r>
-            <w:r>
-              <w:rPr>
-                <w:rFonts w:ascii="Times New Roman" w:hAnsi="Times New Roman" w:cs="Times New Roman"/>
-                <w:b/>
-                <w:sz w:val="26"/>
-                <w:szCs w:val="26"/>
-              </w:rPr>
-              <w:t xml:space="preserve"> años de experiencia)</w:t>
+              <w:t>(10+ años de experiencia)</w:t>
             </w:r>
           </w:p>
         </w:tc>
@@ -8197,7 +8333,6 @@
                 <w:sz w:val="24"/>
                 <w:szCs w:val="26"/>
               </w:rPr>
-              <w:lastRenderedPageBreak/>
               <w:t>Competencias</w:t>
             </w:r>
             <w:r>
@@ -8559,23 +8694,7 @@
                 <w:sz w:val="24"/>
                 <w:szCs w:val="26"/>
               </w:rPr>
-              <w:t xml:space="preserve">Experiencia en </w:t>
-            </w:r>
-            <w:r>
-              <w:rPr>
-                <w:rFonts w:ascii="Times New Roman" w:hAnsi="Times New Roman" w:cs="Times New Roman"/>
-                <w:sz w:val="24"/>
-                <w:szCs w:val="26"/>
-              </w:rPr>
-              <w:t>programación</w:t>
-            </w:r>
-            <w:r>
-              <w:rPr>
-                <w:rFonts w:ascii="Times New Roman" w:hAnsi="Times New Roman" w:cs="Times New Roman"/>
-                <w:sz w:val="24"/>
-                <w:szCs w:val="26"/>
-              </w:rPr>
-              <w:t xml:space="preserve"> </w:t>
+              <w:t xml:space="preserve">Experiencia en programación </w:t>
             </w:r>
             <w:r>
               <w:rPr>
@@ -8609,23 +8728,7 @@
                 <w:sz w:val="24"/>
                 <w:szCs w:val="26"/>
               </w:rPr>
-              <w:t xml:space="preserve"> que usan </w:t>
-            </w:r>
-            <w:r>
-              <w:rPr>
-                <w:rFonts w:ascii="Times New Roman" w:hAnsi="Times New Roman" w:cs="Times New Roman"/>
-                <w:sz w:val="24"/>
-                <w:szCs w:val="26"/>
-              </w:rPr>
-              <w:t>técnicas</w:t>
-            </w:r>
-            <w:r>
-              <w:rPr>
-                <w:rFonts w:ascii="Times New Roman" w:hAnsi="Times New Roman" w:cs="Times New Roman"/>
-                <w:sz w:val="24"/>
-                <w:szCs w:val="26"/>
-              </w:rPr>
-              <w:t xml:space="preserve"> de novela animada</w:t>
+              <w:t xml:space="preserve"> que usan técnicas de novela animada</w:t>
             </w:r>
             <w:r>
               <w:rPr>
@@ -8656,23 +8759,7 @@
                 <w:sz w:val="24"/>
                 <w:szCs w:val="26"/>
               </w:rPr>
-              <w:t xml:space="preserve">Nivel de </w:t>
-            </w:r>
-            <w:r>
-              <w:rPr>
-                <w:rFonts w:ascii="Times New Roman" w:hAnsi="Times New Roman" w:cs="Times New Roman"/>
-                <w:sz w:val="24"/>
-                <w:szCs w:val="26"/>
-              </w:rPr>
-              <w:t>programación</w:t>
-            </w:r>
-            <w:r>
-              <w:rPr>
-                <w:rFonts w:ascii="Times New Roman" w:hAnsi="Times New Roman" w:cs="Times New Roman"/>
-                <w:sz w:val="24"/>
-                <w:szCs w:val="26"/>
-              </w:rPr>
-              <w:t xml:space="preserve"> excelente en C++</w:t>
+              <w:t>Nivel de programación excelente en C++</w:t>
             </w:r>
             <w:r>
               <w:rPr>
@@ -8703,23 +8790,7 @@
                 <w:sz w:val="24"/>
                 <w:szCs w:val="26"/>
               </w:rPr>
-              <w:t xml:space="preserve">Alto nivel de </w:t>
-            </w:r>
-            <w:r>
-              <w:rPr>
-                <w:rFonts w:ascii="Times New Roman" w:hAnsi="Times New Roman" w:cs="Times New Roman"/>
-                <w:sz w:val="24"/>
-                <w:szCs w:val="26"/>
-              </w:rPr>
-              <w:t>matemáticas</w:t>
-            </w:r>
-            <w:r>
-              <w:rPr>
-                <w:rFonts w:ascii="Times New Roman" w:hAnsi="Times New Roman" w:cs="Times New Roman"/>
-                <w:sz w:val="24"/>
-                <w:szCs w:val="26"/>
-              </w:rPr>
-              <w:t xml:space="preserve"> especialmente en algebra</w:t>
+              <w:t>Alto nivel de matemáticas especialmente en algebra</w:t>
             </w:r>
             <w:r>
               <w:rPr>
@@ -8750,39 +8821,7 @@
                 <w:sz w:val="24"/>
                 <w:szCs w:val="26"/>
               </w:rPr>
-              <w:t>Familiaridad</w:t>
-            </w:r>
-            <w:r>
-              <w:rPr>
-                <w:rFonts w:ascii="Times New Roman" w:hAnsi="Times New Roman" w:cs="Times New Roman"/>
-                <w:sz w:val="24"/>
-                <w:szCs w:val="26"/>
-              </w:rPr>
-              <w:t xml:space="preserve"> con </w:t>
-            </w:r>
-            <w:r>
-              <w:rPr>
-                <w:rFonts w:ascii="Times New Roman" w:hAnsi="Times New Roman" w:cs="Times New Roman"/>
-                <w:sz w:val="24"/>
-                <w:szCs w:val="26"/>
-              </w:rPr>
-              <w:t>técnicas</w:t>
-            </w:r>
-            <w:r>
-              <w:rPr>
-                <w:rFonts w:ascii="Times New Roman" w:hAnsi="Times New Roman" w:cs="Times New Roman"/>
-                <w:sz w:val="24"/>
-                <w:szCs w:val="26"/>
-              </w:rPr>
-              <w:t xml:space="preserve"> modernas de </w:t>
-            </w:r>
-            <w:r>
-              <w:rPr>
-                <w:rFonts w:ascii="Times New Roman" w:hAnsi="Times New Roman" w:cs="Times New Roman"/>
-                <w:sz w:val="24"/>
-                <w:szCs w:val="26"/>
-              </w:rPr>
-              <w:t>animación</w:t>
+              <w:t>Familiaridad con técnicas modernas de animación</w:t>
             </w:r>
             <w:r>
               <w:rPr>
@@ -9010,55 +9049,7 @@
                 <w:sz w:val="24"/>
                 <w:szCs w:val="26"/>
               </w:rPr>
-              <w:t xml:space="preserve">Conocimientos en </w:t>
-            </w:r>
-            <w:r>
-              <w:rPr>
-                <w:rFonts w:ascii="Times New Roman" w:hAnsi="Times New Roman" w:cs="Times New Roman"/>
-                <w:sz w:val="24"/>
-                <w:szCs w:val="26"/>
-              </w:rPr>
-              <w:t>optimización</w:t>
-            </w:r>
-            <w:r>
-              <w:rPr>
-                <w:rFonts w:ascii="Times New Roman" w:hAnsi="Times New Roman" w:cs="Times New Roman"/>
-                <w:sz w:val="24"/>
-                <w:szCs w:val="26"/>
-              </w:rPr>
-              <w:t xml:space="preserve"> de </w:t>
-            </w:r>
-            <w:r>
-              <w:rPr>
-                <w:rFonts w:ascii="Times New Roman" w:hAnsi="Times New Roman" w:cs="Times New Roman"/>
-                <w:sz w:val="24"/>
-                <w:szCs w:val="26"/>
-              </w:rPr>
-              <w:t>código</w:t>
-            </w:r>
-            <w:r>
-              <w:rPr>
-                <w:rFonts w:ascii="Times New Roman" w:hAnsi="Times New Roman" w:cs="Times New Roman"/>
-                <w:sz w:val="24"/>
-                <w:szCs w:val="26"/>
-              </w:rPr>
-              <w:t xml:space="preserve">, sistemas de datos, SIMD / </w:t>
-            </w:r>
-            <w:r>
-              <w:rPr>
-                <w:rFonts w:ascii="Times New Roman" w:hAnsi="Times New Roman" w:cs="Times New Roman"/>
-                <w:sz w:val="24"/>
-                <w:szCs w:val="26"/>
-              </w:rPr>
-              <w:t>colocación</w:t>
-            </w:r>
-            <w:r>
-              <w:rPr>
-                <w:rFonts w:ascii="Times New Roman" w:hAnsi="Times New Roman" w:cs="Times New Roman"/>
-                <w:sz w:val="24"/>
-                <w:szCs w:val="26"/>
-              </w:rPr>
-              <w:t xml:space="preserve"> de instrucciones en vector</w:t>
+              <w:t>Conocimientos en optimización de código, sistemas de datos, SIMD / colocación de instrucciones en vector</w:t>
             </w:r>
             <w:r>
               <w:rPr>
@@ -9128,23 +9119,7 @@
                 <w:sz w:val="24"/>
                 <w:szCs w:val="26"/>
               </w:rPr>
-              <w:t xml:space="preserve">Conocimientos del estado actual del arte en </w:t>
-            </w:r>
-            <w:r>
-              <w:rPr>
-                <w:rFonts w:ascii="Times New Roman" w:hAnsi="Times New Roman" w:cs="Times New Roman"/>
-                <w:sz w:val="24"/>
-                <w:szCs w:val="26"/>
-              </w:rPr>
-              <w:t>animación</w:t>
-            </w:r>
-            <w:r>
-              <w:rPr>
-                <w:rFonts w:ascii="Times New Roman" w:hAnsi="Times New Roman" w:cs="Times New Roman"/>
-                <w:sz w:val="24"/>
-                <w:szCs w:val="26"/>
-              </w:rPr>
-              <w:t xml:space="preserve"> en la industria del cine</w:t>
+              <w:t>Conocimientos del estado actual del arte en animación en la industria del cine</w:t>
             </w:r>
             <w:r>
               <w:rPr>
@@ -9281,39 +9256,7 @@
                 <w:sz w:val="24"/>
                 <w:szCs w:val="26"/>
               </w:rPr>
-              <w:t xml:space="preserve">Grado master en ciencias de la </w:t>
-            </w:r>
-            <w:r>
-              <w:rPr>
-                <w:rFonts w:ascii="Times New Roman" w:hAnsi="Times New Roman" w:cs="Times New Roman"/>
-                <w:sz w:val="24"/>
-                <w:szCs w:val="26"/>
-              </w:rPr>
-              <w:t>computación</w:t>
-            </w:r>
-            <w:r>
-              <w:rPr>
-                <w:rFonts w:ascii="Times New Roman" w:hAnsi="Times New Roman" w:cs="Times New Roman"/>
-                <w:sz w:val="24"/>
-                <w:szCs w:val="26"/>
-              </w:rPr>
-              <w:t xml:space="preserve"> o </w:t>
-            </w:r>
-            <w:r>
-              <w:rPr>
-                <w:rFonts w:ascii="Times New Roman" w:hAnsi="Times New Roman" w:cs="Times New Roman"/>
-                <w:sz w:val="24"/>
-                <w:szCs w:val="26"/>
-              </w:rPr>
-              <w:t>ingeniería</w:t>
-            </w:r>
-            <w:r>
-              <w:rPr>
-                <w:rFonts w:ascii="Times New Roman" w:hAnsi="Times New Roman" w:cs="Times New Roman"/>
-                <w:sz w:val="24"/>
-                <w:szCs w:val="26"/>
-              </w:rPr>
-              <w:t xml:space="preserve"> software</w:t>
+              <w:t>Grado master en ciencias de la computación o ingeniería software</w:t>
             </w:r>
             <w:r>
               <w:rPr>
@@ -9453,6 +9396,7 @@
           <w:sz w:val="26"/>
           <w:szCs w:val="26"/>
         </w:rPr>
+        <w:lastRenderedPageBreak/>
         <w:t>Consultor de la Nube.</w:t>
       </w:r>
     </w:p>
@@ -9492,7 +9436,6 @@
                 <w:sz w:val="26"/>
                 <w:szCs w:val="26"/>
               </w:rPr>
-              <w:lastRenderedPageBreak/>
               <w:t>Salario esperado</w:t>
             </w:r>
           </w:p>
@@ -9530,15 +9473,7 @@
                 <w:sz w:val="24"/>
                 <w:szCs w:val="26"/>
               </w:rPr>
-              <w:t>:</w:t>
-            </w:r>
-            <w:r>
-              <w:rPr>
-                <w:rFonts w:ascii="Times New Roman" w:hAnsi="Times New Roman" w:cs="Times New Roman"/>
-                <w:sz w:val="24"/>
-                <w:szCs w:val="26"/>
-              </w:rPr>
-              <w:t xml:space="preserve">    $70.000 - $12</w:t>
+              <w:t>:    $70.000 - $12</w:t>
             </w:r>
             <w:r>
               <w:rPr>
@@ -9577,15 +9512,7 @@
                 <w:sz w:val="24"/>
                 <w:szCs w:val="26"/>
               </w:rPr>
-              <w:t>:</w:t>
-            </w:r>
-            <w:r>
-              <w:rPr>
-                <w:rFonts w:ascii="Times New Roman" w:hAnsi="Times New Roman" w:cs="Times New Roman"/>
-                <w:sz w:val="24"/>
-                <w:szCs w:val="26"/>
-              </w:rPr>
-              <w:t xml:space="preserve">    $120.000 - $15</w:t>
+              <w:t>:    $120.000 - $15</w:t>
             </w:r>
             <w:r>
               <w:rPr>
@@ -9625,15 +9552,7 @@
                 <w:sz w:val="24"/>
                 <w:szCs w:val="26"/>
               </w:rPr>
-              <w:t>:</w:t>
-            </w:r>
-            <w:r>
-              <w:rPr>
-                <w:rFonts w:ascii="Times New Roman" w:hAnsi="Times New Roman" w:cs="Times New Roman"/>
-                <w:sz w:val="24"/>
-                <w:szCs w:val="26"/>
-              </w:rPr>
-              <w:t xml:space="preserve">     +$15</w:t>
+              <w:t>:     +$15</w:t>
             </w:r>
             <w:r>
               <w:rPr>
@@ -10298,15 +10217,7 @@
                 <w:sz w:val="24"/>
                 <w:szCs w:val="26"/>
               </w:rPr>
-              <w:t>Más</w:t>
-            </w:r>
-            <w:r>
-              <w:rPr>
-                <w:rFonts w:ascii="Times New Roman" w:hAnsi="Times New Roman" w:cs="Times New Roman"/>
-                <w:sz w:val="24"/>
-                <w:szCs w:val="26"/>
-              </w:rPr>
-              <w:t xml:space="preserve"> de 5 años de experiencia en desarrollo en la nube</w:t>
+              <w:t>Más de 5 años de experiencia en desarrollo en la nube</w:t>
             </w:r>
             <w:r>
               <w:rPr>
@@ -10407,23 +10318,7 @@
                 <w:sz w:val="24"/>
                 <w:szCs w:val="26"/>
               </w:rPr>
-              <w:t xml:space="preserve">Conocimientos de SQL y </w:t>
-            </w:r>
-            <w:r>
-              <w:rPr>
-                <w:rFonts w:ascii="Times New Roman" w:hAnsi="Times New Roman" w:cs="Times New Roman"/>
-                <w:sz w:val="24"/>
-                <w:szCs w:val="26"/>
-              </w:rPr>
-              <w:t>algún</w:t>
-            </w:r>
-            <w:r>
-              <w:rPr>
-                <w:rFonts w:ascii="Times New Roman" w:hAnsi="Times New Roman" w:cs="Times New Roman"/>
-                <w:sz w:val="24"/>
-                <w:szCs w:val="26"/>
-              </w:rPr>
-              <w:t xml:space="preserve"> RDMS</w:t>
+              <w:t>Conocimientos de SQL y algún RDMS</w:t>
             </w:r>
             <w:r>
               <w:rPr>
@@ -10495,6 +10390,7 @@
                 <w:sz w:val="24"/>
                 <w:szCs w:val="26"/>
               </w:rPr>
+              <w:lastRenderedPageBreak/>
               <w:t>Experiencia desarrollando bancos de pruebas para servicios en la nube</w:t>
             </w:r>
             <w:r>
@@ -10526,7 +10422,6 @@
                 <w:sz w:val="24"/>
                 <w:szCs w:val="26"/>
               </w:rPr>
-              <w:lastRenderedPageBreak/>
               <w:t>Experiencia liderando equipos de desarrollo</w:t>
             </w:r>
             <w:r>
@@ -10661,23 +10556,7 @@
                 <w:sz w:val="24"/>
                 <w:szCs w:val="26"/>
               </w:rPr>
-              <w:t xml:space="preserve">Habilidades de </w:t>
-            </w:r>
-            <w:r>
-              <w:rPr>
-                <w:rFonts w:ascii="Times New Roman" w:hAnsi="Times New Roman" w:cs="Times New Roman"/>
-                <w:sz w:val="24"/>
-                <w:szCs w:val="26"/>
-              </w:rPr>
-              <w:t>comunicación</w:t>
-            </w:r>
-            <w:r>
-              <w:rPr>
-                <w:rFonts w:ascii="Times New Roman" w:hAnsi="Times New Roman" w:cs="Times New Roman"/>
-                <w:sz w:val="24"/>
-                <w:szCs w:val="26"/>
-              </w:rPr>
-              <w:t xml:space="preserve"> y nivel alto resolviendo problemas</w:t>
+              <w:t>Habilidades de comunicación y nivel alto resolviendo problemas</w:t>
             </w:r>
             <w:r>
               <w:rPr>
@@ -10822,23 +10701,7 @@
                 <w:sz w:val="24"/>
                 <w:szCs w:val="26"/>
               </w:rPr>
-              <w:t xml:space="preserve">Nivel alto de </w:t>
-            </w:r>
-            <w:r>
-              <w:rPr>
-                <w:rFonts w:ascii="Times New Roman" w:hAnsi="Times New Roman" w:cs="Times New Roman"/>
-                <w:sz w:val="24"/>
-                <w:szCs w:val="26"/>
-              </w:rPr>
-              <w:t>inglés</w:t>
-            </w:r>
-            <w:r>
-              <w:rPr>
-                <w:rFonts w:ascii="Times New Roman" w:hAnsi="Times New Roman" w:cs="Times New Roman"/>
-                <w:sz w:val="24"/>
-                <w:szCs w:val="26"/>
-              </w:rPr>
-              <w:t xml:space="preserve"> tanto escrito como hablado</w:t>
+              <w:t>Nivel alto de inglés tanto escrito como hablado</w:t>
             </w:r>
             <w:r>
               <w:rPr>
@@ -10869,23 +10732,7 @@
                 <w:sz w:val="24"/>
                 <w:szCs w:val="26"/>
               </w:rPr>
-              <w:t xml:space="preserve">Cualquier otro idioma </w:t>
-            </w:r>
-            <w:r>
-              <w:rPr>
-                <w:rFonts w:ascii="Times New Roman" w:hAnsi="Times New Roman" w:cs="Times New Roman"/>
-                <w:sz w:val="24"/>
-                <w:szCs w:val="26"/>
-              </w:rPr>
-              <w:t>supondrá</w:t>
-            </w:r>
-            <w:r>
-              <w:rPr>
-                <w:rFonts w:ascii="Times New Roman" w:hAnsi="Times New Roman" w:cs="Times New Roman"/>
-                <w:sz w:val="24"/>
-                <w:szCs w:val="26"/>
-              </w:rPr>
-              <w:t xml:space="preserve"> una ventaja</w:t>
+              <w:t>Cualquier otro idioma supondrá una ventaja</w:t>
             </w:r>
             <w:r>
               <w:rPr>
@@ -11032,15 +10879,7 @@
                 <w:sz w:val="24"/>
                 <w:szCs w:val="26"/>
               </w:rPr>
-              <w:t>:</w:t>
-            </w:r>
-            <w:r>
-              <w:rPr>
-                <w:rFonts w:ascii="Times New Roman" w:hAnsi="Times New Roman" w:cs="Times New Roman"/>
-                <w:sz w:val="24"/>
-                <w:szCs w:val="26"/>
-              </w:rPr>
-              <w:t xml:space="preserve">    35.000€ - 55</w:t>
+              <w:t>:    35.000€ - 55</w:t>
             </w:r>
             <w:r>
               <w:rPr>
@@ -11087,15 +10926,7 @@
                 <w:sz w:val="24"/>
                 <w:szCs w:val="26"/>
               </w:rPr>
-              <w:t>:</w:t>
-            </w:r>
-            <w:r>
-              <w:rPr>
-                <w:rFonts w:ascii="Times New Roman" w:hAnsi="Times New Roman" w:cs="Times New Roman"/>
-                <w:sz w:val="24"/>
-                <w:szCs w:val="26"/>
-              </w:rPr>
-              <w:t xml:space="preserve">    55.000€ - 90</w:t>
+              <w:t>:    55.000€ - 90</w:t>
             </w:r>
             <w:r>
               <w:rPr>
@@ -11143,15 +10974,7 @@
                 <w:sz w:val="24"/>
                 <w:szCs w:val="26"/>
               </w:rPr>
-              <w:t>:</w:t>
-            </w:r>
-            <w:r>
-              <w:rPr>
-                <w:rFonts w:ascii="Times New Roman" w:hAnsi="Times New Roman" w:cs="Times New Roman"/>
-                <w:sz w:val="24"/>
-                <w:szCs w:val="26"/>
-              </w:rPr>
-              <w:t xml:space="preserve">     +12</w:t>
+              <w:t>:     +12</w:t>
             </w:r>
             <w:r>
               <w:rPr>
@@ -11555,6 +11378,7 @@
                 <w:sz w:val="24"/>
                 <w:szCs w:val="26"/>
               </w:rPr>
+              <w:lastRenderedPageBreak/>
               <w:t>wrangling</w:t>
             </w:r>
             <w:proofErr w:type="spellEnd"/>
@@ -11618,16 +11442,7 @@
                 <w:sz w:val="24"/>
                 <w:szCs w:val="26"/>
               </w:rPr>
-              <w:t xml:space="preserve">, SaaS), uso de técnicas para el control de </w:t>
-            </w:r>
-            <w:r>
-              <w:rPr>
-                <w:rFonts w:ascii="Times New Roman" w:hAnsi="Times New Roman" w:cs="Times New Roman"/>
-                <w:sz w:val="24"/>
-                <w:szCs w:val="26"/>
-              </w:rPr>
-              <w:lastRenderedPageBreak/>
-              <w:t xml:space="preserve">versiones y A/B </w:t>
+              <w:t xml:space="preserve">, SaaS), uso de técnicas para el control de versiones y A/B </w:t>
             </w:r>
             <w:proofErr w:type="spellStart"/>
             <w:r>
@@ -12098,15 +11913,7 @@
                 <w:sz w:val="24"/>
                 <w:szCs w:val="26"/>
               </w:rPr>
-              <w:t>:</w:t>
-            </w:r>
-            <w:r>
-              <w:rPr>
-                <w:rFonts w:ascii="Times New Roman" w:hAnsi="Times New Roman" w:cs="Times New Roman"/>
-                <w:sz w:val="24"/>
-                <w:szCs w:val="26"/>
-              </w:rPr>
-              <w:t xml:space="preserve">    $120.000 - $18</w:t>
+              <w:t>:    $120.000 - $18</w:t>
             </w:r>
             <w:r>
               <w:rPr>
@@ -12146,15 +11953,7 @@
                 <w:sz w:val="24"/>
                 <w:szCs w:val="26"/>
               </w:rPr>
-              <w:t>:</w:t>
-            </w:r>
-            <w:r>
-              <w:rPr>
-                <w:rFonts w:ascii="Times New Roman" w:hAnsi="Times New Roman" w:cs="Times New Roman"/>
-                <w:sz w:val="24"/>
-                <w:szCs w:val="26"/>
-              </w:rPr>
-              <w:t xml:space="preserve">     +$18</w:t>
+              <w:t>:     +$18</w:t>
             </w:r>
             <w:r>
               <w:rPr>
@@ -12279,95 +12078,7 @@
                 <w:sz w:val="24"/>
                 <w:szCs w:val="26"/>
               </w:rPr>
-              <w:t>Título</w:t>
-            </w:r>
-            <w:r>
-              <w:rPr>
-                <w:rFonts w:ascii="Times New Roman" w:hAnsi="Times New Roman" w:cs="Times New Roman"/>
-                <w:sz w:val="24"/>
-                <w:szCs w:val="26"/>
-              </w:rPr>
-              <w:t xml:space="preserve"> en </w:t>
-            </w:r>
-            <w:r>
-              <w:rPr>
-                <w:rFonts w:ascii="Times New Roman" w:hAnsi="Times New Roman" w:cs="Times New Roman"/>
-                <w:sz w:val="24"/>
-                <w:szCs w:val="26"/>
-              </w:rPr>
-              <w:t>matemáticas</w:t>
-            </w:r>
-            <w:r>
-              <w:rPr>
-                <w:rFonts w:ascii="Times New Roman" w:hAnsi="Times New Roman" w:cs="Times New Roman"/>
-                <w:sz w:val="24"/>
-                <w:szCs w:val="26"/>
-              </w:rPr>
-              <w:t xml:space="preserve">, </w:t>
-            </w:r>
-            <w:r>
-              <w:rPr>
-                <w:rFonts w:ascii="Times New Roman" w:hAnsi="Times New Roman" w:cs="Times New Roman"/>
-                <w:sz w:val="24"/>
-                <w:szCs w:val="26"/>
-              </w:rPr>
-              <w:t>física</w:t>
-            </w:r>
-            <w:r>
-              <w:rPr>
-                <w:rFonts w:ascii="Times New Roman" w:hAnsi="Times New Roman" w:cs="Times New Roman"/>
-                <w:sz w:val="24"/>
-                <w:szCs w:val="26"/>
-              </w:rPr>
-              <w:t xml:space="preserve">, </w:t>
-            </w:r>
-            <w:r>
-              <w:rPr>
-                <w:rFonts w:ascii="Times New Roman" w:hAnsi="Times New Roman" w:cs="Times New Roman"/>
-                <w:sz w:val="24"/>
-                <w:szCs w:val="26"/>
-              </w:rPr>
-              <w:t>estadística</w:t>
-            </w:r>
-            <w:r>
-              <w:rPr>
-                <w:rFonts w:ascii="Times New Roman" w:hAnsi="Times New Roman" w:cs="Times New Roman"/>
-                <w:sz w:val="24"/>
-                <w:szCs w:val="26"/>
-              </w:rPr>
-              <w:t xml:space="preserve">, multimedia, </w:t>
-            </w:r>
-            <w:r>
-              <w:rPr>
-                <w:rFonts w:ascii="Times New Roman" w:hAnsi="Times New Roman" w:cs="Times New Roman"/>
-                <w:sz w:val="24"/>
-                <w:szCs w:val="26"/>
-              </w:rPr>
-              <w:t>ingeniería</w:t>
-            </w:r>
-            <w:r>
-              <w:rPr>
-                <w:rFonts w:ascii="Times New Roman" w:hAnsi="Times New Roman" w:cs="Times New Roman"/>
-                <w:sz w:val="24"/>
-                <w:szCs w:val="26"/>
-              </w:rPr>
-              <w:t xml:space="preserve"> </w:t>
-            </w:r>
-            <w:r>
-              <w:rPr>
-                <w:rFonts w:ascii="Times New Roman" w:hAnsi="Times New Roman" w:cs="Times New Roman"/>
-                <w:sz w:val="24"/>
-                <w:szCs w:val="26"/>
-              </w:rPr>
-              <w:t>informática</w:t>
-            </w:r>
-            <w:r>
-              <w:rPr>
-                <w:rFonts w:ascii="Times New Roman" w:hAnsi="Times New Roman" w:cs="Times New Roman"/>
-                <w:sz w:val="24"/>
-                <w:szCs w:val="26"/>
-              </w:rPr>
-              <w:t xml:space="preserve"> y similares</w:t>
+              <w:t>Título en matemáticas, física, estadística, multimedia, ingeniería informática y similares</w:t>
             </w:r>
             <w:r>
               <w:rPr>
@@ -12444,16 +12155,8 @@
                 <w:sz w:val="24"/>
                 <w:szCs w:val="26"/>
               </w:rPr>
-              <w:t xml:space="preserve">Experiencia en formalización de problemas de optimización: definición de la función a </w:t>
-            </w:r>
-            <w:r>
-              <w:rPr>
-                <w:rFonts w:ascii="Times New Roman" w:hAnsi="Times New Roman" w:cs="Times New Roman"/>
-                <w:sz w:val="24"/>
-                <w:szCs w:val="26"/>
-              </w:rPr>
               <w:lastRenderedPageBreak/>
-              <w:t>optimizar y el espacio de búsqueda con restricciones</w:t>
+              <w:t>Experiencia en formalización de problemas de optimización: definición de la función a optimizar y el espacio de búsqueda con restricciones</w:t>
             </w:r>
             <w:r>
               <w:rPr>
@@ -12653,23 +12356,7 @@
                 <w:sz w:val="24"/>
                 <w:szCs w:val="26"/>
               </w:rPr>
-              <w:t xml:space="preserve">Experiencia académica o profesional en proyectos de I+D, en el ámbito industrial, gestión de recursos (energía/agua), medioambiental y cambio climático, </w:t>
-            </w:r>
-            <w:r>
-              <w:rPr>
-                <w:rFonts w:ascii="Times New Roman" w:hAnsi="Times New Roman" w:cs="Times New Roman"/>
-                <w:sz w:val="24"/>
-                <w:szCs w:val="26"/>
-              </w:rPr>
-              <w:t>agroalimentario, aeroespacial</w:t>
-            </w:r>
-            <w:r>
-              <w:rPr>
-                <w:rFonts w:ascii="Times New Roman" w:hAnsi="Times New Roman" w:cs="Times New Roman"/>
-                <w:sz w:val="24"/>
-                <w:szCs w:val="26"/>
-              </w:rPr>
-              <w:t xml:space="preserve"> y/o construcción</w:t>
+              <w:t>Experiencia académica o profesional en proyectos de I+D, en el ámbito industrial, gestión de recursos (energía/agua), medioambiental y cambio climático, agroalimentario, aeroespacial y/o construcción</w:t>
             </w:r>
             <w:r>
               <w:rPr>
@@ -13036,15 +12723,7 @@
                 <w:sz w:val="24"/>
                 <w:szCs w:val="26"/>
               </w:rPr>
-              <w:t>:</w:t>
-            </w:r>
-            <w:r>
-              <w:rPr>
-                <w:rFonts w:ascii="Times New Roman" w:hAnsi="Times New Roman" w:cs="Times New Roman"/>
-                <w:sz w:val="24"/>
-                <w:szCs w:val="26"/>
-              </w:rPr>
-              <w:t xml:space="preserve">    $80.000 - $14</w:t>
+              <w:t>:    $80.000 - $14</w:t>
             </w:r>
             <w:r>
               <w:rPr>
@@ -13083,15 +12762,7 @@
                 <w:sz w:val="24"/>
                 <w:szCs w:val="26"/>
               </w:rPr>
-              <w:t>:</w:t>
-            </w:r>
-            <w:r>
-              <w:rPr>
-                <w:rFonts w:ascii="Times New Roman" w:hAnsi="Times New Roman" w:cs="Times New Roman"/>
-                <w:sz w:val="24"/>
-                <w:szCs w:val="26"/>
-              </w:rPr>
-              <w:t xml:space="preserve">    $140.000 - $20</w:t>
+              <w:t>:    $140.000 - $20</w:t>
             </w:r>
             <w:r>
               <w:rPr>
@@ -13131,15 +12802,7 @@
                 <w:sz w:val="24"/>
                 <w:szCs w:val="26"/>
               </w:rPr>
-              <w:t>:</w:t>
-            </w:r>
-            <w:r>
-              <w:rPr>
-                <w:rFonts w:ascii="Times New Roman" w:hAnsi="Times New Roman" w:cs="Times New Roman"/>
-                <w:sz w:val="24"/>
-                <w:szCs w:val="26"/>
-              </w:rPr>
-              <w:t xml:space="preserve">     +$20</w:t>
+              <w:t>:     +$20</w:t>
             </w:r>
             <w:r>
               <w:rPr>
@@ -13179,6 +12842,7 @@
                 <w:sz w:val="26"/>
                 <w:szCs w:val="26"/>
               </w:rPr>
+              <w:lastRenderedPageBreak/>
               <w:t>Ubicación</w:t>
             </w:r>
           </w:p>
@@ -13235,7 +12899,6 @@
                 <w:sz w:val="26"/>
                 <w:szCs w:val="26"/>
               </w:rPr>
-              <w:lastRenderedPageBreak/>
               <w:t>Requisitos</w:t>
             </w:r>
           </w:p>
@@ -13304,15 +12967,7 @@
                 <w:sz w:val="24"/>
                 <w:szCs w:val="26"/>
               </w:rPr>
-              <w:t>Más</w:t>
-            </w:r>
-            <w:r>
-              <w:rPr>
-                <w:rFonts w:ascii="Times New Roman" w:hAnsi="Times New Roman" w:cs="Times New Roman"/>
-                <w:sz w:val="24"/>
-                <w:szCs w:val="26"/>
-              </w:rPr>
-              <w:t xml:space="preserve"> de 3 años de experiencia</w:t>
+              <w:t>Más de 3 años de experiencia</w:t>
             </w:r>
             <w:r>
               <w:rPr>
@@ -13400,39 +13055,7 @@
                 <w:sz w:val="24"/>
                 <w:szCs w:val="26"/>
               </w:rPr>
-              <w:t xml:space="preserve">grandes con </w:t>
-            </w:r>
-            <w:r>
-              <w:rPr>
-                <w:rFonts w:ascii="Times New Roman" w:hAnsi="Times New Roman" w:cs="Times New Roman"/>
-                <w:sz w:val="24"/>
-                <w:szCs w:val="26"/>
-              </w:rPr>
-              <w:t>millones</w:t>
-            </w:r>
-            <w:r>
-              <w:rPr>
-                <w:rFonts w:ascii="Times New Roman" w:hAnsi="Times New Roman" w:cs="Times New Roman"/>
-                <w:sz w:val="24"/>
-                <w:szCs w:val="26"/>
-              </w:rPr>
-              <w:t xml:space="preserve"> de datos con </w:t>
-            </w:r>
-            <w:r>
-              <w:rPr>
-                <w:rFonts w:ascii="Times New Roman" w:hAnsi="Times New Roman" w:cs="Times New Roman"/>
-                <w:sz w:val="24"/>
-                <w:szCs w:val="26"/>
-              </w:rPr>
-              <w:t>múltiples</w:t>
-            </w:r>
-            <w:r>
-              <w:rPr>
-                <w:rFonts w:ascii="Times New Roman" w:hAnsi="Times New Roman" w:cs="Times New Roman"/>
-                <w:sz w:val="24"/>
-                <w:szCs w:val="26"/>
-              </w:rPr>
-              <w:t xml:space="preserve"> </w:t>
+              <w:t xml:space="preserve">grandes con millones de datos con múltiples </w:t>
             </w:r>
             <w:proofErr w:type="spellStart"/>
             <w:r>
@@ -13473,15 +13096,7 @@
                 <w:sz w:val="24"/>
                 <w:szCs w:val="26"/>
               </w:rPr>
-              <w:t xml:space="preserve">Experiencia usando redes neuronales en </w:t>
-            </w:r>
-            <w:r>
-              <w:rPr>
-                <w:rFonts w:ascii="Times New Roman" w:hAnsi="Times New Roman" w:cs="Times New Roman"/>
-                <w:sz w:val="24"/>
-                <w:szCs w:val="26"/>
-              </w:rPr>
-              <w:t>producción</w:t>
+              <w:t>Experiencia usando redes neuronales en producción</w:t>
             </w:r>
             <w:r>
               <w:rPr>
@@ -14046,7 +13661,6 @@
     </w:p>
     <w:p>
       <w:pPr>
-        <w:jc w:val="center"/>
         <w:rPr>
           <w:rFonts w:ascii="Times New Roman" w:hAnsi="Times New Roman" w:cs="Times New Roman"/>
           <w:b/>
@@ -14058,19 +13672,6 @@
     </w:p>
     <w:p>
       <w:pPr>
-        <w:jc w:val="center"/>
-        <w:rPr>
-          <w:rFonts w:ascii="Times New Roman" w:hAnsi="Times New Roman" w:cs="Times New Roman"/>
-          <w:b/>
-          <w:i/>
-          <w:sz w:val="26"/>
-          <w:szCs w:val="26"/>
-        </w:rPr>
-      </w:pPr>
-    </w:p>
-    <w:p>
-      <w:pPr>
-        <w:jc w:val="center"/>
         <w:rPr>
           <w:rFonts w:ascii="Times New Roman" w:hAnsi="Times New Roman" w:cs="Times New Roman"/>
           <w:b/>
@@ -14773,6 +14374,174 @@
     </w:p>
     <w:p>
       <w:pPr>
+        <w:jc w:val="center"/>
+        <w:rPr>
+          <w:rFonts w:ascii="Times New Roman" w:hAnsi="Times New Roman" w:cs="Times New Roman"/>
+          <w:b/>
+          <w:i/>
+          <w:sz w:val="32"/>
+          <w:szCs w:val="30"/>
+          <w:u w:val="single"/>
+        </w:rPr>
+      </w:pPr>
+      <w:r>
+        <w:rPr>
+          <w:rFonts w:ascii="Times New Roman" w:hAnsi="Times New Roman" w:cs="Times New Roman"/>
+          <w:b/>
+          <w:i/>
+          <w:sz w:val="32"/>
+          <w:szCs w:val="30"/>
+          <w:u w:val="single"/>
+        </w:rPr>
+        <w:t>TAREA 3</w:t>
+      </w:r>
+      <w:r>
+        <w:rPr>
+          <w:rFonts w:ascii="Times New Roman" w:hAnsi="Times New Roman" w:cs="Times New Roman"/>
+          <w:b/>
+          <w:i/>
+          <w:sz w:val="32"/>
+          <w:szCs w:val="30"/>
+          <w:u w:val="single"/>
+        </w:rPr>
+        <w:t xml:space="preserve">: </w:t>
+      </w:r>
+      <w:r>
+        <w:rPr>
+          <w:rFonts w:ascii="Times New Roman" w:hAnsi="Times New Roman" w:cs="Times New Roman"/>
+          <w:b/>
+          <w:i/>
+          <w:sz w:val="32"/>
+          <w:szCs w:val="30"/>
+          <w:u w:val="single"/>
+        </w:rPr>
+        <w:t>ANÁLISIS DE RESULTADOS</w:t>
+      </w:r>
+    </w:p>
+    <w:p>
+      <w:pPr>
+        <w:jc w:val="center"/>
+        <w:rPr>
+          <w:rFonts w:ascii="Times New Roman" w:hAnsi="Times New Roman" w:cs="Times New Roman"/>
+          <w:b/>
+          <w:i/>
+          <w:sz w:val="32"/>
+          <w:szCs w:val="30"/>
+          <w:u w:val="single"/>
+        </w:rPr>
+      </w:pPr>
+    </w:p>
+    <w:p>
+      <w:pPr>
+        <w:jc w:val="center"/>
+        <w:rPr>
+          <w:rFonts w:ascii="Times New Roman" w:hAnsi="Times New Roman" w:cs="Times New Roman"/>
+          <w:b/>
+          <w:i/>
+          <w:sz w:val="32"/>
+          <w:szCs w:val="30"/>
+          <w:u w:val="single"/>
+        </w:rPr>
+      </w:pPr>
+      <w:r>
+        <w:rPr>
+          <w:rFonts w:ascii="Times New Roman" w:hAnsi="Times New Roman" w:cs="Times New Roman"/>
+          <w:b/>
+          <w:i/>
+          <w:sz w:val="32"/>
+          <w:szCs w:val="30"/>
+          <w:u w:val="single"/>
+        </w:rPr>
+        <w:t>TAREA 4</w:t>
+      </w:r>
+      <w:r>
+        <w:rPr>
+          <w:rFonts w:ascii="Times New Roman" w:hAnsi="Times New Roman" w:cs="Times New Roman"/>
+          <w:b/>
+          <w:i/>
+          <w:sz w:val="32"/>
+          <w:szCs w:val="30"/>
+          <w:u w:val="single"/>
+        </w:rPr>
+        <w:t xml:space="preserve">: </w:t>
+      </w:r>
+      <w:r>
+        <w:rPr>
+          <w:rFonts w:ascii="Times New Roman" w:hAnsi="Times New Roman" w:cs="Times New Roman"/>
+          <w:b/>
+          <w:i/>
+          <w:sz w:val="32"/>
+          <w:szCs w:val="30"/>
+          <w:u w:val="single"/>
+        </w:rPr>
+        <w:t>CONCLUSIONES</w:t>
+      </w:r>
+    </w:p>
+    <w:p>
+      <w:pPr>
+        <w:jc w:val="center"/>
+        <w:rPr>
+          <w:rFonts w:ascii="Times New Roman" w:hAnsi="Times New Roman" w:cs="Times New Roman"/>
+          <w:b/>
+          <w:i/>
+          <w:sz w:val="32"/>
+          <w:szCs w:val="30"/>
+          <w:u w:val="single"/>
+        </w:rPr>
+      </w:pPr>
+    </w:p>
+    <w:p>
+      <w:pPr>
+        <w:jc w:val="center"/>
+        <w:rPr>
+          <w:rFonts w:ascii="Times New Roman" w:hAnsi="Times New Roman" w:cs="Times New Roman"/>
+          <w:b/>
+          <w:i/>
+          <w:sz w:val="32"/>
+          <w:szCs w:val="30"/>
+          <w:u w:val="single"/>
+        </w:rPr>
+      </w:pPr>
+      <w:r>
+        <w:rPr>
+          <w:rFonts w:ascii="Times New Roman" w:hAnsi="Times New Roman" w:cs="Times New Roman"/>
+          <w:b/>
+          <w:i/>
+          <w:sz w:val="32"/>
+          <w:szCs w:val="30"/>
+          <w:u w:val="single"/>
+        </w:rPr>
+        <w:t>BIBLIOGRAFIA</w:t>
+      </w:r>
+    </w:p>
+    <w:p>
+      <w:pPr>
+        <w:jc w:val="center"/>
+        <w:rPr>
+          <w:rFonts w:ascii="Times New Roman" w:hAnsi="Times New Roman" w:cs="Times New Roman"/>
+          <w:b/>
+          <w:i/>
+          <w:sz w:val="32"/>
+          <w:szCs w:val="30"/>
+          <w:u w:val="single"/>
+        </w:rPr>
+      </w:pPr>
+    </w:p>
+    <w:p>
+      <w:pPr>
+        <w:jc w:val="center"/>
+        <w:rPr>
+          <w:rFonts w:ascii="Times New Roman" w:hAnsi="Times New Roman" w:cs="Times New Roman"/>
+          <w:b/>
+          <w:i/>
+          <w:sz w:val="32"/>
+          <w:szCs w:val="30"/>
+          <w:u w:val="single"/>
+        </w:rPr>
+      </w:pPr>
+    </w:p>
+    <w:p>
+      <w:pPr>
         <w:jc w:val="both"/>
         <w:rPr>
           <w:rFonts w:ascii="Times New Roman" w:hAnsi="Times New Roman" w:cs="Times New Roman"/>
@@ -14784,8 +14553,8 @@
       <w:bookmarkEnd w:id="0"/>
     </w:p>
     <w:sectPr>
-      <w:headerReference w:type="default" r:id="rId9"/>
-      <w:footerReference w:type="default" r:id="rId10"/>
+      <w:headerReference w:type="default" r:id="rId13"/>
+      <w:footerReference w:type="default" r:id="rId14"/>
       <w:pgSz w:w="11906" w:h="16838"/>
       <w:pgMar w:top="1417" w:right="1701" w:bottom="1417" w:left="1701" w:header="708" w:footer="708" w:gutter="0"/>
       <w:pgNumType w:start="0"/>
@@ -14898,8 +14667,8 @@
   <w:abstractNum w:abstractNumId="0" w15:restartNumberingAfterBreak="0">
     <w:nsid w:val="058C0C94"/>
     <w:multiLevelType w:val="hybridMultilevel"/>
-    <w:tmpl w:val="78084D9A"/>
-    <w:lvl w:ilvl="0" w:tplc="67B03AFE">
+    <w:tmpl w:val="71682190"/>
+    <w:lvl w:ilvl="0" w:tplc="FB40539A">
       <w:start w:val="1"/>
       <w:numFmt w:val="decimal"/>
       <w:lvlText w:val="%1."/>
@@ -14910,6 +14679,7 @@
       <w:rPr>
         <w:rFonts w:hint="default"/>
         <w:b/>
+        <w:sz w:val="32"/>
       </w:rPr>
     </w:lvl>
     <w:lvl w:ilvl="1" w:tplc="08030019">
@@ -15846,6 +15616,7 @@
   <w:style w:type="paragraph" w:default="1" w:styleId="Normal">
     <w:name w:val="Normal"/>
     <w:qFormat/>
+    <w:rsid w:val="00523C22"/>
     <w:rPr>
       <w:lang w:val="es-ES"/>
     </w:rPr>
@@ -16033,536 +15804,6 @@
     </w:tblPr>
   </w:style>
 </w:styles>
-</file>
-
-<file path=word/glossary/document.xml><?xml version="1.0" encoding="utf-8"?>
-<w:glossaryDocument xmlns:wpc="http://schemas.microsoft.com/office/word/2010/wordprocessingCanvas" xmlns:cx="http://schemas.microsoft.com/office/drawing/2014/chartex" xmlns:mc="http://schemas.openxmlformats.org/markup-compatibility/2006" xmlns:o="urn:schemas-microsoft-com:office:office" xmlns:r="http://schemas.openxmlformats.org/officeDocument/2006/relationships" xmlns:m="http://schemas.openxmlformats.org/officeDocument/2006/math" xmlns:v="urn:schemas-microsoft-com:vml" xmlns:wp14="http://schemas.microsoft.com/office/word/2010/wordprocessingDrawing" xmlns:wp="http://schemas.openxmlformats.org/drawingml/2006/wordprocessingDrawing" xmlns:w10="urn:schemas-microsoft-com:office:word" xmlns:w="http://schemas.openxmlformats.org/wordprocessingml/2006/main" xmlns:w14="http://schemas.microsoft.com/office/word/2010/wordml" xmlns:w15="http://schemas.microsoft.com/office/word/2012/wordml" xmlns:w16se="http://schemas.microsoft.com/office/word/2015/wordml/symex" xmlns:wpg="http://schemas.microsoft.com/office/word/2010/wordprocessingGroup" xmlns:wpi="http://schemas.microsoft.com/office/word/2010/wordprocessingInk" xmlns:wne="http://schemas.microsoft.com/office/word/2006/wordml" xmlns:wps="http://schemas.microsoft.com/office/word/2010/wordprocessingShape" mc:Ignorable="w14 w15 w16se wp14"/>
-</file>
-
-<file path=word/glossary/fontTable.xml><?xml version="1.0" encoding="utf-8"?>
-<w:fonts xmlns:mc="http://schemas.openxmlformats.org/markup-compatibility/2006" xmlns:r="http://schemas.openxmlformats.org/officeDocument/2006/relationships" xmlns:w="http://schemas.openxmlformats.org/wordprocessingml/2006/main" xmlns:w14="http://schemas.microsoft.com/office/word/2010/wordml" xmlns:w15="http://schemas.microsoft.com/office/word/2012/wordml" xmlns:w16se="http://schemas.microsoft.com/office/word/2015/wordml/symex" mc:Ignorable="w14 w15 w16se">
-  <w:font w:name="Times New Roman">
-    <w:panose1 w:val="02020603050405020304"/>
-    <w:charset w:val="00"/>
-    <w:family w:val="roman"/>
-    <w:pitch w:val="variable"/>
-    <w:sig w:usb0="E0002EFF" w:usb1="C000785B" w:usb2="00000009" w:usb3="00000000" w:csb0="000001FF" w:csb1="00000000"/>
-  </w:font>
-  <w:font w:name="Calibri">
-    <w:panose1 w:val="020F0502020204030204"/>
-    <w:charset w:val="00"/>
-    <w:family w:val="swiss"/>
-    <w:pitch w:val="variable"/>
-    <w:sig w:usb0="E4002EFF" w:usb1="C000247B" w:usb2="00000009" w:usb3="00000000" w:csb0="000001FF" w:csb1="00000000"/>
-  </w:font>
-  <w:font w:name="Courier New">
-    <w:panose1 w:val="02070309020205020404"/>
-    <w:charset w:val="00"/>
-    <w:family w:val="modern"/>
-    <w:pitch w:val="fixed"/>
-    <w:sig w:usb0="E0002EFF" w:usb1="C0007843" w:usb2="00000009" w:usb3="00000000" w:csb0="000001FF" w:csb1="00000000"/>
-  </w:font>
-  <w:font w:name="Wingdings">
-    <w:panose1 w:val="05000000000000000000"/>
-    <w:charset w:val="02"/>
-    <w:family w:val="auto"/>
-    <w:pitch w:val="variable"/>
-    <w:sig w:usb0="00000000" w:usb1="10000000" w:usb2="00000000" w:usb3="00000000" w:csb0="80000000" w:csb1="00000000"/>
-  </w:font>
-  <w:font w:name="Symbol">
-    <w:panose1 w:val="05050102010706020507"/>
-    <w:charset w:val="02"/>
-    <w:family w:val="roman"/>
-    <w:pitch w:val="variable"/>
-    <w:sig w:usb0="00000000" w:usb1="10000000" w:usb2="00000000" w:usb3="00000000" w:csb0="80000000" w:csb1="00000000"/>
-  </w:font>
-  <w:font w:name="Calibri Light">
-    <w:panose1 w:val="020F0302020204030204"/>
-    <w:charset w:val="00"/>
-    <w:family w:val="swiss"/>
-    <w:pitch w:val="variable"/>
-    <w:sig w:usb0="E4002EFF" w:usb1="C000247B" w:usb2="00000009" w:usb3="00000000" w:csb0="000001FF" w:csb1="00000000"/>
-  </w:font>
-</w:fonts>
-</file>
-
-<file path=word/glossary/settings.xml><?xml version="1.0" encoding="utf-8"?>
-<w:settings xmlns:mc="http://schemas.openxmlformats.org/markup-compatibility/2006" xmlns:o="urn:schemas-microsoft-com:office:office" xmlns:r="http://schemas.openxmlformats.org/officeDocument/2006/relationships" xmlns:m="http://schemas.openxmlformats.org/officeDocument/2006/math" xmlns:v="urn:schemas-microsoft-com:vml" xmlns:w10="urn:schemas-microsoft-com:office:word" xmlns:w="http://schemas.openxmlformats.org/wordprocessingml/2006/main" xmlns:w14="http://schemas.microsoft.com/office/word/2010/wordml" xmlns:w15="http://schemas.microsoft.com/office/word/2012/wordml" xmlns:w16se="http://schemas.microsoft.com/office/word/2015/wordml/symex" xmlns:sl="http://schemas.openxmlformats.org/schemaLibrary/2006/main" mc:Ignorable="w14 w15 w16se">
-  <w:view w:val="normal"/>
-  <w:defaultTabStop w:val="708"/>
-  <w:hyphenationZone w:val="425"/>
-  <w:characterSpacingControl w:val="doNotCompress"/>
-  <w:compat>
-    <w:useFELayout/>
-    <w:compatSetting w:name="compatibilityMode" w:uri="http://schemas.microsoft.com/office/word" w:val="15"/>
-    <w:compatSetting w:name="overrideTableStyleFontSizeAndJustification" w:uri="http://schemas.microsoft.com/office/word" w:val="1"/>
-    <w:compatSetting w:name="enableOpenTypeFeatures" w:uri="http://schemas.microsoft.com/office/word" w:val="1"/>
-    <w:compatSetting w:name="doNotFlipMirrorIndents" w:uri="http://schemas.microsoft.com/office/word" w:val="1"/>
-    <w:compatSetting w:name="differentiateMultirowTableHeaders" w:uri="http://schemas.microsoft.com/office/word" w:val="1"/>
-  </w:compat>
-  <w:rsids>
-    <w:rsidRoot w:val="00D348BD"/>
-    <w:rsid w:val="00B818BE"/>
-    <w:rsid w:val="00D348BD"/>
-  </w:rsids>
-  <m:mathPr>
-    <m:mathFont m:val="Cambria Math"/>
-    <m:brkBin m:val="before"/>
-    <m:brkBinSub m:val="--"/>
-    <m:smallFrac m:val="0"/>
-    <m:dispDef/>
-    <m:lMargin m:val="0"/>
-    <m:rMargin m:val="0"/>
-    <m:defJc m:val="centerGroup"/>
-    <m:wrapIndent m:val="1440"/>
-    <m:intLim m:val="subSup"/>
-    <m:naryLim m:val="undOvr"/>
-  </m:mathPr>
-  <w:themeFontLang w:val="ca-ES-valencia"/>
-  <w:clrSchemeMapping w:bg1="light1" w:t1="dark1" w:bg2="light2" w:t2="dark2" w:accent1="accent1" w:accent2="accent2" w:accent3="accent3" w:accent4="accent4" w:accent5="accent5" w:accent6="accent6" w:hyperlink="hyperlink" w:followedHyperlink="followedHyperlink"/>
-  <w:decimalSymbol w:val=","/>
-  <w:listSeparator w:val=";"/>
-  <w15:chartTrackingRefBased/>
-</w:settings>
-</file>
-
-<file path=word/glossary/styles.xml><?xml version="1.0" encoding="utf-8"?>
-<w:styles xmlns:mc="http://schemas.openxmlformats.org/markup-compatibility/2006" xmlns:r="http://schemas.openxmlformats.org/officeDocument/2006/relationships" xmlns:w="http://schemas.openxmlformats.org/wordprocessingml/2006/main" xmlns:w14="http://schemas.microsoft.com/office/word/2010/wordml" xmlns:w15="http://schemas.microsoft.com/office/word/2012/wordml" xmlns:w16se="http://schemas.microsoft.com/office/word/2015/wordml/symex" mc:Ignorable="w14 w15 w16se">
-  <w:docDefaults>
-    <w:rPrDefault>
-      <w:rPr>
-        <w:rFonts w:asciiTheme="minorHAnsi" w:eastAsiaTheme="minorEastAsia" w:hAnsiTheme="minorHAnsi" w:cstheme="minorBidi"/>
-        <w:sz w:val="22"/>
-        <w:szCs w:val="22"/>
-        <w:lang w:val="ca-ES-valencia" w:eastAsia="ca-ES-valencia" w:bidi="ar-SA"/>
-      </w:rPr>
-    </w:rPrDefault>
-    <w:pPrDefault>
-      <w:pPr>
-        <w:spacing w:after="160" w:line="259" w:lineRule="auto"/>
-      </w:pPr>
-    </w:pPrDefault>
-  </w:docDefaults>
-  <w:latentStyles w:defLockedState="0" w:defUIPriority="99" w:defSemiHidden="0" w:defUnhideWhenUsed="0" w:defQFormat="0" w:count="371">
-    <w:lsdException w:name="Normal" w:uiPriority="0" w:qFormat="1"/>
-    <w:lsdException w:name="heading 1" w:uiPriority="9" w:qFormat="1"/>
-    <w:lsdException w:name="heading 2" w:semiHidden="1" w:uiPriority="9" w:unhideWhenUsed="1" w:qFormat="1"/>
-    <w:lsdException w:name="heading 3" w:semiHidden="1" w:uiPriority="9" w:unhideWhenUsed="1" w:qFormat="1"/>
-    <w:lsdException w:name="heading 4" w:semiHidden="1" w:uiPriority="9" w:unhideWhenUsed="1" w:qFormat="1"/>
-    <w:lsdException w:name="heading 5" w:semiHidden="1" w:uiPriority="9" w:unhideWhenUsed="1" w:qFormat="1"/>
-    <w:lsdException w:name="heading 6" w:semiHidden="1" w:uiPriority="9" w:unhideWhenUsed="1" w:qFormat="1"/>
-    <w:lsdException w:name="heading 7" w:semiHidden="1" w:uiPriority="9" w:unhideWhenUsed="1" w:qFormat="1"/>
-    <w:lsdException w:name="heading 8" w:semiHidden="1" w:uiPriority="9" w:unhideWhenUsed="1" w:qFormat="1"/>
-    <w:lsdException w:name="heading 9" w:semiHidden="1" w:uiPriority="9" w:unhideWhenUsed="1" w:qFormat="1"/>
-    <w:lsdException w:name="index 1" w:semiHidden="1" w:unhideWhenUsed="1"/>
-    <w:lsdException w:name="index 2" w:semiHidden="1" w:unhideWhenUsed="1"/>
-    <w:lsdException w:name="index 3" w:semiHidden="1" w:unhideWhenUsed="1"/>
-    <w:lsdException w:name="index 4" w:semiHidden="1" w:unhideWhenUsed="1"/>
-    <w:lsdException w:name="index 5" w:semiHidden="1" w:unhideWhenUsed="1"/>
-    <w:lsdException w:name="index 6" w:semiHidden="1" w:unhideWhenUsed="1"/>
-    <w:lsdException w:name="index 7" w:semiHidden="1" w:unhideWhenUsed="1"/>
-    <w:lsdException w:name="index 8" w:semiHidden="1" w:unhideWhenUsed="1"/>
-    <w:lsdException w:name="index 9" w:semiHidden="1" w:unhideWhenUsed="1"/>
-    <w:lsdException w:name="toc 1" w:semiHidden="1" w:uiPriority="39" w:unhideWhenUsed="1"/>
-    <w:lsdException w:name="toc 2" w:semiHidden="1" w:uiPriority="39" w:unhideWhenUsed="1"/>
-    <w:lsdException w:name="toc 3" w:semiHidden="1" w:uiPriority="39" w:unhideWhenUsed="1"/>
-    <w:lsdException w:name="toc 4" w:semiHidden="1" w:uiPriority="39" w:unhideWhenUsed="1"/>
-    <w:lsdException w:name="toc 5" w:semiHidden="1" w:uiPriority="39" w:unhideWhenUsed="1"/>
-    <w:lsdException w:name="toc 6" w:semiHidden="1" w:uiPriority="39" w:unhideWhenUsed="1"/>
-    <w:lsdException w:name="toc 7" w:semiHidden="1" w:uiPriority="39" w:unhideWhenUsed="1"/>
-    <w:lsdException w:name="toc 8" w:semiHidden="1" w:uiPriority="39" w:unhideWhenUsed="1"/>
-    <w:lsdException w:name="toc 9" w:semiHidden="1" w:uiPriority="39" w:unhideWhenUsed="1"/>
-    <w:lsdException w:name="Normal Indent" w:semiHidden="1" w:unhideWhenUsed="1"/>
-    <w:lsdException w:name="footnote text" w:semiHidden="1" w:unhideWhenUsed="1"/>
-    <w:lsdException w:name="annotation text" w:semiHidden="1" w:unhideWhenUsed="1"/>
-    <w:lsdException w:name="header" w:semiHidden="1" w:unhideWhenUsed="1"/>
-    <w:lsdException w:name="footer" w:semiHidden="1" w:unhideWhenUsed="1"/>
-    <w:lsdException w:name="index heading" w:semiHidden="1" w:unhideWhenUsed="1"/>
-    <w:lsdException w:name="caption" w:semiHidden="1" w:uiPriority="35" w:unhideWhenUsed="1" w:qFormat="1"/>
-    <w:lsdException w:name="table of figures" w:semiHidden="1" w:unhideWhenUsed="1"/>
-    <w:lsdException w:name="envelope address" w:semiHidden="1" w:unhideWhenUsed="1"/>
-    <w:lsdException w:name="envelope return" w:semiHidden="1" w:unhideWhenUsed="1"/>
-    <w:lsdException w:name="footnote reference" w:semiHidden="1" w:unhideWhenUsed="1"/>
-    <w:lsdException w:name="annotation reference" w:semiHidden="1" w:unhideWhenUsed="1"/>
-    <w:lsdException w:name="line number" w:semiHidden="1" w:unhideWhenUsed="1"/>
-    <w:lsdException w:name="page number" w:semiHidden="1" w:unhideWhenUsed="1"/>
-    <w:lsdException w:name="endnote reference" w:semiHidden="1" w:unhideWhenUsed="1"/>
-    <w:lsdException w:name="endnote text" w:semiHidden="1" w:unhideWhenUsed="1"/>
-    <w:lsdException w:name="table of authorities" w:semiHidden="1" w:unhideWhenUsed="1"/>
-    <w:lsdException w:name="macro" w:semiHidden="1" w:unhideWhenUsed="1"/>
-    <w:lsdException w:name="toa heading" w:semiHidden="1" w:unhideWhenUsed="1"/>
-    <w:lsdException w:name="List" w:semiHidden="1" w:unhideWhenUsed="1"/>
-    <w:lsdException w:name="List Bullet" w:semiHidden="1" w:unhideWhenUsed="1"/>
-    <w:lsdException w:name="List Number" w:semiHidden="1" w:unhideWhenUsed="1"/>
-    <w:lsdException w:name="List 2" w:semiHidden="1" w:unhideWhenUsed="1"/>
-    <w:lsdException w:name="List 3" w:semiHidden="1" w:unhideWhenUsed="1"/>
-    <w:lsdException w:name="List 4" w:semiHidden="1" w:unhideWhenUsed="1"/>
-    <w:lsdException w:name="List 5" w:semiHidden="1" w:unhideWhenUsed="1"/>
-    <w:lsdException w:name="List Bullet 2" w:semiHidden="1" w:unhideWhenUsed="1"/>
-    <w:lsdException w:name="List Bullet 3" w:semiHidden="1" w:unhideWhenUsed="1"/>
-    <w:lsdException w:name="List Bullet 4" w:semiHidden="1" w:unhideWhenUsed="1"/>
-    <w:lsdException w:name="List Bullet 5" w:semiHidden="1" w:unhideWhenUsed="1"/>
-    <w:lsdException w:name="List Number 2" w:semiHidden="1" w:unhideWhenUsed="1"/>
-    <w:lsdException w:name="List Number 3" w:semiHidden="1" w:unhideWhenUsed="1"/>
-    <w:lsdException w:name="List Number 4" w:semiHidden="1" w:unhideWhenUsed="1"/>
-    <w:lsdException w:name="List Number 5" w:semiHidden="1" w:unhideWhenUsed="1"/>
-    <w:lsdException w:name="Title" w:uiPriority="10" w:qFormat="1"/>
-    <w:lsdException w:name="Closing" w:semiHidden="1" w:unhideWhenUsed="1"/>
-    <w:lsdException w:name="Signature" w:semiHidden="1" w:unhideWhenUsed="1"/>
-    <w:lsdException w:name="Default Paragraph Font" w:semiHidden="1" w:uiPriority="1" w:unhideWhenUsed="1"/>
-    <w:lsdException w:name="Body Text" w:semiHidden="1" w:unhideWhenUsed="1"/>
-    <w:lsdException w:name="Body Text Indent" w:semiHidden="1" w:unhideWhenUsed="1"/>
-    <w:lsdException w:name="List Continue" w:semiHidden="1" w:unhideWhenUsed="1"/>
-    <w:lsdException w:name="List Continue 2" w:semiHidden="1" w:unhideWhenUsed="1"/>
-    <w:lsdException w:name="List Continue 3" w:semiHidden="1" w:unhideWhenUsed="1"/>
-    <w:lsdException w:name="List Continue 4" w:semiHidden="1" w:unhideWhenUsed="1"/>
-    <w:lsdException w:name="List Continue 5" w:semiHidden="1" w:unhideWhenUsed="1"/>
-    <w:lsdException w:name="Message Header" w:semiHidden="1" w:unhideWhenUsed="1"/>
-    <w:lsdException w:name="Subtitle" w:uiPriority="11" w:qFormat="1"/>
-    <w:lsdException w:name="Salutation" w:semiHidden="1" w:unhideWhenUsed="1"/>
-    <w:lsdException w:name="Date" w:semiHidden="1" w:unhideWhenUsed="1"/>
-    <w:lsdException w:name="Body Text First Indent" w:semiHidden="1" w:unhideWhenUsed="1"/>
-    <w:lsdException w:name="Body Text First Indent 2" w:semiHidden="1" w:unhideWhenUsed="1"/>
-    <w:lsdException w:name="Note Heading" w:semiHidden="1" w:unhideWhenUsed="1"/>
-    <w:lsdException w:name="Body Text 2" w:semiHidden="1" w:unhideWhenUsed="1"/>
-    <w:lsdException w:name="Body Text 3" w:semiHidden="1" w:unhideWhenUsed="1"/>
-    <w:lsdException w:name="Body Text Indent 2" w:semiHidden="1" w:unhideWhenUsed="1"/>
-    <w:lsdException w:name="Body Text Indent 3" w:semiHidden="1" w:unhideWhenUsed="1"/>
-    <w:lsdException w:name="Block Text" w:semiHidden="1" w:unhideWhenUsed="1"/>
-    <w:lsdException w:name="Hyperlink" w:semiHidden="1" w:unhideWhenUsed="1"/>
-    <w:lsdException w:name="FollowedHyperlink" w:semiHidden="1" w:unhideWhenUsed="1"/>
-    <w:lsdException w:name="Strong" w:uiPriority="22" w:qFormat="1"/>
-    <w:lsdException w:name="Emphasis" w:uiPriority="20" w:qFormat="1"/>
-    <w:lsdException w:name="Document Map" w:semiHidden="1" w:unhideWhenUsed="1"/>
-    <w:lsdException w:name="Plain Text" w:semiHidden="1" w:unhideWhenUsed="1"/>
-    <w:lsdException w:name="E-mail Signature" w:semiHidden="1" w:unhideWhenUsed="1"/>
-    <w:lsdException w:name="HTML Top of Form" w:semiHidden="1" w:unhideWhenUsed="1"/>
-    <w:lsdException w:name="HTML Bottom of Form" w:semiHidden="1" w:unhideWhenUsed="1"/>
-    <w:lsdException w:name="Normal (Web)" w:semiHidden="1" w:unhideWhenUsed="1"/>
-    <w:lsdException w:name="HTML Acronym" w:semiHidden="1" w:unhideWhenUsed="1"/>
-    <w:lsdException w:name="HTML Address" w:semiHidden="1" w:unhideWhenUsed="1"/>
-    <w:lsdException w:name="HTML Cite" w:semiHidden="1" w:unhideWhenUsed="1"/>
-    <w:lsdException w:name="HTML Code" w:semiHidden="1" w:unhideWhenUsed="1"/>
-    <w:lsdException w:name="HTML Definition" w:semiHidden="1" w:unhideWhenUsed="1"/>
-    <w:lsdException w:name="HTML Keyboard" w:semiHidden="1" w:unhideWhenUsed="1"/>
-    <w:lsdException w:name="HTML Preformatted" w:semiHidden="1" w:unhideWhenUsed="1"/>
-    <w:lsdException w:name="HTML Sample" w:semiHidden="1" w:unhideWhenUsed="1"/>
-    <w:lsdException w:name="HTML Typewriter" w:semiHidden="1" w:unhideWhenUsed="1"/>
-    <w:lsdException w:name="HTML Variable" w:semiHidden="1" w:unhideWhenUsed="1"/>
-    <w:lsdException w:name="Normal Table" w:semiHidden="1" w:unhideWhenUsed="1"/>
-    <w:lsdException w:name="annotation subject" w:semiHidden="1" w:unhideWhenUsed="1"/>
-    <w:lsdException w:name="No List" w:semiHidden="1" w:unhideWhenUsed="1"/>
-    <w:lsdException w:name="Outline List 1" w:semiHidden="1" w:unhideWhenUsed="1"/>
-    <w:lsdException w:name="Outline List 2" w:semiHidden="1" w:unhideWhenUsed="1"/>
-    <w:lsdException w:name="Outline List 3" w:semiHidden="1" w:unhideWhenUsed="1"/>
-    <w:lsdException w:name="Table Simple 1" w:semiHidden="1" w:unhideWhenUsed="1"/>
-    <w:lsdException w:name="Table Simple 2" w:semiHidden="1" w:unhideWhenUsed="1"/>
-    <w:lsdException w:name="Table Simple 3" w:semiHidden="1" w:unhideWhenUsed="1"/>
-    <w:lsdException w:name="Table Classic 1" w:semiHidden="1" w:unhideWhenUsed="1"/>
-    <w:lsdException w:name="Table Classic 2" w:semiHidden="1" w:unhideWhenUsed="1"/>
-    <w:lsdException w:name="Table Classic 3" w:semiHidden="1" w:unhideWhenUsed="1"/>
-    <w:lsdException w:name="Table Classic 4" w:semiHidden="1" w:unhideWhenUsed="1"/>
-    <w:lsdException w:name="Table Colorful 1" w:semiHidden="1" w:unhideWhenUsed="1"/>
-    <w:lsdException w:name="Table Colorful 2" w:semiHidden="1" w:unhideWhenUsed="1"/>
-    <w:lsdException w:name="Table Colorful 3" w:semiHidden="1" w:unhideWhenUsed="1"/>
-    <w:lsdException w:name="Table Columns 1" w:semiHidden="1" w:unhideWhenUsed="1"/>
-    <w:lsdException w:name="Table Columns 2" w:semiHidden="1" w:unhideWhenUsed="1"/>
-    <w:lsdException w:name="Table Columns 3" w:semiHidden="1" w:unhideWhenUsed="1"/>
-    <w:lsdException w:name="Table Columns 4" w:semiHidden="1" w:unhideWhenUsed="1"/>
-    <w:lsdException w:name="Table Columns 5" w:semiHidden="1" w:unhideWhenUsed="1"/>
-    <w:lsdException w:name="Table Grid 1" w:semiHidden="1" w:unhideWhenUsed="1"/>
-    <w:lsdException w:name="Table Grid 2" w:semiHidden="1" w:unhideWhenUsed="1"/>
-    <w:lsdException w:name="Table Grid 3" w:semiHidden="1" w:unhideWhenUsed="1"/>
-    <w:lsdException w:name="Table Grid 4" w:semiHidden="1" w:unhideWhenUsed="1"/>
-    <w:lsdException w:name="Table Grid 5" w:semiHidden="1" w:unhideWhenUsed="1"/>
-    <w:lsdException w:name="Table Grid 6" w:semiHidden="1" w:unhideWhenUsed="1"/>
-    <w:lsdException w:name="Table Grid 7" w:semiHidden="1" w:unhideWhenUsed="1"/>
-    <w:lsdException w:name="Table Grid 8" w:semiHidden="1" w:unhideWhenUsed="1"/>
-    <w:lsdException w:name="Table List 1" w:semiHidden="1" w:unhideWhenUsed="1"/>
-    <w:lsdException w:name="Table List 2" w:semiHidden="1" w:unhideWhenUsed="1"/>
-    <w:lsdException w:name="Table List 3" w:semiHidden="1" w:unhideWhenUsed="1"/>
-    <w:lsdException w:name="Table List 4" w:semiHidden="1" w:unhideWhenUsed="1"/>
-    <w:lsdException w:name="Table List 5" w:semiHidden="1" w:unhideWhenUsed="1"/>
-    <w:lsdException w:name="Table List 6" w:semiHidden="1" w:unhideWhenUsed="1"/>
-    <w:lsdException w:name="Table List 7" w:semiHidden="1" w:unhideWhenUsed="1"/>
-    <w:lsdException w:name="Table List 8" w:semiHidden="1" w:unhideWhenUsed="1"/>
-    <w:lsdException w:name="Table 3D effects 1" w:semiHidden="1" w:unhideWhenUsed="1"/>
-    <w:lsdException w:name="Table 3D effects 2" w:semiHidden="1" w:unhideWhenUsed="1"/>
-    <w:lsdException w:name="Table 3D effects 3" w:semiHidden="1" w:unhideWhenUsed="1"/>
-    <w:lsdException w:name="Table Contemporary" w:semiHidden="1" w:unhideWhenUsed="1"/>
-    <w:lsdException w:name="Table Elegant" w:semiHidden="1" w:unhideWhenUsed="1"/>
-    <w:lsdException w:name="Table Professional" w:semiHidden="1" w:unhideWhenUsed="1"/>
-    <w:lsdException w:name="Table Subtle 1" w:semiHidden="1" w:unhideWhenUsed="1"/>
-    <w:lsdException w:name="Table Subtle 2" w:semiHidden="1" w:unhideWhenUsed="1"/>
-    <w:lsdException w:name="Table Web 1" w:semiHidden="1" w:unhideWhenUsed="1"/>
-    <w:lsdException w:name="Table Web 2" w:semiHidden="1" w:unhideWhenUsed="1"/>
-    <w:lsdException w:name="Table Web 3" w:semiHidden="1" w:unhideWhenUsed="1"/>
-    <w:lsdException w:name="Balloon Text" w:semiHidden="1" w:unhideWhenUsed="1"/>
-    <w:lsdException w:name="Table Grid" w:uiPriority="39"/>
-    <w:lsdException w:name="Table Theme" w:semiHidden="1" w:unhideWhenUsed="1"/>
-    <w:lsdException w:name="Placeholder Text" w:semiHidden="1"/>
-    <w:lsdException w:name="No Spacing" w:uiPriority="1" w:qFormat="1"/>
-    <w:lsdException w:name="Light Shading" w:uiPriority="60"/>
-    <w:lsdException w:name="Light List" w:uiPriority="61"/>
-    <w:lsdException w:name="Light Grid" w:uiPriority="62"/>
-    <w:lsdException w:name="Medium Shading 1" w:uiPriority="63"/>
-    <w:lsdException w:name="Medium Shading 2" w:uiPriority="64"/>
-    <w:lsdException w:name="Medium List 1" w:uiPriority="65"/>
-    <w:lsdException w:name="Medium List 2" w:uiPriority="66"/>
-    <w:lsdException w:name="Medium Grid 1" w:uiPriority="67"/>
-    <w:lsdException w:name="Medium Grid 2" w:uiPriority="68"/>
-    <w:lsdException w:name="Medium Grid 3" w:uiPriority="69"/>
-    <w:lsdException w:name="Dark List" w:uiPriority="70"/>
-    <w:lsdException w:name="Colorful Shading" w:uiPriority="71"/>
-    <w:lsdException w:name="Colorful List" w:uiPriority="72"/>
-    <w:lsdException w:name="Colorful Grid" w:uiPriority="73"/>
-    <w:lsdException w:name="Light Shading Accent 1" w:uiPriority="60"/>
-    <w:lsdException w:name="Light List Accent 1" w:uiPriority="61"/>
-    <w:lsdException w:name="Light Grid Accent 1" w:uiPriority="62"/>
-    <w:lsdException w:name="Medium Shading 1 Accent 1" w:uiPriority="63"/>
-    <w:lsdException w:name="Medium Shading 2 Accent 1" w:uiPriority="64"/>
-    <w:lsdException w:name="Medium List 1 Accent 1" w:uiPriority="65"/>
-    <w:lsdException w:name="Revision" w:semiHidden="1"/>
-    <w:lsdException w:name="List Paragraph" w:uiPriority="34" w:qFormat="1"/>
-    <w:lsdException w:name="Quote" w:uiPriority="29" w:qFormat="1"/>
-    <w:lsdException w:name="Intense Quote" w:uiPriority="30" w:qFormat="1"/>
-    <w:lsdException w:name="Medium List 2 Accent 1" w:uiPriority="66"/>
-    <w:lsdException w:name="Medium Grid 1 Accent 1" w:uiPriority="67"/>
-    <w:lsdException w:name="Medium Grid 2 Accent 1" w:uiPriority="68"/>
-    <w:lsdException w:name="Medium Grid 3 Accent 1" w:uiPriority="69"/>
-    <w:lsdException w:name="Dark List Accent 1" w:uiPriority="70"/>
-    <w:lsdException w:name="Colorful Shading Accent 1" w:uiPriority="71"/>
-    <w:lsdException w:name="Colorful List Accent 1" w:uiPriority="72"/>
-    <w:lsdException w:name="Colorful Grid Accent 1" w:uiPriority="73"/>
-    <w:lsdException w:name="Light Shading Accent 2" w:uiPriority="60"/>
-    <w:lsdException w:name="Light List Accent 2" w:uiPriority="61"/>
-    <w:lsdException w:name="Light Grid Accent 2" w:uiPriority="62"/>
-    <w:lsdException w:name="Medium Shading 1 Accent 2" w:uiPriority="63"/>
-    <w:lsdException w:name="Medium Shading 2 Accent 2" w:uiPriority="64"/>
-    <w:lsdException w:name="Medium List 1 Accent 2" w:uiPriority="65"/>
-    <w:lsdException w:name="Medium List 2 Accent 2" w:uiPriority="66"/>
-    <w:lsdException w:name="Medium Grid 1 Accent 2" w:uiPriority="67"/>
-    <w:lsdException w:name="Medium Grid 2 Accent 2" w:uiPriority="68"/>
-    <w:lsdException w:name="Medium Grid 3 Accent 2" w:uiPriority="69"/>
-    <w:lsdException w:name="Dark List Accent 2" w:uiPriority="70"/>
-    <w:lsdException w:name="Colorful Shading Accent 2" w:uiPriority="71"/>
-    <w:lsdException w:name="Colorful List Accent 2" w:uiPriority="72"/>
-    <w:lsdException w:name="Colorful Grid Accent 2" w:uiPriority="73"/>
-    <w:lsdException w:name="Light Shading Accent 3" w:uiPriority="60"/>
-    <w:lsdException w:name="Light List Accent 3" w:uiPriority="61"/>
-    <w:lsdException w:name="Light Grid Accent 3" w:uiPriority="62"/>
-    <w:lsdException w:name="Medium Shading 1 Accent 3" w:uiPriority="63"/>
-    <w:lsdException w:name="Medium Shading 2 Accent 3" w:uiPriority="64"/>
-    <w:lsdException w:name="Medium List 1 Accent 3" w:uiPriority="65"/>
-    <w:lsdException w:name="Medium List 2 Accent 3" w:uiPriority="66"/>
-    <w:lsdException w:name="Medium Grid 1 Accent 3" w:uiPriority="67"/>
-    <w:lsdException w:name="Medium Grid 2 Accent 3" w:uiPriority="68"/>
-    <w:lsdException w:name="Medium Grid 3 Accent 3" w:uiPriority="69"/>
-    <w:lsdException w:name="Dark List Accent 3" w:uiPriority="70"/>
-    <w:lsdException w:name="Colorful Shading Accent 3" w:uiPriority="71"/>
-    <w:lsdException w:name="Colorful List Accent 3" w:uiPriority="72"/>
-    <w:lsdException w:name="Colorful Grid Accent 3" w:uiPriority="73"/>
-    <w:lsdException w:name="Light Shading Accent 4" w:uiPriority="60"/>
-    <w:lsdException w:name="Light List Accent 4" w:uiPriority="61"/>
-    <w:lsdException w:name="Light Grid Accent 4" w:uiPriority="62"/>
-    <w:lsdException w:name="Medium Shading 1 Accent 4" w:uiPriority="63"/>
-    <w:lsdException w:name="Medium Shading 2 Accent 4" w:uiPriority="64"/>
-    <w:lsdException w:name="Medium List 1 Accent 4" w:uiPriority="65"/>
-    <w:lsdException w:name="Medium List 2 Accent 4" w:uiPriority="66"/>
-    <w:lsdException w:name="Medium Grid 1 Accent 4" w:uiPriority="67"/>
-    <w:lsdException w:name="Medium Grid 2 Accent 4" w:uiPriority="68"/>
-    <w:lsdException w:name="Medium Grid 3 Accent 4" w:uiPriority="69"/>
-    <w:lsdException w:name="Dark List Accent 4" w:uiPriority="70"/>
-    <w:lsdException w:name="Colorful Shading Accent 4" w:uiPriority="71"/>
-    <w:lsdException w:name="Colorful List Accent 4" w:uiPriority="72"/>
-    <w:lsdException w:name="Colorful Grid Accent 4" w:uiPriority="73"/>
-    <w:lsdException w:name="Light Shading Accent 5" w:uiPriority="60"/>
-    <w:lsdException w:name="Light List Accent 5" w:uiPriority="61"/>
-    <w:lsdException w:name="Light Grid Accent 5" w:uiPriority="62"/>
-    <w:lsdException w:name="Medium Shading 1 Accent 5" w:uiPriority="63"/>
-    <w:lsdException w:name="Medium Shading 2 Accent 5" w:uiPriority="64"/>
-    <w:lsdException w:name="Medium List 1 Accent 5" w:uiPriority="65"/>
-    <w:lsdException w:name="Medium List 2 Accent 5" w:uiPriority="66"/>
-    <w:lsdException w:name="Medium Grid 1 Accent 5" w:uiPriority="67"/>
-    <w:lsdException w:name="Medium Grid 2 Accent 5" w:uiPriority="68"/>
-    <w:lsdException w:name="Medium Grid 3 Accent 5" w:uiPriority="69"/>
-    <w:lsdException w:name="Dark List Accent 5" w:uiPriority="70"/>
-    <w:lsdException w:name="Colorful Shading Accent 5" w:uiPriority="71"/>
-    <w:lsdException w:name="Colorful List Accent 5" w:uiPriority="72"/>
-    <w:lsdException w:name="Colorful Grid Accent 5" w:uiPriority="73"/>
-    <w:lsdException w:name="Light Shading Accent 6" w:uiPriority="60"/>
-    <w:lsdException w:name="Light List Accent 6" w:uiPriority="61"/>
-    <w:lsdException w:name="Light Grid Accent 6" w:uiPriority="62"/>
-    <w:lsdException w:name="Medium Shading 1 Accent 6" w:uiPriority="63"/>
-    <w:lsdException w:name="Medium Shading 2 Accent 6" w:uiPriority="64"/>
-    <w:lsdException w:name="Medium List 1 Accent 6" w:uiPriority="65"/>
-    <w:lsdException w:name="Medium List 2 Accent 6" w:uiPriority="66"/>
-    <w:lsdException w:name="Medium Grid 1 Accent 6" w:uiPriority="67"/>
-    <w:lsdException w:name="Medium Grid 2 Accent 6" w:uiPriority="68"/>
-    <w:lsdException w:name="Medium Grid 3 Accent 6" w:uiPriority="69"/>
-    <w:lsdException w:name="Dark List Accent 6" w:uiPriority="70"/>
-    <w:lsdException w:name="Colorful Shading Accent 6" w:uiPriority="71"/>
-    <w:lsdException w:name="Colorful List Accent 6" w:uiPriority="72"/>
-    <w:lsdException w:name="Colorful Grid Accent 6" w:uiPriority="73"/>
-    <w:lsdException w:name="Subtle Emphasis" w:uiPriority="19" w:qFormat="1"/>
-    <w:lsdException w:name="Intense Emphasis" w:uiPriority="21" w:qFormat="1"/>
-    <w:lsdException w:name="Subtle Reference" w:uiPriority="31" w:qFormat="1"/>
-    <w:lsdException w:name="Intense Reference" w:uiPriority="32" w:qFormat="1"/>
-    <w:lsdException w:name="Book Title" w:uiPriority="33" w:qFormat="1"/>
-    <w:lsdException w:name="Bibliography" w:semiHidden="1" w:uiPriority="37" w:unhideWhenUsed="1"/>
-    <w:lsdException w:name="TOC Heading" w:semiHidden="1" w:uiPriority="39" w:unhideWhenUsed="1" w:qFormat="1"/>
-    <w:lsdException w:name="Plain Table 1" w:uiPriority="41"/>
-    <w:lsdException w:name="Plain Table 2" w:uiPriority="42"/>
-    <w:lsdException w:name="Plain Table 3" w:uiPriority="43"/>
-    <w:lsdException w:name="Plain Table 4" w:uiPriority="44"/>
-    <w:lsdException w:name="Plain Table 5" w:uiPriority="45"/>
-    <w:lsdException w:name="Grid Table Light" w:uiPriority="40"/>
-    <w:lsdException w:name="Grid Table 1 Light" w:uiPriority="46"/>
-    <w:lsdException w:name="Grid Table 2" w:uiPriority="47"/>
-    <w:lsdException w:name="Grid Table 3" w:uiPriority="48"/>
-    <w:lsdException w:name="Grid Table 4" w:uiPriority="49"/>
-    <w:lsdException w:name="Grid Table 5 Dark" w:uiPriority="50"/>
-    <w:lsdException w:name="Grid Table 6 Colorful" w:uiPriority="51"/>
-    <w:lsdException w:name="Grid Table 7 Colorful" w:uiPriority="52"/>
-    <w:lsdException w:name="Grid Table 1 Light Accent 1" w:uiPriority="46"/>
-    <w:lsdException w:name="Grid Table 2 Accent 1" w:uiPriority="47"/>
-    <w:lsdException w:name="Grid Table 3 Accent 1" w:uiPriority="48"/>
-    <w:lsdException w:name="Grid Table 4 Accent 1" w:uiPriority="49"/>
-    <w:lsdException w:name="Grid Table 5 Dark Accent 1" w:uiPriority="50"/>
-    <w:lsdException w:name="Grid Table 6 Colorful Accent 1" w:uiPriority="51"/>
-    <w:lsdException w:name="Grid Table 7 Colorful Accent 1" w:uiPriority="52"/>
-    <w:lsdException w:name="Grid Table 1 Light Accent 2" w:uiPriority="46"/>
-    <w:lsdException w:name="Grid Table 2 Accent 2" w:uiPriority="47"/>
-    <w:lsdException w:name="Grid Table 3 Accent 2" w:uiPriority="48"/>
-    <w:lsdException w:name="Grid Table 4 Accent 2" w:uiPriority="49"/>
-    <w:lsdException w:name="Grid Table 5 Dark Accent 2" w:uiPriority="50"/>
-    <w:lsdException w:name="Grid Table 6 Colorful Accent 2" w:uiPriority="51"/>
-    <w:lsdException w:name="Grid Table 7 Colorful Accent 2" w:uiPriority="52"/>
-    <w:lsdException w:name="Grid Table 1 Light Accent 3" w:uiPriority="46"/>
-    <w:lsdException w:name="Grid Table 2 Accent 3" w:uiPriority="47"/>
-    <w:lsdException w:name="Grid Table 3 Accent 3" w:uiPriority="48"/>
-    <w:lsdException w:name="Grid Table 4 Accent 3" w:uiPriority="49"/>
-    <w:lsdException w:name="Grid Table 5 Dark Accent 3" w:uiPriority="50"/>
-    <w:lsdException w:name="Grid Table 6 Colorful Accent 3" w:uiPriority="51"/>
-    <w:lsdException w:name="Grid Table 7 Colorful Accent 3" w:uiPriority="52"/>
-    <w:lsdException w:name="Grid Table 1 Light Accent 4" w:uiPriority="46"/>
-    <w:lsdException w:name="Grid Table 2 Accent 4" w:uiPriority="47"/>
-    <w:lsdException w:name="Grid Table 3 Accent 4" w:uiPriority="48"/>
-    <w:lsdException w:name="Grid Table 4 Accent 4" w:uiPriority="49"/>
-    <w:lsdException w:name="Grid Table 5 Dark Accent 4" w:uiPriority="50"/>
-    <w:lsdException w:name="Grid Table 6 Colorful Accent 4" w:uiPriority="51"/>
-    <w:lsdException w:name="Grid Table 7 Colorful Accent 4" w:uiPriority="52"/>
-    <w:lsdException w:name="Grid Table 1 Light Accent 5" w:uiPriority="46"/>
-    <w:lsdException w:name="Grid Table 2 Accent 5" w:uiPriority="47"/>
-    <w:lsdException w:name="Grid Table 3 Accent 5" w:uiPriority="48"/>
-    <w:lsdException w:name="Grid Table 4 Accent 5" w:uiPriority="49"/>
-    <w:lsdException w:name="Grid Table 5 Dark Accent 5" w:uiPriority="50"/>
-    <w:lsdException w:name="Grid Table 6 Colorful Accent 5" w:uiPriority="51"/>
-    <w:lsdException w:name="Grid Table 7 Colorful Accent 5" w:uiPriority="52"/>
-    <w:lsdException w:name="Grid Table 1 Light Accent 6" w:uiPriority="46"/>
-    <w:lsdException w:name="Grid Table 2 Accent 6" w:uiPriority="47"/>
-    <w:lsdException w:name="Grid Table 3 Accent 6" w:uiPriority="48"/>
-    <w:lsdException w:name="Grid Table 4 Accent 6" w:uiPriority="49"/>
-    <w:lsdException w:name="Grid Table 5 Dark Accent 6" w:uiPriority="50"/>
-    <w:lsdException w:name="Grid Table 6 Colorful Accent 6" w:uiPriority="51"/>
-    <w:lsdException w:name="Grid Table 7 Colorful Accent 6" w:uiPriority="52"/>
-    <w:lsdException w:name="List Table 1 Light" w:uiPriority="46"/>
-    <w:lsdException w:name="List Table 2" w:uiPriority="47"/>
-    <w:lsdException w:name="List Table 3" w:uiPriority="48"/>
-    <w:lsdException w:name="List Table 4" w:uiPriority="49"/>
-    <w:lsdException w:name="List Table 5 Dark" w:uiPriority="50"/>
-    <w:lsdException w:name="List Table 6 Colorful" w:uiPriority="51"/>
-    <w:lsdException w:name="List Table 7 Colorful" w:uiPriority="52"/>
-    <w:lsdException w:name="List Table 1 Light Accent 1" w:uiPriority="46"/>
-    <w:lsdException w:name="List Table 2 Accent 1" w:uiPriority="47"/>
-    <w:lsdException w:name="List Table 3 Accent 1" w:uiPriority="48"/>
-    <w:lsdException w:name="List Table 4 Accent 1" w:uiPriority="49"/>
-    <w:lsdException w:name="List Table 5 Dark Accent 1" w:uiPriority="50"/>
-    <w:lsdException w:name="List Table 6 Colorful Accent 1" w:uiPriority="51"/>
-    <w:lsdException w:name="List Table 7 Colorful Accent 1" w:uiPriority="52"/>
-    <w:lsdException w:name="List Table 1 Light Accent 2" w:uiPriority="46"/>
-    <w:lsdException w:name="List Table 2 Accent 2" w:uiPriority="47"/>
-    <w:lsdException w:name="List Table 3 Accent 2" w:uiPriority="48"/>
-    <w:lsdException w:name="List Table 4 Accent 2" w:uiPriority="49"/>
-    <w:lsdException w:name="List Table 5 Dark Accent 2" w:uiPriority="50"/>
-    <w:lsdException w:name="List Table 6 Colorful Accent 2" w:uiPriority="51"/>
-    <w:lsdException w:name="List Table 7 Colorful Accent 2" w:uiPriority="52"/>
-    <w:lsdException w:name="List Table 1 Light Accent 3" w:uiPriority="46"/>
-    <w:lsdException w:name="List Table 2 Accent 3" w:uiPriority="47"/>
-    <w:lsdException w:name="List Table 3 Accent 3" w:uiPriority="48"/>
-    <w:lsdException w:name="List Table 4 Accent 3" w:uiPriority="49"/>
-    <w:lsdException w:name="List Table 5 Dark Accent 3" w:uiPriority="50"/>
-    <w:lsdException w:name="List Table 6 Colorful Accent 3" w:uiPriority="51"/>
-    <w:lsdException w:name="List Table 7 Colorful Accent 3" w:uiPriority="52"/>
-    <w:lsdException w:name="List Table 1 Light Accent 4" w:uiPriority="46"/>
-    <w:lsdException w:name="List Table 2 Accent 4" w:uiPriority="47"/>
-    <w:lsdException w:name="List Table 3 Accent 4" w:uiPriority="48"/>
-    <w:lsdException w:name="List Table 4 Accent 4" w:uiPriority="49"/>
-    <w:lsdException w:name="List Table 5 Dark Accent 4" w:uiPriority="50"/>
-    <w:lsdException w:name="List Table 6 Colorful Accent 4" w:uiPriority="51"/>
-    <w:lsdException w:name="List Table 7 Colorful Accent 4" w:uiPriority="52"/>
-    <w:lsdException w:name="List Table 1 Light Accent 5" w:uiPriority="46"/>
-    <w:lsdException w:name="List Table 2 Accent 5" w:uiPriority="47"/>
-    <w:lsdException w:name="List Table 3 Accent 5" w:uiPriority="48"/>
-    <w:lsdException w:name="List Table 4 Accent 5" w:uiPriority="49"/>
-    <w:lsdException w:name="List Table 5 Dark Accent 5" w:uiPriority="50"/>
-    <w:lsdException w:name="List Table 6 Colorful Accent 5" w:uiPriority="51"/>
-    <w:lsdException w:name="List Table 7 Colorful Accent 5" w:uiPriority="52"/>
-    <w:lsdException w:name="List Table 1 Light Accent 6" w:uiPriority="46"/>
-    <w:lsdException w:name="List Table 2 Accent 6" w:uiPriority="47"/>
-    <w:lsdException w:name="List Table 3 Accent 6" w:uiPriority="48"/>
-    <w:lsdException w:name="List Table 4 Accent 6" w:uiPriority="49"/>
-    <w:lsdException w:name="List Table 5 Dark Accent 6" w:uiPriority="50"/>
-    <w:lsdException w:name="List Table 6 Colorful Accent 6" w:uiPriority="51"/>
-    <w:lsdException w:name="List Table 7 Colorful Accent 6" w:uiPriority="52"/>
-  </w:latentStyles>
-  <w:style w:type="paragraph" w:default="1" w:styleId="Normal">
-    <w:name w:val="Normal"/>
-    <w:qFormat/>
-  </w:style>
-  <w:style w:type="character" w:default="1" w:styleId="Fuentedeprrafopredeter">
-    <w:name w:val="Default Paragraph Font"/>
-    <w:uiPriority w:val="1"/>
-    <w:semiHidden/>
-    <w:unhideWhenUsed/>
-  </w:style>
-  <w:style w:type="table" w:default="1" w:styleId="Tablanormal">
-    <w:name w:val="Normal Table"/>
-    <w:uiPriority w:val="99"/>
-    <w:semiHidden/>
-    <w:unhideWhenUsed/>
-    <w:tblPr>
-      <w:tblInd w:w="0" w:type="dxa"/>
-      <w:tblCellMar>
-        <w:top w:w="0" w:type="dxa"/>
-        <w:left w:w="108" w:type="dxa"/>
-        <w:bottom w:w="0" w:type="dxa"/>
-        <w:right w:w="108" w:type="dxa"/>
-      </w:tblCellMar>
-    </w:tblPr>
-  </w:style>
-  <w:style w:type="numbering" w:default="1" w:styleId="Sinlista">
-    <w:name w:val="No List"/>
-    <w:uiPriority w:val="99"/>
-    <w:semiHidden/>
-    <w:unhideWhenUsed/>
-  </w:style>
-  <w:style w:type="paragraph" w:customStyle="1" w:styleId="55F47F7BEF24496AA70CCCC9FE28651D">
-    <w:name w:val="55F47F7BEF24496AA70CCCC9FE28651D"/>
-    <w:rsid w:val="00D348BD"/>
-  </w:style>
-  <w:style w:type="paragraph" w:customStyle="1" w:styleId="36DF06E4CC6C43D4A744E2131D941690">
-    <w:name w:val="36DF06E4CC6C43D4A744E2131D941690"/>
-    <w:rsid w:val="00D348BD"/>
-  </w:style>
-</w:styles>
-</file>
-
-<file path=word/glossary/webSettings.xml><?xml version="1.0" encoding="utf-8"?>
-<w:webSettings xmlns:mc="http://schemas.openxmlformats.org/markup-compatibility/2006" xmlns:r="http://schemas.openxmlformats.org/officeDocument/2006/relationships" xmlns:w="http://schemas.openxmlformats.org/wordprocessingml/2006/main" xmlns:w14="http://schemas.microsoft.com/office/word/2010/wordml" xmlns:w15="http://schemas.microsoft.com/office/word/2012/wordml" xmlns:w16se="http://schemas.microsoft.com/office/word/2015/wordml/symex" mc:Ignorable="w14 w15 w16se">
-  <w:optimizeForBrowser/>
-  <w:allowPNG/>
-</w:webSettings>
 </file>
 
 <file path=word/theme/theme1.xml><?xml version="1.0" encoding="utf-8"?>
@@ -16850,7 +16091,7 @@
 </file>
 
 <file path=customXml/itemProps2.xml><?xml version="1.0" encoding="utf-8"?>
-<ds:datastoreItem xmlns:ds="http://schemas.openxmlformats.org/officeDocument/2006/customXml" ds:itemID="{EC90BE0B-858D-4140-A02F-77741342E756}">
+<ds:datastoreItem xmlns:ds="http://schemas.openxmlformats.org/officeDocument/2006/customXml" ds:itemID="{39556FDD-2227-4DA9-9F4B-A0FE08A04C45}">
   <ds:schemaRefs>
     <ds:schemaRef ds:uri="http://schemas.openxmlformats.org/officeDocument/2006/bibliography"/>
   </ds:schemaRefs>

</xml_diff>

<commit_message>
añadido el pdf de la memoria
</commit_message>
<xml_diff>
--- a/MemoriaPrac1_IC.docx
+++ b/MemoriaPrac1_IC.docx
@@ -1,6 +1,6 @@
 
 <file path=word/document.xml><?xml version="1.0" encoding="utf-8"?>
-<w:document xmlns:wpc="http://schemas.microsoft.com/office/word/2010/wordprocessingCanvas" xmlns:cx="http://schemas.microsoft.com/office/drawing/2014/chartex" xmlns:mc="http://schemas.openxmlformats.org/markup-compatibility/2006" xmlns:o="urn:schemas-microsoft-com:office:office" xmlns:r="http://schemas.openxmlformats.org/officeDocument/2006/relationships" xmlns:m="http://schemas.openxmlformats.org/officeDocument/2006/math" xmlns:v="urn:schemas-microsoft-com:vml" xmlns:wp14="http://schemas.microsoft.com/office/word/2010/wordprocessingDrawing" xmlns:wp="http://schemas.openxmlformats.org/drawingml/2006/wordprocessingDrawing" xmlns:w10="urn:schemas-microsoft-com:office:word" xmlns:w="http://schemas.openxmlformats.org/wordprocessingml/2006/main" xmlns:w14="http://schemas.microsoft.com/office/word/2010/wordml" xmlns:w15="http://schemas.microsoft.com/office/word/2012/wordml" xmlns:w16se="http://schemas.microsoft.com/office/word/2015/wordml/symex" xmlns:wpg="http://schemas.microsoft.com/office/word/2010/wordprocessingGroup" xmlns:wpi="http://schemas.microsoft.com/office/word/2010/wordprocessingInk" xmlns:wne="http://schemas.microsoft.com/office/word/2006/wordml" xmlns:wps="http://schemas.microsoft.com/office/word/2010/wordprocessingShape" mc:Ignorable="w14 w15 w16se wp14">
+<w:document xmlns:wpc="http://schemas.microsoft.com/office/word/2010/wordprocessingCanvas" xmlns:cx="http://schemas.microsoft.com/office/drawing/2014/chartex" xmlns:cx1="http://schemas.microsoft.com/office/drawing/2015/9/8/chartex" xmlns:cx2="http://schemas.microsoft.com/office/drawing/2015/10/21/chartex" xmlns:cx3="http://schemas.microsoft.com/office/drawing/2016/5/9/chartex" xmlns:cx4="http://schemas.microsoft.com/office/drawing/2016/5/10/chartex" xmlns:cx5="http://schemas.microsoft.com/office/drawing/2016/5/11/chartex" xmlns:cx6="http://schemas.microsoft.com/office/drawing/2016/5/12/chartex" xmlns:cx7="http://schemas.microsoft.com/office/drawing/2016/5/13/chartex" xmlns:cx8="http://schemas.microsoft.com/office/drawing/2016/5/14/chartex" xmlns:mc="http://schemas.openxmlformats.org/markup-compatibility/2006" xmlns:aink="http://schemas.microsoft.com/office/drawing/2016/ink" xmlns:am3d="http://schemas.microsoft.com/office/drawing/2017/model3d" xmlns:o="urn:schemas-microsoft-com:office:office" xmlns:oel="http://schemas.microsoft.com/office/2019/extlst" xmlns:r="http://schemas.openxmlformats.org/officeDocument/2006/relationships" xmlns:m="http://schemas.openxmlformats.org/officeDocument/2006/math" xmlns:v="urn:schemas-microsoft-com:vml" xmlns:wp14="http://schemas.microsoft.com/office/word/2010/wordprocessingDrawing" xmlns:wp="http://schemas.openxmlformats.org/drawingml/2006/wordprocessingDrawing" xmlns:w10="urn:schemas-microsoft-com:office:word" xmlns:w="http://schemas.openxmlformats.org/wordprocessingml/2006/main" xmlns:w14="http://schemas.microsoft.com/office/word/2010/wordml" xmlns:w15="http://schemas.microsoft.com/office/word/2012/wordml" xmlns:w16cex="http://schemas.microsoft.com/office/word/2018/wordml/cex" xmlns:w16cid="http://schemas.microsoft.com/office/word/2016/wordml/cid" xmlns:w16="http://schemas.microsoft.com/office/word/2018/wordml" xmlns:w16sdtdh="http://schemas.microsoft.com/office/word/2020/wordml/sdtdatahash" xmlns:w16se="http://schemas.microsoft.com/office/word/2015/wordml/symex" xmlns:wpg="http://schemas.microsoft.com/office/word/2010/wordprocessingGroup" xmlns:wpi="http://schemas.microsoft.com/office/word/2010/wordprocessingInk" xmlns:wne="http://schemas.microsoft.com/office/word/2006/wordml" xmlns:wps="http://schemas.microsoft.com/office/word/2010/wordprocessingShape" mc:Ignorable="w14 w15 w16se w16cid w16 w16cex w16sdtdh wp14">
   <w:body>
     <w:sdt>
       <w:sdtPr>
@@ -14,7 +14,6 @@
           <w:docPartUnique/>
         </w:docPartObj>
       </w:sdtPr>
-      <w:sdtEndPr/>
       <w:sdtContent>
         <w:p>
           <w:pPr>
@@ -27,7 +26,7 @@
             <mc:AlternateContent>
               <mc:Choice Requires="wpg">
                 <w:drawing>
-                  <wp:anchor distT="0" distB="0" distL="114300" distR="114300" simplePos="0" relativeHeight="251659264" behindDoc="1" locked="0" layoutInCell="1" allowOverlap="1">
+                  <wp:anchor distT="0" distB="0" distL="114300" distR="114300" simplePos="0" relativeHeight="251659264" behindDoc="1" locked="0" layoutInCell="1" allowOverlap="1" wp14:anchorId="32CA7690">
                     <wp:simplePos x="0" y="0"/>
                     <mc:AlternateContent>
                       <mc:Choice Requires="wp14">
@@ -153,7 +152,6 @@
                                       <w:calendar w:val="gregorian"/>
                                     </w:date>
                                   </w:sdtPr>
-                                  <w:sdtEndPr/>
                                   <w:sdtContent>
                                     <w:p>
                                       <w:pPr>
@@ -3433,7 +3431,7 @@
               </mc:Choice>
               <mc:Fallback>
                 <w:pict>
-                  <v:group id="Grupo 2" o:spid="_x0000_s1026" style="position:absolute;margin-left:0;margin-top:0;width:172.8pt;height:718.55pt;z-index:-251657216;mso-width-percent:330;mso-height-percent:950;mso-left-percent:40;mso-position-horizontal-relative:page;mso-position-vertical:center;mso-position-vertical-relative:page;mso-width-percent:330;mso-height-percent:950;mso-left-percent:40" coordsize="21945,91257" o:gfxdata="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">
+                  <v:group w14:anchorId="32CA7690" id="Grupo 2" o:spid="_x0000_s1026" style="position:absolute;margin-left:0;margin-top:0;width:172.8pt;height:718.55pt;z-index:-251657216;mso-width-percent:330;mso-height-percent:950;mso-left-percent:40;mso-position-horizontal-relative:page;mso-position-vertical:center;mso-position-vertical-relative:page;mso-width-percent:330;mso-height-percent:950;mso-left-percent:40" coordsize="21945,91257" o:gfxdata="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">
                     <v:rect id="Rectángulo 3" o:spid="_x0000_s1027" style="position:absolute;width:1945;height:91257;visibility:visible;mso-wrap-style:square;v-text-anchor:middle" o:gfxdata="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" fillcolor="#44546a [3215]" stroked="f" strokeweight="1pt"/>
                     <v:shapetype id="_x0000_t15" coordsize="21600,21600" o:spt="15" adj="16200" path="m@0,l,,,21600@0,21600,21600,10800xe">
                       <v:stroke joinstyle="miter"/>
@@ -3467,7 +3465,6 @@
                                 <w:calendar w:val="gregorian"/>
                               </w:date>
                             </w:sdtPr>
-                            <w:sdtEndPr/>
                             <w:sdtContent>
                               <w:p>
                                 <w:pPr>
@@ -3609,7 +3606,7 @@
             <mc:AlternateContent>
               <mc:Choice Requires="wps">
                 <w:drawing>
-                  <wp:anchor distT="0" distB="0" distL="114300" distR="114300" simplePos="0" relativeHeight="251661312" behindDoc="0" locked="0" layoutInCell="1" allowOverlap="1" wp14:anchorId="191A49ED" wp14:editId="2092CCD6">
+                  <wp:anchor distT="0" distB="0" distL="114300" distR="114300" simplePos="0" relativeHeight="251661312" behindDoc="0" locked="0" layoutInCell="1" allowOverlap="1" wp14:anchorId="1C333261" wp14:editId="2092CCD6">
                     <wp:simplePos x="0" y="0"/>
                     <wp:positionH relativeFrom="page">
                       <wp:posOffset>3169285</wp:posOffset>
@@ -3678,7 +3675,6 @@
                                     <w:dataBinding w:prefixMappings="xmlns:ns0='http://purl.org/dc/elements/1.1/' xmlns:ns1='http://schemas.openxmlformats.org/package/2006/metadata/core-properties' " w:xpath="/ns1:coreProperties[1]/ns0:creator[1]" w:storeItemID="{6C3C8BC8-F283-45AE-878A-BAB7291924A1}"/>
                                     <w:text/>
                                   </w:sdtPr>
-                                  <w:sdtEndPr/>
                                   <w:sdtContent>
                                     <w:r>
                                       <w:rPr>
@@ -3718,7 +3714,6 @@
                                     <w:dataBinding w:prefixMappings="xmlns:ns0='http://schemas.openxmlformats.org/officeDocument/2006/extended-properties' " w:xpath="/ns0:Properties[1]/ns0:Company[1]" w:storeItemID="{6668398D-A668-4E3E-A5EB-62B293D839F1}"/>
                                     <w:text/>
                                   </w:sdtPr>
-                                  <w:sdtEndPr/>
                                   <w:sdtContent>
                                     <w:r>
                                       <w:rPr>
@@ -3845,11 +3840,11 @@
               </mc:Choice>
               <mc:Fallback>
                 <w:pict>
-                  <v:shapetype w14:anchorId="191A49ED" id="_x0000_t202" coordsize="21600,21600" o:spt="202" path="m,l,21600r21600,l21600,xe">
+                  <v:shapetype w14:anchorId="1C333261" id="_x0000_t202" coordsize="21600,21600" o:spt="202" path="m,l,21600r21600,l21600,xe">
                     <v:stroke joinstyle="miter"/>
                     <v:path gradientshapeok="t" o:connecttype="rect"/>
                   </v:shapetype>
-                  <v:shape id="Cuadro de texto 32" o:spid="_x0000_s1055" type="#_x0000_t202" style="position:absolute;margin-left:249.55pt;margin-top:0;width:4in;height:28.8pt;z-index:251661312;visibility:visible;mso-wrap-style:square;mso-width-percent:450;mso-height-percent:0;mso-wrap-distance-left:9pt;mso-wrap-distance-top:0;mso-wrap-distance-right:9pt;mso-wrap-distance-bottom:0;mso-position-horizontal:absolute;mso-position-horizontal-relative:page;mso-position-vertical:bottom;mso-position-vertical-relative:margin;mso-width-percent:450;mso-height-percent:0;mso-width-relative:page;mso-height-relative:margin;v-text-anchor:bottom" o:gfxdata="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" filled="f" stroked="f" strokeweight=".5pt">
+                  <v:shape id="Cuadro de texto 32" o:spid="_x0000_s1055" type="#_x0000_t202" style="position:absolute;margin-left:249.55pt;margin-top:0;width:4in;height:28.8pt;z-index:251661312;visibility:visible;mso-wrap-style:square;mso-width-percent:450;mso-height-percent:0;mso-wrap-distance-left:9pt;mso-wrap-distance-top:0;mso-wrap-distance-right:9pt;mso-wrap-distance-bottom:0;mso-position-horizontal:absolute;mso-position-horizontal-relative:page;mso-position-vertical:bottom;mso-position-vertical-relative:margin;mso-width-percent:450;mso-height-percent:0;mso-width-relative:page;mso-height-relative:margin;v-text-anchor:bottom" o:gfxdata="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" filled="f" stroked="f" strokeweight=".5pt">
                     <v:textbox style="mso-fit-shape-to-text:t" inset="0,0,0,0">
                       <w:txbxContent>
                         <w:p>
@@ -3874,7 +3869,6 @@
                               <w:dataBinding w:prefixMappings="xmlns:ns0='http://purl.org/dc/elements/1.1/' xmlns:ns1='http://schemas.openxmlformats.org/package/2006/metadata/core-properties' " w:xpath="/ns1:coreProperties[1]/ns0:creator[1]" w:storeItemID="{6C3C8BC8-F283-45AE-878A-BAB7291924A1}"/>
                               <w:text/>
                             </w:sdtPr>
-                            <w:sdtEndPr/>
                             <w:sdtContent>
                               <w:r>
                                 <w:rPr>
@@ -3914,7 +3908,6 @@
                               <w:dataBinding w:prefixMappings="xmlns:ns0='http://schemas.openxmlformats.org/officeDocument/2006/extended-properties' " w:xpath="/ns0:Properties[1]/ns0:Company[1]" w:storeItemID="{6668398D-A668-4E3E-A5EB-62B293D839F1}"/>
                               <w:text/>
                             </w:sdtPr>
-                            <w:sdtEndPr/>
                             <w:sdtContent>
                               <w:r>
                                 <w:rPr>
@@ -4035,7 +4028,7 @@
             <mc:AlternateContent>
               <mc:Choice Requires="wps">
                 <w:drawing>
-                  <wp:anchor distT="0" distB="0" distL="114300" distR="114300" simplePos="0" relativeHeight="251660288" behindDoc="0" locked="0" layoutInCell="1" allowOverlap="1" wp14:anchorId="3C492F01" wp14:editId="5E9D039E">
+                  <wp:anchor distT="0" distB="0" distL="114300" distR="114300" simplePos="0" relativeHeight="251660288" behindDoc="0" locked="0" layoutInCell="1" allowOverlap="1" wp14:anchorId="73207253" wp14:editId="5E9D039E">
                     <wp:simplePos x="0" y="0"/>
                     <wp:positionH relativeFrom="page">
                       <wp:posOffset>3162300</wp:posOffset>
@@ -4106,7 +4099,6 @@
                                     <w:dataBinding w:prefixMappings="xmlns:ns0='http://purl.org/dc/elements/1.1/' xmlns:ns1='http://schemas.openxmlformats.org/package/2006/metadata/core-properties' " w:xpath="/ns1:coreProperties[1]/ns0:title[1]" w:storeItemID="{6C3C8BC8-F283-45AE-878A-BAB7291924A1}"/>
                                     <w:text/>
                                   </w:sdtPr>
-                                  <w:sdtEndPr/>
                                   <w:sdtContent>
                                     <w:r>
                                       <w:rPr>
@@ -4152,7 +4144,6 @@
                                     <w:dataBinding w:prefixMappings="xmlns:ns0='http://purl.org/dc/elements/1.1/' xmlns:ns1='http://schemas.openxmlformats.org/package/2006/metadata/core-properties' " w:xpath="/ns1:coreProperties[1]/ns0:subject[1]" w:storeItemID="{6C3C8BC8-F283-45AE-878A-BAB7291924A1}"/>
                                     <w:text/>
                                   </w:sdtPr>
-                                  <w:sdtEndPr/>
                                   <w:sdtContent>
                                     <w:r>
                                       <w:rPr>
@@ -4195,7 +4186,7 @@
               </mc:Choice>
               <mc:Fallback>
                 <w:pict>
-                  <v:shape w14:anchorId="3C492F01" id="Cuadro de texto 1" o:spid="_x0000_s1056" type="#_x0000_t202" style="position:absolute;margin-left:249pt;margin-top:241.5pt;width:297pt;height:195.5pt;z-index:251660288;visibility:visible;mso-wrap-style:square;mso-width-percent:0;mso-height-percent:0;mso-wrap-distance-left:9pt;mso-wrap-distance-top:0;mso-wrap-distance-right:9pt;mso-wrap-distance-bottom:0;mso-position-horizontal:absolute;mso-position-horizontal-relative:page;mso-position-vertical:absolute;mso-position-vertical-relative:page;mso-width-percent:0;mso-height-percent:0;mso-width-relative:page;mso-height-relative:margin;v-text-anchor:top" o:gfxdata="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" filled="f" stroked="f" strokeweight=".5pt">
+                  <v:shape w14:anchorId="73207253" id="Cuadro de texto 1" o:spid="_x0000_s1056" type="#_x0000_t202" style="position:absolute;margin-left:249pt;margin-top:241.5pt;width:297pt;height:195.5pt;z-index:251660288;visibility:visible;mso-wrap-style:square;mso-width-percent:0;mso-height-percent:0;mso-wrap-distance-left:9pt;mso-wrap-distance-top:0;mso-wrap-distance-right:9pt;mso-wrap-distance-bottom:0;mso-position-horizontal:absolute;mso-position-horizontal-relative:page;mso-position-vertical:absolute;mso-position-vertical-relative:page;mso-width-percent:0;mso-height-percent:0;mso-width-relative:page;mso-height-relative:margin;v-text-anchor:top" o:gfxdata="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" filled="f" stroked="f" strokeweight=".5pt">
                     <v:textbox inset="0,0,0,0">
                       <w:txbxContent>
                         <w:p>
@@ -4222,7 +4213,6 @@
                               <w:dataBinding w:prefixMappings="xmlns:ns0='http://purl.org/dc/elements/1.1/' xmlns:ns1='http://schemas.openxmlformats.org/package/2006/metadata/core-properties' " w:xpath="/ns1:coreProperties[1]/ns0:title[1]" w:storeItemID="{6C3C8BC8-F283-45AE-878A-BAB7291924A1}"/>
                               <w:text/>
                             </w:sdtPr>
-                            <w:sdtEndPr/>
                             <w:sdtContent>
                               <w:r>
                                 <w:rPr>
@@ -4268,7 +4258,6 @@
                               <w:dataBinding w:prefixMappings="xmlns:ns0='http://purl.org/dc/elements/1.1/' xmlns:ns1='http://schemas.openxmlformats.org/package/2006/metadata/core-properties' " w:xpath="/ns1:coreProperties[1]/ns0:subject[1]" w:storeItemID="{6C3C8BC8-F283-45AE-878A-BAB7291924A1}"/>
                               <w:text/>
                             </w:sdtPr>
-                            <w:sdtEndPr/>
                             <w:sdtContent>
                               <w:r>
                                 <w:rPr>
@@ -4419,7 +4408,6 @@
         </w:rPr>
         <w:t xml:space="preserve"> de la página de empleo “</w:t>
       </w:r>
-      <w:proofErr w:type="spellStart"/>
       <w:r>
         <w:rPr>
           <w:rFonts w:ascii="Times New Roman" w:hAnsi="Times New Roman" w:cs="Times New Roman"/>
@@ -4428,7 +4416,6 @@
         </w:rPr>
         <w:t>Linkedin</w:t>
       </w:r>
-      <w:proofErr w:type="spellEnd"/>
       <w:r>
         <w:rPr>
           <w:rFonts w:ascii="Times New Roman" w:hAnsi="Times New Roman" w:cs="Times New Roman"/>
@@ -4637,39 +4624,7 @@
           <w:rFonts w:ascii="Times New Roman" w:hAnsi="Times New Roman" w:cs="Times New Roman"/>
           <w:sz w:val="24"/>
         </w:rPr>
-        <w:t xml:space="preserve">Desarrollador Senior en la Nube en </w:t>
-      </w:r>
-      <w:proofErr w:type="spellStart"/>
-      <w:r>
-        <w:rPr>
-          <w:rFonts w:ascii="Times New Roman" w:hAnsi="Times New Roman" w:cs="Times New Roman"/>
-          <w:sz w:val="24"/>
-        </w:rPr>
-        <w:t>The</w:t>
-      </w:r>
-      <w:proofErr w:type="spellEnd"/>
-      <w:r>
-        <w:rPr>
-          <w:rFonts w:ascii="Times New Roman" w:hAnsi="Times New Roman" w:cs="Times New Roman"/>
-          <w:sz w:val="24"/>
-        </w:rPr>
-        <w:t xml:space="preserve"> TMRW </w:t>
-      </w:r>
-      <w:proofErr w:type="spellStart"/>
-      <w:r>
-        <w:rPr>
-          <w:rFonts w:ascii="Times New Roman" w:hAnsi="Times New Roman" w:cs="Times New Roman"/>
-          <w:sz w:val="24"/>
-        </w:rPr>
-        <w:t>Foundation</w:t>
-      </w:r>
-      <w:proofErr w:type="spellEnd"/>
-      <w:r>
-        <w:rPr>
-          <w:rFonts w:ascii="Times New Roman" w:hAnsi="Times New Roman" w:cs="Times New Roman"/>
-          <w:sz w:val="24"/>
-        </w:rPr>
-        <w:t>.</w:t>
+        <w:t>Desarrollador Senior en la Nube en The TMRW Foundation.</w:t>
       </w:r>
     </w:p>
     <w:p>
@@ -4690,23 +4645,7 @@
           <w:rFonts w:ascii="Times New Roman" w:hAnsi="Times New Roman" w:cs="Times New Roman"/>
           <w:sz w:val="24"/>
         </w:rPr>
-        <w:t xml:space="preserve">Ingeniero de Datos de Seguridad e IA </w:t>
-      </w:r>
-      <w:proofErr w:type="spellStart"/>
-      <w:r>
-        <w:rPr>
-          <w:rFonts w:ascii="Times New Roman" w:hAnsi="Times New Roman" w:cs="Times New Roman"/>
-          <w:sz w:val="24"/>
-        </w:rPr>
-        <w:t>CaixaBank</w:t>
-      </w:r>
-      <w:proofErr w:type="spellEnd"/>
-      <w:r>
-        <w:rPr>
-          <w:rFonts w:ascii="Times New Roman" w:hAnsi="Times New Roman" w:cs="Times New Roman"/>
-          <w:sz w:val="24"/>
-        </w:rPr>
-        <w:t>.</w:t>
+        <w:t>Ingeniero de Datos de Seguridad e IA CaixaBank.</w:t>
       </w:r>
     </w:p>
     <w:p>
@@ -4858,14 +4797,7 @@
           <w:rFonts w:ascii="Times New Roman" w:hAnsi="Times New Roman" w:cs="Times New Roman"/>
           <w:sz w:val="32"/>
         </w:rPr>
-        <w:t xml:space="preserve">: </w:t>
-      </w:r>
-      <w:r>
-        <w:rPr>
-          <w:rFonts w:ascii="Times New Roman" w:hAnsi="Times New Roman" w:cs="Times New Roman"/>
-          <w:sz w:val="32"/>
-        </w:rPr>
-        <w:t>Análisis de los resultados.</w:t>
+        <w:t>: Análisis de los resultados.</w:t>
       </w:r>
     </w:p>
     <w:p>
@@ -4905,14 +4837,7 @@
           <w:rFonts w:ascii="Times New Roman" w:hAnsi="Times New Roman" w:cs="Times New Roman"/>
           <w:sz w:val="32"/>
         </w:rPr>
-        <w:t xml:space="preserve">: </w:t>
-      </w:r>
-      <w:r>
-        <w:rPr>
-          <w:rFonts w:ascii="Times New Roman" w:hAnsi="Times New Roman" w:cs="Times New Roman"/>
-          <w:sz w:val="32"/>
-        </w:rPr>
-        <w:t>Conclusiones.</w:t>
+        <w:t>: Conclusiones.</w:t>
       </w:r>
     </w:p>
     <w:p>
@@ -5175,7 +5100,6 @@
         </w:rPr>
         <w:t xml:space="preserve">, </w:t>
       </w:r>
-      <w:proofErr w:type="spellStart"/>
       <w:r>
         <w:rPr>
           <w:rFonts w:ascii="Times New Roman" w:hAnsi="Times New Roman" w:cs="Times New Roman"/>
@@ -5185,7 +5109,6 @@
         </w:rPr>
         <w:t>OpenCL</w:t>
       </w:r>
-      <w:proofErr w:type="spellEnd"/>
       <w:r>
         <w:rPr>
           <w:rFonts w:ascii="Times New Roman" w:hAnsi="Times New Roman" w:cs="Times New Roman"/>
@@ -5194,7 +5117,6 @@
         </w:rPr>
         <w:t xml:space="preserve">, </w:t>
       </w:r>
-      <w:proofErr w:type="spellStart"/>
       <w:r>
         <w:rPr>
           <w:rFonts w:ascii="Times New Roman" w:hAnsi="Times New Roman" w:cs="Times New Roman"/>
@@ -5204,7 +5126,6 @@
         </w:rPr>
         <w:t>Rendering</w:t>
       </w:r>
-      <w:proofErr w:type="spellEnd"/>
       <w:r>
         <w:rPr>
           <w:rFonts w:ascii="Times New Roman" w:hAnsi="Times New Roman" w:cs="Times New Roman"/>
@@ -5509,7 +5430,6 @@
         </w:rPr>
         <w:t xml:space="preserve">, como </w:t>
       </w:r>
-      <w:proofErr w:type="spellStart"/>
       <w:r>
         <w:rPr>
           <w:rFonts w:ascii="Times New Roman" w:hAnsi="Times New Roman" w:cs="Times New Roman"/>
@@ -5519,7 +5439,6 @@
         </w:rPr>
         <w:t>Linkedin</w:t>
       </w:r>
-      <w:proofErr w:type="spellEnd"/>
       <w:r>
         <w:rPr>
           <w:rFonts w:ascii="Times New Roman" w:hAnsi="Times New Roman" w:cs="Times New Roman"/>
@@ -5527,39 +5446,8 @@
           <w:sz w:val="26"/>
           <w:szCs w:val="26"/>
         </w:rPr>
-        <w:t xml:space="preserve">, </w:t>
-      </w:r>
-      <w:proofErr w:type="spellStart"/>
-      <w:r>
-        <w:rPr>
-          <w:rFonts w:ascii="Times New Roman" w:hAnsi="Times New Roman" w:cs="Times New Roman"/>
-          <w:i/>
-          <w:sz w:val="26"/>
-          <w:szCs w:val="26"/>
-        </w:rPr>
-        <w:t>AmazonJobs</w:t>
-      </w:r>
-      <w:proofErr w:type="spellEnd"/>
-      <w:r>
-        <w:rPr>
-          <w:rFonts w:ascii="Times New Roman" w:hAnsi="Times New Roman" w:cs="Times New Roman"/>
-          <w:i/>
-          <w:sz w:val="26"/>
-          <w:szCs w:val="26"/>
-        </w:rPr>
-        <w:t xml:space="preserve"> o </w:t>
-      </w:r>
-      <w:proofErr w:type="spellStart"/>
-      <w:r>
-        <w:rPr>
-          <w:rFonts w:ascii="Times New Roman" w:hAnsi="Times New Roman" w:cs="Times New Roman"/>
-          <w:i/>
-          <w:sz w:val="26"/>
-          <w:szCs w:val="26"/>
-        </w:rPr>
-        <w:t>GoogleJobs</w:t>
-      </w:r>
-      <w:proofErr w:type="spellEnd"/>
+        <w:t>, AmazonJobs o GoogleJobs</w:t>
+      </w:r>
       <w:r>
         <w:rPr>
           <w:rFonts w:ascii="Times New Roman" w:hAnsi="Times New Roman" w:cs="Times New Roman"/>
@@ -5640,61 +5528,15 @@
           <w:sz w:val="26"/>
           <w:szCs w:val="26"/>
         </w:rPr>
-        <w:t xml:space="preserve">la información recogida en </w:t>
-      </w:r>
-      <w:proofErr w:type="spellStart"/>
-      <w:r>
-        <w:rPr>
-          <w:rFonts w:ascii="Times New Roman" w:hAnsi="Times New Roman" w:cs="Times New Roman"/>
-          <w:sz w:val="26"/>
-          <w:szCs w:val="26"/>
-        </w:rPr>
-        <w:t>Linkedin</w:t>
-      </w:r>
-      <w:proofErr w:type="spellEnd"/>
-      <w:r>
-        <w:rPr>
-          <w:rFonts w:ascii="Times New Roman" w:hAnsi="Times New Roman" w:cs="Times New Roman"/>
-          <w:sz w:val="26"/>
-          <w:szCs w:val="26"/>
-        </w:rPr>
-        <w:t>, ya que en ella se observan una mayor cantidad de datos que en las otras páginas de búsquedas de empleo (</w:t>
-      </w:r>
-      <w:proofErr w:type="spellStart"/>
-      <w:r>
-        <w:rPr>
-          <w:rFonts w:ascii="Times New Roman" w:hAnsi="Times New Roman" w:cs="Times New Roman"/>
-          <w:sz w:val="26"/>
-          <w:szCs w:val="26"/>
-        </w:rPr>
-        <w:t>GoogleJobs</w:t>
-      </w:r>
-      <w:proofErr w:type="spellEnd"/>
-      <w:r>
-        <w:rPr>
-          <w:rFonts w:ascii="Times New Roman" w:hAnsi="Times New Roman" w:cs="Times New Roman"/>
-          <w:sz w:val="26"/>
-          <w:szCs w:val="26"/>
-        </w:rPr>
-        <w:t xml:space="preserve"> y </w:t>
-      </w:r>
-      <w:proofErr w:type="spellStart"/>
-      <w:r>
-        <w:rPr>
-          <w:rFonts w:ascii="Times New Roman" w:hAnsi="Times New Roman" w:cs="Times New Roman"/>
-          <w:sz w:val="26"/>
-          <w:szCs w:val="26"/>
-        </w:rPr>
-        <w:t>AmazonJobs</w:t>
-      </w:r>
-      <w:proofErr w:type="spellEnd"/>
-      <w:r>
-        <w:rPr>
-          <w:rFonts w:ascii="Times New Roman" w:hAnsi="Times New Roman" w:cs="Times New Roman"/>
-          <w:sz w:val="26"/>
-          <w:szCs w:val="26"/>
-        </w:rPr>
-        <w:t>)</w:t>
+        <w:t>la información recogida en Linkedin</w:t>
+      </w:r>
+      <w:r>
+        <w:rPr>
+          <w:rFonts w:ascii="Times New Roman" w:hAnsi="Times New Roman" w:cs="Times New Roman"/>
+          <w:sz w:val="26"/>
+          <w:szCs w:val="26"/>
+        </w:rPr>
+        <w:t>, ya que en ella se observan una mayor cantidad de datos que en las otras páginas de búsquedas de empleo (GoogleJobs y AmazonJobs)</w:t>
       </w:r>
       <w:r>
         <w:rPr>
@@ -5755,7 +5597,6 @@
         </w:rPr>
         <w:t xml:space="preserve">, el </w:t>
       </w:r>
-      <w:proofErr w:type="spellStart"/>
       <w:r>
         <w:rPr>
           <w:rFonts w:ascii="Times New Roman" w:hAnsi="Times New Roman" w:cs="Times New Roman"/>
@@ -5765,7 +5606,6 @@
         </w:rPr>
         <w:t>Rendering</w:t>
       </w:r>
-      <w:proofErr w:type="spellEnd"/>
       <w:r>
         <w:rPr>
           <w:rFonts w:ascii="Times New Roman" w:hAnsi="Times New Roman" w:cs="Times New Roman"/>
@@ -5874,7 +5714,6 @@
         </w:rPr>
         <w:t xml:space="preserve">, el </w:t>
       </w:r>
-      <w:proofErr w:type="spellStart"/>
       <w:r>
         <w:rPr>
           <w:rFonts w:ascii="Times New Roman" w:hAnsi="Times New Roman" w:cs="Times New Roman"/>
@@ -5884,7 +5723,6 @@
         </w:rPr>
         <w:t>OpenCL</w:t>
       </w:r>
-      <w:proofErr w:type="spellEnd"/>
       <w:r>
         <w:rPr>
           <w:rFonts w:ascii="Times New Roman" w:hAnsi="Times New Roman" w:cs="Times New Roman"/>
@@ -5926,7 +5764,7 @@
           <w:lang w:val="ca-ES-valencia" w:eastAsia="ca-ES-valencia"/>
         </w:rPr>
         <w:drawing>
-          <wp:inline distT="0" distB="0" distL="0" distR="0">
+          <wp:inline distT="0" distB="0" distL="0" distR="0" wp14:anchorId="3ECED81B">
             <wp:extent cx="4742642" cy="2781300"/>
             <wp:effectExtent l="0" t="0" r="1270" b="0"/>
             <wp:docPr id="11" name="Imagen 11" descr="Imagen"/>
@@ -6145,7 +5983,7 @@
           <w:lang w:val="ca-ES-valencia" w:eastAsia="ca-ES-valencia"/>
         </w:rPr>
         <w:drawing>
-          <wp:inline distT="0" distB="0" distL="0" distR="0">
+          <wp:inline distT="0" distB="0" distL="0" distR="0" wp14:anchorId="20456AB0" wp14:editId="4C94B927">
             <wp:extent cx="5143500" cy="2300115"/>
             <wp:effectExtent l="0" t="0" r="0" b="5080"/>
             <wp:docPr id="33" name="Imagen 33" descr="Imagen"/>
@@ -6329,7 +6167,6 @@
         </w:rPr>
         <w:t xml:space="preserve"> Los términos con menos búsqueda son el </w:t>
       </w:r>
-      <w:proofErr w:type="spellStart"/>
       <w:r>
         <w:rPr>
           <w:rFonts w:ascii="Times New Roman" w:hAnsi="Times New Roman" w:cs="Times New Roman"/>
@@ -6339,7 +6176,6 @@
         </w:rPr>
         <w:t>Rendering</w:t>
       </w:r>
-      <w:proofErr w:type="spellEnd"/>
       <w:r>
         <w:rPr>
           <w:rFonts w:ascii="Times New Roman" w:hAnsi="Times New Roman" w:cs="Times New Roman"/>
@@ -6381,7 +6217,7 @@
           <w:lang w:val="ca-ES-valencia" w:eastAsia="ca-ES-valencia"/>
         </w:rPr>
         <w:drawing>
-          <wp:inline distT="0" distB="0" distL="0" distR="0">
+          <wp:inline distT="0" distB="0" distL="0" distR="0" wp14:anchorId="221AA47A">
             <wp:extent cx="4565650" cy="2798302"/>
             <wp:effectExtent l="0" t="0" r="6350" b="2540"/>
             <wp:docPr id="35" name="Imagen 35" descr="Imagen"/>
@@ -6593,7 +6429,7 @@
           <w:lang w:val="ca-ES-valencia" w:eastAsia="ca-ES-valencia"/>
         </w:rPr>
         <w:drawing>
-          <wp:inline distT="0" distB="0" distL="0" distR="0">
+          <wp:inline distT="0" distB="0" distL="0" distR="0" wp14:anchorId="73249B2F">
             <wp:extent cx="4940300" cy="2410535"/>
             <wp:effectExtent l="0" t="0" r="0" b="8890"/>
             <wp:docPr id="34" name="Imagen 34" descr="Imagen"/>
@@ -7108,79 +6944,7 @@
                 <w:sz w:val="24"/>
                 <w:szCs w:val="26"/>
               </w:rPr>
-              <w:t xml:space="preserve"> o redes neuronales (</w:t>
-            </w:r>
-            <w:proofErr w:type="spellStart"/>
-            <w:r>
-              <w:rPr>
-                <w:rFonts w:ascii="Times New Roman" w:hAnsi="Times New Roman" w:cs="Times New Roman"/>
-                <w:sz w:val="24"/>
-                <w:szCs w:val="26"/>
-              </w:rPr>
-              <w:t>Nvidia</w:t>
-            </w:r>
-            <w:proofErr w:type="spellEnd"/>
-            <w:r>
-              <w:rPr>
-                <w:rFonts w:ascii="Times New Roman" w:hAnsi="Times New Roman" w:cs="Times New Roman"/>
-                <w:sz w:val="24"/>
-                <w:szCs w:val="26"/>
-              </w:rPr>
-              <w:t xml:space="preserve"> GPU, </w:t>
-            </w:r>
-            <w:proofErr w:type="spellStart"/>
-            <w:r>
-              <w:rPr>
-                <w:rFonts w:ascii="Times New Roman" w:hAnsi="Times New Roman" w:cs="Times New Roman"/>
-                <w:sz w:val="24"/>
-                <w:szCs w:val="26"/>
-              </w:rPr>
-              <w:t>Myriad</w:t>
-            </w:r>
-            <w:proofErr w:type="spellEnd"/>
-            <w:r>
-              <w:rPr>
-                <w:rFonts w:ascii="Times New Roman" w:hAnsi="Times New Roman" w:cs="Times New Roman"/>
-                <w:sz w:val="24"/>
-                <w:szCs w:val="26"/>
-              </w:rPr>
-              <w:t xml:space="preserve"> VPU, Xilinx FPGA/</w:t>
-            </w:r>
-            <w:proofErr w:type="spellStart"/>
-            <w:r>
-              <w:rPr>
-                <w:rFonts w:ascii="Times New Roman" w:hAnsi="Times New Roman" w:cs="Times New Roman"/>
-                <w:sz w:val="24"/>
-                <w:szCs w:val="26"/>
-              </w:rPr>
-              <w:t>SoC</w:t>
-            </w:r>
-            <w:proofErr w:type="spellEnd"/>
-            <w:r>
-              <w:rPr>
-                <w:rFonts w:ascii="Times New Roman" w:hAnsi="Times New Roman" w:cs="Times New Roman"/>
-                <w:sz w:val="24"/>
-                <w:szCs w:val="26"/>
-              </w:rPr>
-              <w:t>/</w:t>
-            </w:r>
-            <w:proofErr w:type="spellStart"/>
-            <w:r>
-              <w:rPr>
-                <w:rFonts w:ascii="Times New Roman" w:hAnsi="Times New Roman" w:cs="Times New Roman"/>
-                <w:sz w:val="24"/>
-                <w:szCs w:val="26"/>
-              </w:rPr>
-              <w:t>MPSoC</w:t>
-            </w:r>
-            <w:proofErr w:type="spellEnd"/>
-            <w:r>
-              <w:rPr>
-                <w:rFonts w:ascii="Times New Roman" w:hAnsi="Times New Roman" w:cs="Times New Roman"/>
-                <w:sz w:val="24"/>
-                <w:szCs w:val="26"/>
-              </w:rPr>
-              <w:t>)</w:t>
+              <w:t xml:space="preserve"> o redes neuronales (Nvidia GPU, Myriad VPU, Xilinx FPGA/SoC/MPSoC)</w:t>
             </w:r>
             <w:r>
               <w:rPr>
@@ -7455,25 +7219,7 @@
                 <w:sz w:val="24"/>
                 <w:szCs w:val="26"/>
               </w:rPr>
-              <w:t xml:space="preserve">Experiencia en aplicaciones </w:t>
-            </w:r>
-            <w:proofErr w:type="spellStart"/>
-            <w:r>
-              <w:rPr>
-                <w:rFonts w:ascii="Times New Roman" w:hAnsi="Times New Roman" w:cs="Times New Roman"/>
-                <w:sz w:val="24"/>
-                <w:szCs w:val="26"/>
-              </w:rPr>
-              <w:t>multihilo</w:t>
-            </w:r>
-            <w:proofErr w:type="spellEnd"/>
-            <w:r>
-              <w:rPr>
-                <w:rFonts w:ascii="Times New Roman" w:hAnsi="Times New Roman" w:cs="Times New Roman"/>
-                <w:sz w:val="24"/>
-                <w:szCs w:val="26"/>
-              </w:rPr>
-              <w:t>, sistemas de operaciones en tiempo real o computadores embebidos</w:t>
+              <w:t>Experiencia en aplicaciones multihilo, sistemas de operaciones en tiempo real o computadores embebidos</w:t>
             </w:r>
             <w:r>
               <w:rPr>
@@ -7505,25 +7251,7 @@
                 <w:sz w:val="24"/>
                 <w:szCs w:val="26"/>
               </w:rPr>
-              <w:t xml:space="preserve">Aplicaciones de diseño de software y sistemas (UML, </w:t>
-            </w:r>
-            <w:proofErr w:type="spellStart"/>
-            <w:r>
-              <w:rPr>
-                <w:rFonts w:ascii="Times New Roman" w:hAnsi="Times New Roman" w:cs="Times New Roman"/>
-                <w:sz w:val="24"/>
-                <w:szCs w:val="26"/>
-              </w:rPr>
-              <w:t>SysML</w:t>
-            </w:r>
-            <w:proofErr w:type="spellEnd"/>
-            <w:r>
-              <w:rPr>
-                <w:rFonts w:ascii="Times New Roman" w:hAnsi="Times New Roman" w:cs="Times New Roman"/>
-                <w:sz w:val="24"/>
-                <w:szCs w:val="26"/>
-              </w:rPr>
-              <w:t>)</w:t>
+              <w:t>Aplicaciones de diseño de software y sistemas (UML, SysML)</w:t>
             </w:r>
             <w:r>
               <w:rPr>
@@ -8053,25 +7781,7 @@
                 <w:sz w:val="24"/>
                 <w:szCs w:val="26"/>
               </w:rPr>
-              <w:t>Se requiere un doctorado (</w:t>
-            </w:r>
-            <w:proofErr w:type="spellStart"/>
-            <w:r>
-              <w:rPr>
-                <w:rFonts w:ascii="Times New Roman" w:hAnsi="Times New Roman" w:cs="Times New Roman"/>
-                <w:sz w:val="24"/>
-                <w:szCs w:val="26"/>
-              </w:rPr>
-              <w:t>Ph.D</w:t>
-            </w:r>
-            <w:proofErr w:type="spellEnd"/>
-            <w:r>
-              <w:rPr>
-                <w:rFonts w:ascii="Times New Roman" w:hAnsi="Times New Roman" w:cs="Times New Roman"/>
-                <w:sz w:val="24"/>
-                <w:szCs w:val="26"/>
-              </w:rPr>
-              <w:t>.) en Ciencias de la Computación, Ingeniería Informática o Ingeniería Eléctrica.</w:t>
+              <w:t>Se requiere un doctorado (Ph.D.) en Ciencias de la Computación, Ingeniería Informática o Ingeniería Eléctrica.</w:t>
             </w:r>
           </w:p>
           <w:p>
@@ -8252,25 +7962,7 @@
                 <w:sz w:val="24"/>
                 <w:szCs w:val="26"/>
               </w:rPr>
-              <w:t xml:space="preserve">Se requiere un </w:t>
-            </w:r>
-            <w:proofErr w:type="spellStart"/>
-            <w:r>
-              <w:rPr>
-                <w:rFonts w:ascii="Times New Roman" w:hAnsi="Times New Roman" w:cs="Times New Roman"/>
-                <w:sz w:val="24"/>
-                <w:szCs w:val="26"/>
-              </w:rPr>
-              <w:t>Ph.D</w:t>
-            </w:r>
-            <w:proofErr w:type="spellEnd"/>
-            <w:r>
-              <w:rPr>
-                <w:rFonts w:ascii="Times New Roman" w:hAnsi="Times New Roman" w:cs="Times New Roman"/>
-                <w:sz w:val="24"/>
-                <w:szCs w:val="26"/>
-              </w:rPr>
-              <w:t>. en Ciencias de la Computación, Ingeniería Informática o Ingeniería Eléctrica.</w:t>
+              <w:t>Se requiere un Ph.D. en Ciencias de la Computación, Ingeniería Informática o Ingeniería Eléctrica.</w:t>
             </w:r>
           </w:p>
           <w:p>
@@ -8702,33 +8394,15 @@
                 <w:sz w:val="24"/>
                 <w:szCs w:val="26"/>
               </w:rPr>
-              <w:t xml:space="preserve">animada de juegos AAA o juegos </w:t>
-            </w:r>
-            <w:proofErr w:type="spellStart"/>
-            <w:r>
-              <w:rPr>
-                <w:rFonts w:ascii="Times New Roman" w:hAnsi="Times New Roman" w:cs="Times New Roman"/>
-                <w:sz w:val="24"/>
-                <w:szCs w:val="26"/>
-              </w:rPr>
-              <w:t>I</w:t>
-            </w:r>
-            <w:r>
-              <w:rPr>
-                <w:rFonts w:ascii="Times New Roman" w:hAnsi="Times New Roman" w:cs="Times New Roman"/>
-                <w:sz w:val="24"/>
-                <w:szCs w:val="26"/>
-              </w:rPr>
-              <w:t>ndie</w:t>
-            </w:r>
-            <w:proofErr w:type="spellEnd"/>
-            <w:r>
-              <w:rPr>
-                <w:rFonts w:ascii="Times New Roman" w:hAnsi="Times New Roman" w:cs="Times New Roman"/>
-                <w:sz w:val="24"/>
-                <w:szCs w:val="26"/>
-              </w:rPr>
-              <w:t xml:space="preserve"> que usan técnicas de novela animada</w:t>
+              <w:t>animada de juegos AAA o juegos I</w:t>
+            </w:r>
+            <w:r>
+              <w:rPr>
+                <w:rFonts w:ascii="Times New Roman" w:hAnsi="Times New Roman" w:cs="Times New Roman"/>
+                <w:sz w:val="24"/>
+                <w:szCs w:val="26"/>
+              </w:rPr>
+              <w:t>ndie que usan técnicas de novela animada</w:t>
             </w:r>
             <w:r>
               <w:rPr>
@@ -8837,187 +8511,7 @@
                 <w:sz w:val="24"/>
                 <w:szCs w:val="26"/>
               </w:rPr>
-              <w:t xml:space="preserve">IK, </w:t>
-            </w:r>
-            <w:proofErr w:type="spellStart"/>
-            <w:r>
-              <w:rPr>
-                <w:rFonts w:ascii="Times New Roman" w:hAnsi="Times New Roman" w:cs="Times New Roman"/>
-                <w:sz w:val="24"/>
-                <w:szCs w:val="26"/>
-              </w:rPr>
-              <w:t>parametric</w:t>
-            </w:r>
-            <w:proofErr w:type="spellEnd"/>
-            <w:r>
-              <w:rPr>
-                <w:rFonts w:ascii="Times New Roman" w:hAnsi="Times New Roman" w:cs="Times New Roman"/>
-                <w:sz w:val="24"/>
-                <w:szCs w:val="26"/>
-              </w:rPr>
-              <w:t xml:space="preserve"> </w:t>
-            </w:r>
-            <w:proofErr w:type="spellStart"/>
-            <w:r>
-              <w:rPr>
-                <w:rFonts w:ascii="Times New Roman" w:hAnsi="Times New Roman" w:cs="Times New Roman"/>
-                <w:sz w:val="24"/>
-                <w:szCs w:val="26"/>
-              </w:rPr>
-              <w:t>blending</w:t>
-            </w:r>
-            <w:proofErr w:type="spellEnd"/>
-            <w:r>
-              <w:rPr>
-                <w:rFonts w:ascii="Times New Roman" w:hAnsi="Times New Roman" w:cs="Times New Roman"/>
-                <w:sz w:val="24"/>
-                <w:szCs w:val="26"/>
-              </w:rPr>
-              <w:t xml:space="preserve">, time </w:t>
-            </w:r>
-            <w:proofErr w:type="spellStart"/>
-            <w:r>
-              <w:rPr>
-                <w:rFonts w:ascii="Times New Roman" w:hAnsi="Times New Roman" w:cs="Times New Roman"/>
-                <w:sz w:val="24"/>
-                <w:szCs w:val="26"/>
-              </w:rPr>
-              <w:t>warping</w:t>
-            </w:r>
-            <w:proofErr w:type="spellEnd"/>
-            <w:r>
-              <w:rPr>
-                <w:rFonts w:ascii="Times New Roman" w:hAnsi="Times New Roman" w:cs="Times New Roman"/>
-                <w:sz w:val="24"/>
-                <w:szCs w:val="26"/>
-              </w:rPr>
-              <w:t xml:space="preserve">, </w:t>
-            </w:r>
-            <w:proofErr w:type="spellStart"/>
-            <w:r>
-              <w:rPr>
-                <w:rFonts w:ascii="Times New Roman" w:hAnsi="Times New Roman" w:cs="Times New Roman"/>
-                <w:sz w:val="24"/>
-                <w:szCs w:val="26"/>
-              </w:rPr>
-              <w:t>events-based</w:t>
-            </w:r>
-            <w:proofErr w:type="spellEnd"/>
-            <w:r>
-              <w:rPr>
-                <w:rFonts w:ascii="Times New Roman" w:hAnsi="Times New Roman" w:cs="Times New Roman"/>
-                <w:sz w:val="24"/>
-                <w:szCs w:val="26"/>
-              </w:rPr>
-              <w:t xml:space="preserve"> </w:t>
-            </w:r>
-            <w:proofErr w:type="spellStart"/>
-            <w:r>
-              <w:rPr>
-                <w:rFonts w:ascii="Times New Roman" w:hAnsi="Times New Roman" w:cs="Times New Roman"/>
-                <w:sz w:val="24"/>
-                <w:szCs w:val="26"/>
-              </w:rPr>
-              <w:t>matching</w:t>
-            </w:r>
-            <w:proofErr w:type="spellEnd"/>
-            <w:r>
-              <w:rPr>
-                <w:rFonts w:ascii="Times New Roman" w:hAnsi="Times New Roman" w:cs="Times New Roman"/>
-                <w:sz w:val="24"/>
-                <w:szCs w:val="26"/>
-              </w:rPr>
-              <w:t>, time-</w:t>
-            </w:r>
-            <w:proofErr w:type="spellStart"/>
-            <w:r>
-              <w:rPr>
-                <w:rFonts w:ascii="Times New Roman" w:hAnsi="Times New Roman" w:cs="Times New Roman"/>
-                <w:sz w:val="24"/>
-                <w:szCs w:val="26"/>
-              </w:rPr>
-              <w:t>based</w:t>
-            </w:r>
-            <w:proofErr w:type="spellEnd"/>
-            <w:r>
-              <w:rPr>
-                <w:rFonts w:ascii="Times New Roman" w:hAnsi="Times New Roman" w:cs="Times New Roman"/>
-                <w:sz w:val="24"/>
-                <w:szCs w:val="26"/>
-              </w:rPr>
-              <w:t xml:space="preserve"> </w:t>
-            </w:r>
-            <w:proofErr w:type="spellStart"/>
-            <w:r>
-              <w:rPr>
-                <w:rFonts w:ascii="Times New Roman" w:hAnsi="Times New Roman" w:cs="Times New Roman"/>
-                <w:sz w:val="24"/>
-                <w:szCs w:val="26"/>
-              </w:rPr>
-              <w:t>scaling</w:t>
-            </w:r>
-            <w:proofErr w:type="spellEnd"/>
-            <w:r>
-              <w:rPr>
-                <w:rFonts w:ascii="Times New Roman" w:hAnsi="Times New Roman" w:cs="Times New Roman"/>
-                <w:sz w:val="24"/>
-                <w:szCs w:val="26"/>
-              </w:rPr>
-              <w:t xml:space="preserve">, </w:t>
-            </w:r>
-            <w:proofErr w:type="spellStart"/>
-            <w:r>
-              <w:rPr>
-                <w:rFonts w:ascii="Times New Roman" w:hAnsi="Times New Roman" w:cs="Times New Roman"/>
-                <w:sz w:val="24"/>
-                <w:szCs w:val="26"/>
-              </w:rPr>
-              <w:t>pivoting</w:t>
-            </w:r>
-            <w:proofErr w:type="spellEnd"/>
-            <w:r>
-              <w:rPr>
-                <w:rFonts w:ascii="Times New Roman" w:hAnsi="Times New Roman" w:cs="Times New Roman"/>
-                <w:sz w:val="24"/>
-                <w:szCs w:val="26"/>
-              </w:rPr>
-              <w:t xml:space="preserve">, </w:t>
-            </w:r>
-            <w:proofErr w:type="spellStart"/>
-            <w:r>
-              <w:rPr>
-                <w:rFonts w:ascii="Times New Roman" w:hAnsi="Times New Roman" w:cs="Times New Roman"/>
-                <w:sz w:val="24"/>
-                <w:szCs w:val="26"/>
-              </w:rPr>
-              <w:t>motion</w:t>
-            </w:r>
-            <w:proofErr w:type="spellEnd"/>
-            <w:r>
-              <w:rPr>
-                <w:rFonts w:ascii="Times New Roman" w:hAnsi="Times New Roman" w:cs="Times New Roman"/>
-                <w:sz w:val="24"/>
-                <w:szCs w:val="26"/>
-              </w:rPr>
-              <w:t xml:space="preserve"> </w:t>
-            </w:r>
-            <w:proofErr w:type="spellStart"/>
-            <w:r>
-              <w:rPr>
-                <w:rFonts w:ascii="Times New Roman" w:hAnsi="Times New Roman" w:cs="Times New Roman"/>
-                <w:sz w:val="24"/>
-                <w:szCs w:val="26"/>
-              </w:rPr>
-              <w:t>matching</w:t>
-            </w:r>
-            <w:proofErr w:type="spellEnd"/>
-            <w:r>
-              <w:rPr>
-                <w:rFonts w:ascii="Times New Roman" w:hAnsi="Times New Roman" w:cs="Times New Roman"/>
-                <w:sz w:val="24"/>
-                <w:szCs w:val="26"/>
-              </w:rPr>
-              <w:t>)</w:t>
+              <w:t>IK, parametric blending, time warping, events-based matching, time-based scaling, pivoting, motion matching)</w:t>
             </w:r>
             <w:r>
               <w:rPr>
@@ -9174,18 +8668,8 @@
                 <w:sz w:val="24"/>
                 <w:szCs w:val="26"/>
               </w:rPr>
-              <w:t xml:space="preserve">achine </w:t>
-            </w:r>
-            <w:proofErr w:type="spellStart"/>
-            <w:r>
-              <w:rPr>
-                <w:rFonts w:ascii="Times New Roman" w:hAnsi="Times New Roman" w:cs="Times New Roman"/>
-                <w:sz w:val="24"/>
-                <w:szCs w:val="26"/>
-              </w:rPr>
-              <w:t>learning</w:t>
-            </w:r>
-            <w:proofErr w:type="spellEnd"/>
+              <w:t>achine learning</w:t>
+            </w:r>
             <w:r>
               <w:rPr>
                 <w:rFonts w:ascii="Times New Roman" w:hAnsi="Times New Roman" w:cs="Times New Roman"/>
@@ -9215,18 +8699,8 @@
                 <w:sz w:val="24"/>
                 <w:szCs w:val="26"/>
               </w:rPr>
-              <w:t xml:space="preserve">Conocimientos generales sobre controladores para protagonistas y </w:t>
-            </w:r>
-            <w:proofErr w:type="spellStart"/>
-            <w:r>
-              <w:rPr>
-                <w:rFonts w:ascii="Times New Roman" w:hAnsi="Times New Roman" w:cs="Times New Roman"/>
-                <w:sz w:val="24"/>
-                <w:szCs w:val="26"/>
-              </w:rPr>
-              <w:t>NPCs</w:t>
-            </w:r>
-            <w:proofErr w:type="spellEnd"/>
+              <w:t>Conocimientos generales sobre controladores para protagonistas y NPCs</w:t>
+            </w:r>
             <w:r>
               <w:rPr>
                 <w:rFonts w:ascii="Times New Roman" w:hAnsi="Times New Roman" w:cs="Times New Roman"/>
@@ -9781,25 +9255,7 @@
                 <w:sz w:val="24"/>
                 <w:szCs w:val="26"/>
               </w:rPr>
-              <w:t xml:space="preserve">Experiencia previa en el ámbito de la </w:t>
-            </w:r>
-            <w:proofErr w:type="spellStart"/>
-            <w:r>
-              <w:rPr>
-                <w:rFonts w:ascii="Times New Roman" w:hAnsi="Times New Roman" w:cs="Times New Roman"/>
-                <w:sz w:val="24"/>
-                <w:szCs w:val="26"/>
-              </w:rPr>
-              <w:t>radioprotección</w:t>
-            </w:r>
-            <w:proofErr w:type="spellEnd"/>
-            <w:r>
-              <w:rPr>
-                <w:rFonts w:ascii="Times New Roman" w:hAnsi="Times New Roman" w:cs="Times New Roman"/>
-                <w:sz w:val="24"/>
-                <w:szCs w:val="26"/>
-              </w:rPr>
-              <w:t xml:space="preserve"> o campos relacionados sería apreciada.</w:t>
+              <w:t>Experiencia previa en el ámbito de la radioprotección o campos relacionados sería apreciada.</w:t>
             </w:r>
           </w:p>
           <w:p>
@@ -9992,51 +9448,7 @@
           <w:sz w:val="26"/>
           <w:szCs w:val="26"/>
         </w:rPr>
-        <w:t xml:space="preserve">Desarrollador Senior en la Nube en </w:t>
-      </w:r>
-      <w:proofErr w:type="spellStart"/>
-      <w:r>
-        <w:rPr>
-          <w:rFonts w:ascii="Times New Roman" w:hAnsi="Times New Roman" w:cs="Times New Roman"/>
-          <w:b/>
-          <w:i/>
-          <w:sz w:val="26"/>
-          <w:szCs w:val="26"/>
-        </w:rPr>
-        <w:t>The</w:t>
-      </w:r>
-      <w:proofErr w:type="spellEnd"/>
-      <w:r>
-        <w:rPr>
-          <w:rFonts w:ascii="Times New Roman" w:hAnsi="Times New Roman" w:cs="Times New Roman"/>
-          <w:b/>
-          <w:i/>
-          <w:sz w:val="26"/>
-          <w:szCs w:val="26"/>
-        </w:rPr>
-        <w:t xml:space="preserve"> TMRW </w:t>
-      </w:r>
-      <w:proofErr w:type="spellStart"/>
-      <w:r>
-        <w:rPr>
-          <w:rFonts w:ascii="Times New Roman" w:hAnsi="Times New Roman" w:cs="Times New Roman"/>
-          <w:b/>
-          <w:i/>
-          <w:sz w:val="26"/>
-          <w:szCs w:val="26"/>
-        </w:rPr>
-        <w:t>Foundation</w:t>
-      </w:r>
-      <w:proofErr w:type="spellEnd"/>
-      <w:r>
-        <w:rPr>
-          <w:rFonts w:ascii="Times New Roman" w:hAnsi="Times New Roman" w:cs="Times New Roman"/>
-          <w:b/>
-          <w:i/>
-          <w:sz w:val="26"/>
-          <w:szCs w:val="26"/>
-        </w:rPr>
-        <w:t>.</w:t>
+        <w:t>Desarrollador Senior en la Nube en The TMRW Foundation.</w:t>
       </w:r>
     </w:p>
     <w:tbl>
@@ -10349,18 +9761,8 @@
                 <w:sz w:val="24"/>
                 <w:szCs w:val="26"/>
               </w:rPr>
-              <w:t xml:space="preserve">Experiencia desarrollando servicios REST y RPC para arquitecturas </w:t>
-            </w:r>
-            <w:proofErr w:type="spellStart"/>
-            <w:r>
-              <w:rPr>
-                <w:rFonts w:ascii="Times New Roman" w:hAnsi="Times New Roman" w:cs="Times New Roman"/>
-                <w:sz w:val="24"/>
-                <w:szCs w:val="26"/>
-              </w:rPr>
-              <w:t>microservicio</w:t>
-            </w:r>
-            <w:proofErr w:type="spellEnd"/>
+              <w:t>Experiencia desarrollando servicios REST y RPC para arquitecturas microservicio</w:t>
+            </w:r>
             <w:r>
               <w:rPr>
                 <w:rFonts w:ascii="Times New Roman" w:hAnsi="Times New Roman" w:cs="Times New Roman"/>
@@ -10476,18 +9878,8 @@
                 <w:sz w:val="24"/>
                 <w:szCs w:val="26"/>
               </w:rPr>
-              <w:t xml:space="preserve">Experiencia trabajando con </w:t>
-            </w:r>
-            <w:proofErr w:type="spellStart"/>
-            <w:r>
-              <w:rPr>
-                <w:rFonts w:ascii="Times New Roman" w:hAnsi="Times New Roman" w:cs="Times New Roman"/>
-                <w:sz w:val="24"/>
-                <w:szCs w:val="26"/>
-              </w:rPr>
-              <w:t>Grafana</w:t>
-            </w:r>
-            <w:proofErr w:type="spellEnd"/>
+              <w:t>Experiencia trabajando con Grafana</w:t>
+            </w:r>
             <w:r>
               <w:rPr>
                 <w:rFonts w:ascii="Times New Roman" w:hAnsi="Times New Roman" w:cs="Times New Roman"/>
@@ -10623,25 +10015,7 @@
                 <w:sz w:val="24"/>
                 <w:szCs w:val="26"/>
               </w:rPr>
-              <w:t xml:space="preserve">Experiencia con </w:t>
-            </w:r>
-            <w:proofErr w:type="spellStart"/>
-            <w:r>
-              <w:rPr>
-                <w:rFonts w:ascii="Times New Roman" w:hAnsi="Times New Roman" w:cs="Times New Roman"/>
-                <w:sz w:val="24"/>
-                <w:szCs w:val="26"/>
-              </w:rPr>
-              <w:t>Golang</w:t>
-            </w:r>
-            <w:proofErr w:type="spellEnd"/>
-            <w:r>
-              <w:rPr>
-                <w:rFonts w:ascii="Times New Roman" w:hAnsi="Times New Roman" w:cs="Times New Roman"/>
-                <w:sz w:val="24"/>
-                <w:szCs w:val="26"/>
-              </w:rPr>
-              <w:t xml:space="preserve"> y C++ moderno</w:t>
+              <w:t>Experiencia con Golang y C++ moderno</w:t>
             </w:r>
           </w:p>
         </w:tc>
@@ -10781,29 +10155,7 @@
           <w:sz w:val="26"/>
           <w:szCs w:val="26"/>
         </w:rPr>
-        <w:t xml:space="preserve">Ingeniero de Datos de Seguridad e IA </w:t>
-      </w:r>
-      <w:proofErr w:type="spellStart"/>
-      <w:r>
-        <w:rPr>
-          <w:rFonts w:ascii="Times New Roman" w:hAnsi="Times New Roman" w:cs="Times New Roman"/>
-          <w:b/>
-          <w:i/>
-          <w:sz w:val="26"/>
-          <w:szCs w:val="26"/>
-        </w:rPr>
-        <w:t>CaixaBank</w:t>
-      </w:r>
-      <w:proofErr w:type="spellEnd"/>
-      <w:r>
-        <w:rPr>
-          <w:rFonts w:ascii="Times New Roman" w:hAnsi="Times New Roman" w:cs="Times New Roman"/>
-          <w:b/>
-          <w:i/>
-          <w:sz w:val="26"/>
-          <w:szCs w:val="26"/>
-        </w:rPr>
-        <w:t>.</w:t>
+        <w:t>Ingeniero de Datos de Seguridad e IA CaixaBank.</w:t>
       </w:r>
     </w:p>
     <w:tbl>
@@ -11093,25 +10445,7 @@
                 <w:sz w:val="24"/>
                 <w:szCs w:val="26"/>
               </w:rPr>
-              <w:t xml:space="preserve">: No se mencionan requisitos educativos específicos en el anuncio, pero se espera experiencia o conocimientos en áreas relacionadas con inteligencia artificial y machine </w:t>
-            </w:r>
-            <w:proofErr w:type="spellStart"/>
-            <w:r>
-              <w:rPr>
-                <w:rFonts w:ascii="Times New Roman" w:hAnsi="Times New Roman" w:cs="Times New Roman"/>
-                <w:sz w:val="24"/>
-                <w:szCs w:val="26"/>
-              </w:rPr>
-              <w:t>learning</w:t>
-            </w:r>
-            <w:proofErr w:type="spellEnd"/>
-            <w:r>
-              <w:rPr>
-                <w:rFonts w:ascii="Times New Roman" w:hAnsi="Times New Roman" w:cs="Times New Roman"/>
-                <w:sz w:val="24"/>
-                <w:szCs w:val="26"/>
-              </w:rPr>
-              <w:t>.</w:t>
+              <w:t>: No se mencionan requisitos educativos específicos en el anuncio, pero se espera experiencia o conocimientos en áreas relacionadas con inteligencia artificial y machine learning.</w:t>
             </w:r>
           </w:p>
           <w:p>
@@ -11143,25 +10477,7 @@
                 <w:sz w:val="24"/>
                 <w:szCs w:val="26"/>
               </w:rPr>
-              <w:t xml:space="preserve">: No se especifica un rango de experiencia, pero se requiere experiencia o conocimientos en machine </w:t>
-            </w:r>
-            <w:proofErr w:type="spellStart"/>
-            <w:r>
-              <w:rPr>
-                <w:rFonts w:ascii="Times New Roman" w:hAnsi="Times New Roman" w:cs="Times New Roman"/>
-                <w:sz w:val="24"/>
-                <w:szCs w:val="26"/>
-              </w:rPr>
-              <w:t>learning</w:t>
-            </w:r>
-            <w:proofErr w:type="spellEnd"/>
-            <w:r>
-              <w:rPr>
-                <w:rFonts w:ascii="Times New Roman" w:hAnsi="Times New Roman" w:cs="Times New Roman"/>
-                <w:sz w:val="24"/>
-                <w:szCs w:val="26"/>
-              </w:rPr>
-              <w:t>, modelos matemáticos y estadísticos, programación orientada a ciencia de datos y otros campos relacionados.</w:t>
+              <w:t>: No se especifica un rango de experiencia, pero se requiere experiencia o conocimientos en machine learning, modelos matemáticos y estadísticos, programación orientada a ciencia de datos y otros campos relacionados.</w:t>
             </w:r>
           </w:p>
           <w:p>
@@ -11193,115 +10509,7 @@
                 <w:sz w:val="24"/>
                 <w:szCs w:val="26"/>
               </w:rPr>
-              <w:t xml:space="preserve">: Se requiere experiencia en programación en Python, conocimientos de paquetes como </w:t>
-            </w:r>
-            <w:proofErr w:type="spellStart"/>
-            <w:r>
-              <w:rPr>
-                <w:rFonts w:ascii="Times New Roman" w:hAnsi="Times New Roman" w:cs="Times New Roman"/>
-                <w:sz w:val="24"/>
-                <w:szCs w:val="26"/>
-              </w:rPr>
-              <w:t>TensorFlow</w:t>
-            </w:r>
-            <w:proofErr w:type="spellEnd"/>
-            <w:r>
-              <w:rPr>
-                <w:rFonts w:ascii="Times New Roman" w:hAnsi="Times New Roman" w:cs="Times New Roman"/>
-                <w:sz w:val="24"/>
-                <w:szCs w:val="26"/>
-              </w:rPr>
-              <w:t xml:space="preserve">, </w:t>
-            </w:r>
-            <w:proofErr w:type="spellStart"/>
-            <w:r>
-              <w:rPr>
-                <w:rFonts w:ascii="Times New Roman" w:hAnsi="Times New Roman" w:cs="Times New Roman"/>
-                <w:sz w:val="24"/>
-                <w:szCs w:val="26"/>
-              </w:rPr>
-              <w:t>Pytorch</w:t>
-            </w:r>
-            <w:proofErr w:type="spellEnd"/>
-            <w:r>
-              <w:rPr>
-                <w:rFonts w:ascii="Times New Roman" w:hAnsi="Times New Roman" w:cs="Times New Roman"/>
-                <w:sz w:val="24"/>
-                <w:szCs w:val="26"/>
-              </w:rPr>
-              <w:t xml:space="preserve">, </w:t>
-            </w:r>
-            <w:proofErr w:type="spellStart"/>
-            <w:r>
-              <w:rPr>
-                <w:rFonts w:ascii="Times New Roman" w:hAnsi="Times New Roman" w:cs="Times New Roman"/>
-                <w:sz w:val="24"/>
-                <w:szCs w:val="26"/>
-              </w:rPr>
-              <w:t>Sklearn</w:t>
-            </w:r>
-            <w:proofErr w:type="spellEnd"/>
-            <w:r>
-              <w:rPr>
-                <w:rFonts w:ascii="Times New Roman" w:hAnsi="Times New Roman" w:cs="Times New Roman"/>
-                <w:sz w:val="24"/>
-                <w:szCs w:val="26"/>
-              </w:rPr>
-              <w:t xml:space="preserve">, </w:t>
-            </w:r>
-            <w:proofErr w:type="spellStart"/>
-            <w:r>
-              <w:rPr>
-                <w:rFonts w:ascii="Times New Roman" w:hAnsi="Times New Roman" w:cs="Times New Roman"/>
-                <w:sz w:val="24"/>
-                <w:szCs w:val="26"/>
-              </w:rPr>
-              <w:t>Scipy</w:t>
-            </w:r>
-            <w:proofErr w:type="spellEnd"/>
-            <w:r>
-              <w:rPr>
-                <w:rFonts w:ascii="Times New Roman" w:hAnsi="Times New Roman" w:cs="Times New Roman"/>
-                <w:sz w:val="24"/>
-                <w:szCs w:val="26"/>
-              </w:rPr>
-              <w:t xml:space="preserve">, </w:t>
-            </w:r>
-            <w:proofErr w:type="spellStart"/>
-            <w:r>
-              <w:rPr>
-                <w:rFonts w:ascii="Times New Roman" w:hAnsi="Times New Roman" w:cs="Times New Roman"/>
-                <w:sz w:val="24"/>
-                <w:szCs w:val="26"/>
-              </w:rPr>
-              <w:t>Keras</w:t>
-            </w:r>
-            <w:proofErr w:type="spellEnd"/>
-            <w:r>
-              <w:rPr>
-                <w:rFonts w:ascii="Times New Roman" w:hAnsi="Times New Roman" w:cs="Times New Roman"/>
-                <w:sz w:val="24"/>
-                <w:szCs w:val="26"/>
-              </w:rPr>
-              <w:t xml:space="preserve">, y otros relacionados con machine </w:t>
-            </w:r>
-            <w:proofErr w:type="spellStart"/>
-            <w:r>
-              <w:rPr>
-                <w:rFonts w:ascii="Times New Roman" w:hAnsi="Times New Roman" w:cs="Times New Roman"/>
-                <w:sz w:val="24"/>
-                <w:szCs w:val="26"/>
-              </w:rPr>
-              <w:t>learning</w:t>
-            </w:r>
-            <w:proofErr w:type="spellEnd"/>
-            <w:r>
-              <w:rPr>
-                <w:rFonts w:ascii="Times New Roman" w:hAnsi="Times New Roman" w:cs="Times New Roman"/>
-                <w:sz w:val="24"/>
-                <w:szCs w:val="26"/>
-              </w:rPr>
-              <w:t>.</w:t>
+              <w:t>: Se requiere experiencia en programación en Python, conocimientos de paquetes como TensorFlow, Pytorch, Sklearn, Scipy, Keras, y otros relacionados con machine learning.</w:t>
             </w:r>
           </w:p>
           <w:p>
@@ -11333,45 +10541,8 @@
                 <w:sz w:val="24"/>
                 <w:szCs w:val="26"/>
               </w:rPr>
-              <w:t>: Experiencia o conocimientos en seguridad, visualización y exploración de datos, metodologías de desarrollo de modelos (</w:t>
-            </w:r>
-            <w:proofErr w:type="spellStart"/>
-            <w:r>
-              <w:rPr>
-                <w:rFonts w:ascii="Times New Roman" w:hAnsi="Times New Roman" w:cs="Times New Roman"/>
-                <w:sz w:val="24"/>
-                <w:szCs w:val="26"/>
-              </w:rPr>
-              <w:t>MLOps</w:t>
-            </w:r>
-            <w:proofErr w:type="spellEnd"/>
-            <w:r>
-              <w:rPr>
-                <w:rFonts w:ascii="Times New Roman" w:hAnsi="Times New Roman" w:cs="Times New Roman"/>
-                <w:sz w:val="24"/>
-                <w:szCs w:val="26"/>
-              </w:rPr>
-              <w:t xml:space="preserve">, </w:t>
-            </w:r>
-            <w:proofErr w:type="spellStart"/>
-            <w:r>
-              <w:rPr>
-                <w:rFonts w:ascii="Times New Roman" w:hAnsi="Times New Roman" w:cs="Times New Roman"/>
-                <w:sz w:val="24"/>
-                <w:szCs w:val="26"/>
-              </w:rPr>
-              <w:t>DataOps</w:t>
-            </w:r>
-            <w:proofErr w:type="spellEnd"/>
-            <w:r>
-              <w:rPr>
-                <w:rFonts w:ascii="Times New Roman" w:hAnsi="Times New Roman" w:cs="Times New Roman"/>
-                <w:sz w:val="24"/>
-                <w:szCs w:val="26"/>
-              </w:rPr>
-              <w:t xml:space="preserve">, etc.), transformación y limpieza de datos (ETL, data </w:t>
-            </w:r>
-            <w:proofErr w:type="spellStart"/>
+              <w:t xml:space="preserve">: Experiencia o conocimientos en seguridad, visualización y exploración de datos, metodologías de desarrollo de modelos (MLOps, DataOps, etc.), transformación y limpieza de datos (ETL, data </w:t>
+            </w:r>
             <w:r>
               <w:rPr>
                 <w:rFonts w:ascii="Times New Roman" w:hAnsi="Times New Roman" w:cs="Times New Roman"/>
@@ -11379,106 +10550,7 @@
                 <w:szCs w:val="26"/>
               </w:rPr>
               <w:lastRenderedPageBreak/>
-              <w:t>wrangling</w:t>
-            </w:r>
-            <w:proofErr w:type="spellEnd"/>
-            <w:r>
-              <w:rPr>
-                <w:rFonts w:ascii="Times New Roman" w:hAnsi="Times New Roman" w:cs="Times New Roman"/>
-                <w:sz w:val="24"/>
-                <w:szCs w:val="26"/>
-              </w:rPr>
-              <w:t>), entorno Cloud (</w:t>
-            </w:r>
-            <w:proofErr w:type="spellStart"/>
-            <w:r>
-              <w:rPr>
-                <w:rFonts w:ascii="Times New Roman" w:hAnsi="Times New Roman" w:cs="Times New Roman"/>
-                <w:sz w:val="24"/>
-                <w:szCs w:val="26"/>
-              </w:rPr>
-              <w:t>IaaS</w:t>
-            </w:r>
-            <w:proofErr w:type="spellEnd"/>
-            <w:r>
-              <w:rPr>
-                <w:rFonts w:ascii="Times New Roman" w:hAnsi="Times New Roman" w:cs="Times New Roman"/>
-                <w:sz w:val="24"/>
-                <w:szCs w:val="26"/>
-              </w:rPr>
-              <w:t xml:space="preserve">, </w:t>
-            </w:r>
-            <w:proofErr w:type="spellStart"/>
-            <w:r>
-              <w:rPr>
-                <w:rFonts w:ascii="Times New Roman" w:hAnsi="Times New Roman" w:cs="Times New Roman"/>
-                <w:sz w:val="24"/>
-                <w:szCs w:val="26"/>
-              </w:rPr>
-              <w:t>PaaS</w:t>
-            </w:r>
-            <w:proofErr w:type="spellEnd"/>
-            <w:r>
-              <w:rPr>
-                <w:rFonts w:ascii="Times New Roman" w:hAnsi="Times New Roman" w:cs="Times New Roman"/>
-                <w:sz w:val="24"/>
-                <w:szCs w:val="26"/>
-              </w:rPr>
-              <w:t xml:space="preserve">, </w:t>
-            </w:r>
-            <w:proofErr w:type="spellStart"/>
-            <w:r>
-              <w:rPr>
-                <w:rFonts w:ascii="Times New Roman" w:hAnsi="Times New Roman" w:cs="Times New Roman"/>
-                <w:sz w:val="24"/>
-                <w:szCs w:val="26"/>
-              </w:rPr>
-              <w:t>CaaS</w:t>
-            </w:r>
-            <w:proofErr w:type="spellEnd"/>
-            <w:r>
-              <w:rPr>
-                <w:rFonts w:ascii="Times New Roman" w:hAnsi="Times New Roman" w:cs="Times New Roman"/>
-                <w:sz w:val="24"/>
-                <w:szCs w:val="26"/>
-              </w:rPr>
-              <w:t xml:space="preserve">, SaaS), uso de técnicas para el control de versiones y A/B </w:t>
-            </w:r>
-            <w:proofErr w:type="spellStart"/>
-            <w:r>
-              <w:rPr>
-                <w:rFonts w:ascii="Times New Roman" w:hAnsi="Times New Roman" w:cs="Times New Roman"/>
-                <w:sz w:val="24"/>
-                <w:szCs w:val="26"/>
-              </w:rPr>
-              <w:t>Testing</w:t>
-            </w:r>
-            <w:proofErr w:type="spellEnd"/>
-            <w:r>
-              <w:rPr>
-                <w:rFonts w:ascii="Times New Roman" w:hAnsi="Times New Roman" w:cs="Times New Roman"/>
-                <w:sz w:val="24"/>
-                <w:szCs w:val="26"/>
-              </w:rPr>
-              <w:t xml:space="preserve">, y experiencia en implementación de proyectos de machine </w:t>
-            </w:r>
-            <w:proofErr w:type="spellStart"/>
-            <w:r>
-              <w:rPr>
-                <w:rFonts w:ascii="Times New Roman" w:hAnsi="Times New Roman" w:cs="Times New Roman"/>
-                <w:sz w:val="24"/>
-                <w:szCs w:val="26"/>
-              </w:rPr>
-              <w:t>learning</w:t>
-            </w:r>
-            <w:proofErr w:type="spellEnd"/>
-            <w:r>
-              <w:rPr>
-                <w:rFonts w:ascii="Times New Roman" w:hAnsi="Times New Roman" w:cs="Times New Roman"/>
-                <w:sz w:val="24"/>
-                <w:szCs w:val="26"/>
-              </w:rPr>
-              <w:t xml:space="preserve"> en la industria con grandes volúmenes de datos.</w:t>
+              <w:t>wrangling), entorno Cloud (IaaS, PaaS, CaaS, SaaS), uso de técnicas para el control de versiones y A/B Testing, y experiencia en implementación de proyectos de machine learning en la industria con grandes volúmenes de datos.</w:t>
             </w:r>
           </w:p>
         </w:tc>
@@ -11539,25 +10611,7 @@
                 <w:sz w:val="24"/>
                 <w:szCs w:val="26"/>
               </w:rPr>
-              <w:t xml:space="preserve">Se valora la pasión por el machine </w:t>
-            </w:r>
-            <w:proofErr w:type="spellStart"/>
-            <w:r>
-              <w:rPr>
-                <w:rFonts w:ascii="Times New Roman" w:hAnsi="Times New Roman" w:cs="Times New Roman"/>
-                <w:sz w:val="24"/>
-                <w:szCs w:val="26"/>
-              </w:rPr>
-              <w:t>learning</w:t>
-            </w:r>
-            <w:proofErr w:type="spellEnd"/>
-            <w:r>
-              <w:rPr>
-                <w:rFonts w:ascii="Times New Roman" w:hAnsi="Times New Roman" w:cs="Times New Roman"/>
-                <w:sz w:val="24"/>
-                <w:szCs w:val="26"/>
-              </w:rPr>
-              <w:t xml:space="preserve"> y modelos matemáticos y estadísticos.</w:t>
+              <w:t>Se valora la pasión por el machine learning y modelos matemáticos y estadísticos.</w:t>
             </w:r>
           </w:p>
           <w:p>
@@ -12187,43 +11241,7 @@
                 <w:sz w:val="24"/>
                 <w:szCs w:val="26"/>
               </w:rPr>
-              <w:t xml:space="preserve">Experiencia en alguna de las siguientes herramientas: Java (librerías como </w:t>
-            </w:r>
-            <w:proofErr w:type="spellStart"/>
-            <w:r>
-              <w:rPr>
-                <w:rFonts w:ascii="Times New Roman" w:hAnsi="Times New Roman" w:cs="Times New Roman"/>
-                <w:sz w:val="24"/>
-                <w:szCs w:val="26"/>
-              </w:rPr>
-              <w:t>OptaPlanner</w:t>
-            </w:r>
-            <w:proofErr w:type="spellEnd"/>
-            <w:r>
-              <w:rPr>
-                <w:rFonts w:ascii="Times New Roman" w:hAnsi="Times New Roman" w:cs="Times New Roman"/>
-                <w:sz w:val="24"/>
-                <w:szCs w:val="26"/>
-              </w:rPr>
-              <w:t xml:space="preserve">), Python (librerías como </w:t>
-            </w:r>
-            <w:proofErr w:type="spellStart"/>
-            <w:r>
-              <w:rPr>
-                <w:rFonts w:ascii="Times New Roman" w:hAnsi="Times New Roman" w:cs="Times New Roman"/>
-                <w:sz w:val="24"/>
-                <w:szCs w:val="26"/>
-              </w:rPr>
-              <w:t>Hyperopt</w:t>
-            </w:r>
-            <w:proofErr w:type="spellEnd"/>
-            <w:r>
-              <w:rPr>
-                <w:rFonts w:ascii="Times New Roman" w:hAnsi="Times New Roman" w:cs="Times New Roman"/>
-                <w:sz w:val="24"/>
-                <w:szCs w:val="26"/>
-              </w:rPr>
-              <w:t>)</w:t>
+              <w:t>Experiencia en alguna de las siguientes herramientas: Java (librerías como OptaPlanner), Python (librerías como Hyperopt)</w:t>
             </w:r>
             <w:r>
               <w:rPr>
@@ -12487,18 +11505,8 @@
                 <w:sz w:val="24"/>
                 <w:szCs w:val="26"/>
               </w:rPr>
-              <w:t xml:space="preserve">Experiencia en metodologías y estrategias para </w:t>
-            </w:r>
-            <w:proofErr w:type="spellStart"/>
-            <w:r>
-              <w:rPr>
-                <w:rFonts w:ascii="Times New Roman" w:hAnsi="Times New Roman" w:cs="Times New Roman"/>
-                <w:sz w:val="24"/>
-                <w:szCs w:val="26"/>
-              </w:rPr>
-              <w:t>DoE</w:t>
-            </w:r>
-            <w:proofErr w:type="spellEnd"/>
+              <w:t>Experiencia en metodologías y estrategias para DoE</w:t>
+            </w:r>
             <w:r>
               <w:rPr>
                 <w:rFonts w:ascii="Times New Roman" w:hAnsi="Times New Roman" w:cs="Times New Roman"/>
@@ -12529,25 +11537,7 @@
                 <w:sz w:val="24"/>
                 <w:szCs w:val="26"/>
               </w:rPr>
-              <w:t xml:space="preserve">Formación o experiencia en plataformas de servicios software, arquitecturas de datos, Data </w:t>
-            </w:r>
-            <w:proofErr w:type="spellStart"/>
-            <w:r>
-              <w:rPr>
-                <w:rFonts w:ascii="Times New Roman" w:hAnsi="Times New Roman" w:cs="Times New Roman"/>
-                <w:sz w:val="24"/>
-                <w:szCs w:val="26"/>
-              </w:rPr>
-              <w:t>Science</w:t>
-            </w:r>
-            <w:proofErr w:type="spellEnd"/>
-            <w:r>
-              <w:rPr>
-                <w:rFonts w:ascii="Times New Roman" w:hAnsi="Times New Roman" w:cs="Times New Roman"/>
-                <w:sz w:val="24"/>
-                <w:szCs w:val="26"/>
-              </w:rPr>
-              <w:t xml:space="preserve"> y / o tecnologías semánticas.</w:t>
+              <w:t>Formación o experiencia en plataformas de servicios software, arquitecturas de datos, Data Science y / o tecnologías semánticas.</w:t>
             </w:r>
           </w:p>
         </w:tc>
@@ -12998,18 +11988,8 @@
                 <w:sz w:val="24"/>
                 <w:szCs w:val="26"/>
               </w:rPr>
-              <w:t xml:space="preserve">Conocimiento experto de Python y </w:t>
-            </w:r>
-            <w:proofErr w:type="spellStart"/>
-            <w:r>
-              <w:rPr>
-                <w:rFonts w:ascii="Times New Roman" w:hAnsi="Times New Roman" w:cs="Times New Roman"/>
-                <w:sz w:val="24"/>
-                <w:szCs w:val="26"/>
-              </w:rPr>
-              <w:t>PyTorch</w:t>
-            </w:r>
-            <w:proofErr w:type="spellEnd"/>
+              <w:t>Conocimiento experto de Python y PyTorch</w:t>
+            </w:r>
             <w:r>
               <w:rPr>
                 <w:rFonts w:ascii="Times New Roman" w:hAnsi="Times New Roman" w:cs="Times New Roman"/>
@@ -13055,18 +12035,8 @@
                 <w:sz w:val="24"/>
                 <w:szCs w:val="26"/>
               </w:rPr>
-              <w:t xml:space="preserve">grandes con millones de datos con múltiples </w:t>
-            </w:r>
-            <w:proofErr w:type="spellStart"/>
-            <w:r>
-              <w:rPr>
-                <w:rFonts w:ascii="Times New Roman" w:hAnsi="Times New Roman" w:cs="Times New Roman"/>
-                <w:sz w:val="24"/>
-                <w:szCs w:val="26"/>
-              </w:rPr>
-              <w:t>GPUs</w:t>
-            </w:r>
-            <w:proofErr w:type="spellEnd"/>
+              <w:t>grandes con millones de datos con múltiples GPUs</w:t>
+            </w:r>
             <w:r>
               <w:rPr>
                 <w:rFonts w:ascii="Times New Roman" w:hAnsi="Times New Roman" w:cs="Times New Roman"/>
@@ -13127,18 +12097,8 @@
                 <w:sz w:val="24"/>
                 <w:szCs w:val="26"/>
               </w:rPr>
-              <w:t xml:space="preserve">Experiencia con </w:t>
-            </w:r>
-            <w:proofErr w:type="spellStart"/>
-            <w:r>
-              <w:rPr>
-                <w:rFonts w:ascii="Times New Roman" w:hAnsi="Times New Roman" w:cs="Times New Roman"/>
-                <w:sz w:val="24"/>
-                <w:szCs w:val="26"/>
-              </w:rPr>
-              <w:t>Kubernetes</w:t>
-            </w:r>
-            <w:proofErr w:type="spellEnd"/>
+              <w:t>Experiencia con Kubernetes</w:t>
+            </w:r>
             <w:r>
               <w:rPr>
                 <w:rFonts w:ascii="Times New Roman" w:hAnsi="Times New Roman" w:cs="Times New Roman"/>
@@ -13207,25 +12167,7 @@
                 <w:sz w:val="24"/>
                 <w:szCs w:val="26"/>
               </w:rPr>
-              <w:t xml:space="preserve">Experiencia optimizando entrenamiento </w:t>
-            </w:r>
-            <w:proofErr w:type="spellStart"/>
-            <w:r>
-              <w:rPr>
-                <w:rFonts w:ascii="Times New Roman" w:hAnsi="Times New Roman" w:cs="Times New Roman"/>
-                <w:sz w:val="24"/>
-                <w:szCs w:val="26"/>
-              </w:rPr>
-              <w:t>multi</w:t>
-            </w:r>
-            <w:proofErr w:type="spellEnd"/>
-            <w:r>
-              <w:rPr>
-                <w:rFonts w:ascii="Times New Roman" w:hAnsi="Times New Roman" w:cs="Times New Roman"/>
-                <w:sz w:val="24"/>
-                <w:szCs w:val="26"/>
-              </w:rPr>
-              <w:t>-GPU</w:t>
+              <w:t>Experiencia optimizando entrenamiento multi-GPU</w:t>
             </w:r>
             <w:r>
               <w:rPr>
@@ -13256,25 +12198,7 @@
                 <w:sz w:val="24"/>
                 <w:szCs w:val="26"/>
               </w:rPr>
-              <w:t xml:space="preserve">Experiencia entrenando con grandes </w:t>
-            </w:r>
-            <w:proofErr w:type="spellStart"/>
-            <w:r>
-              <w:rPr>
-                <w:rFonts w:ascii="Times New Roman" w:hAnsi="Times New Roman" w:cs="Times New Roman"/>
-                <w:sz w:val="24"/>
-                <w:szCs w:val="26"/>
-              </w:rPr>
-              <w:t>datasets</w:t>
-            </w:r>
-            <w:proofErr w:type="spellEnd"/>
-            <w:r>
-              <w:rPr>
-                <w:rFonts w:ascii="Times New Roman" w:hAnsi="Times New Roman" w:cs="Times New Roman"/>
-                <w:sz w:val="24"/>
-                <w:szCs w:val="26"/>
-              </w:rPr>
-              <w:t xml:space="preserve"> NLP</w:t>
+              <w:t>Experiencia entrenando con grandes datasets NLP</w:t>
             </w:r>
             <w:r>
               <w:rPr>
@@ -13336,61 +12260,7 @@
                 <w:sz w:val="24"/>
                 <w:szCs w:val="26"/>
               </w:rPr>
-              <w:t>Experiencia optimizando inferencias (</w:t>
-            </w:r>
-            <w:proofErr w:type="spellStart"/>
-            <w:r>
-              <w:rPr>
-                <w:rFonts w:ascii="Times New Roman" w:hAnsi="Times New Roman" w:cs="Times New Roman"/>
-                <w:sz w:val="24"/>
-                <w:szCs w:val="26"/>
-              </w:rPr>
-              <w:t>Torchscript</w:t>
-            </w:r>
-            <w:proofErr w:type="spellEnd"/>
-            <w:r>
-              <w:rPr>
-                <w:rFonts w:ascii="Times New Roman" w:hAnsi="Times New Roman" w:cs="Times New Roman"/>
-                <w:sz w:val="24"/>
-                <w:szCs w:val="26"/>
-              </w:rPr>
-              <w:t>/</w:t>
-            </w:r>
-            <w:proofErr w:type="spellStart"/>
-            <w:r>
-              <w:rPr>
-                <w:rFonts w:ascii="Times New Roman" w:hAnsi="Times New Roman" w:cs="Times New Roman"/>
-                <w:sz w:val="24"/>
-                <w:szCs w:val="26"/>
-              </w:rPr>
-              <w:t>TensorRT</w:t>
-            </w:r>
-            <w:proofErr w:type="spellEnd"/>
-            <w:r>
-              <w:rPr>
-                <w:rFonts w:ascii="Times New Roman" w:hAnsi="Times New Roman" w:cs="Times New Roman"/>
-                <w:sz w:val="24"/>
-                <w:szCs w:val="26"/>
-              </w:rPr>
-              <w:t>/</w:t>
-            </w:r>
-            <w:proofErr w:type="spellStart"/>
-            <w:r>
-              <w:rPr>
-                <w:rFonts w:ascii="Times New Roman" w:hAnsi="Times New Roman" w:cs="Times New Roman"/>
-                <w:sz w:val="24"/>
-                <w:szCs w:val="26"/>
-              </w:rPr>
-              <w:t>Quantization</w:t>
-            </w:r>
-            <w:proofErr w:type="spellEnd"/>
-            <w:r>
-              <w:rPr>
-                <w:rFonts w:ascii="Times New Roman" w:hAnsi="Times New Roman" w:cs="Times New Roman"/>
-                <w:sz w:val="24"/>
-                <w:szCs w:val="26"/>
-              </w:rPr>
-              <w:t>)</w:t>
+              <w:t>Experiencia optimizando inferencias (Torchscript/TensorRT/Quantization)</w:t>
             </w:r>
             <w:r>
               <w:rPr>
@@ -13822,25 +12692,7 @@
           <w:sz w:val="26"/>
           <w:szCs w:val="26"/>
         </w:rPr>
-        <w:t xml:space="preserve">Nuestra empresa, </w:t>
-      </w:r>
-      <w:proofErr w:type="spellStart"/>
-      <w:r>
-        <w:rPr>
-          <w:rFonts w:ascii="Times New Roman" w:hAnsi="Times New Roman" w:cs="Times New Roman"/>
-          <w:sz w:val="26"/>
-          <w:szCs w:val="26"/>
-        </w:rPr>
-        <w:t>InnovationJJ</w:t>
-      </w:r>
-      <w:proofErr w:type="spellEnd"/>
-      <w:r>
-        <w:rPr>
-          <w:rFonts w:ascii="Times New Roman" w:hAnsi="Times New Roman" w:cs="Times New Roman"/>
-          <w:sz w:val="26"/>
-          <w:szCs w:val="26"/>
-        </w:rPr>
-        <w:t xml:space="preserve"> S.A</w:t>
+        <w:t>Nuestra empresa, InnovationJJ S.A</w:t>
       </w:r>
       <w:r>
         <w:rPr>
@@ -13861,6 +12713,7 @@
     </w:p>
     <w:p>
       <w:pPr>
+        <w:spacing w:line="240" w:lineRule="auto"/>
         <w:jc w:val="both"/>
         <w:rPr>
           <w:rFonts w:ascii="Times New Roman" w:hAnsi="Times New Roman" w:cs="Times New Roman"/>
@@ -13881,6 +12734,7 @@
     </w:p>
     <w:p>
       <w:pPr>
+        <w:spacing w:line="240" w:lineRule="auto"/>
         <w:jc w:val="both"/>
         <w:rPr>
           <w:rFonts w:ascii="Times New Roman" w:hAnsi="Times New Roman" w:cs="Times New Roman"/>
@@ -13923,6 +12777,7 @@
     </w:p>
     <w:p>
       <w:pPr>
+        <w:spacing w:line="240" w:lineRule="auto"/>
         <w:jc w:val="both"/>
         <w:rPr>
           <w:rFonts w:ascii="Times New Roman" w:hAnsi="Times New Roman" w:cs="Times New Roman"/>
@@ -13949,6 +12804,7 @@
     </w:p>
     <w:p>
       <w:pPr>
+        <w:spacing w:line="240" w:lineRule="auto"/>
         <w:jc w:val="both"/>
         <w:rPr>
           <w:rFonts w:ascii="Times New Roman" w:hAnsi="Times New Roman" w:cs="Times New Roman"/>
@@ -13975,6 +12831,7 @@
     </w:p>
     <w:p>
       <w:pPr>
+        <w:spacing w:line="240" w:lineRule="auto"/>
         <w:jc w:val="both"/>
         <w:rPr>
           <w:rFonts w:ascii="Times New Roman" w:hAnsi="Times New Roman" w:cs="Times New Roman"/>
@@ -14001,6 +12858,7 @@
     </w:p>
     <w:p>
       <w:pPr>
+        <w:spacing w:line="240" w:lineRule="auto"/>
         <w:jc w:val="both"/>
         <w:rPr>
           <w:rFonts w:ascii="Times New Roman" w:hAnsi="Times New Roman" w:cs="Times New Roman"/>
@@ -14021,6 +12879,7 @@
     </w:p>
     <w:p>
       <w:pPr>
+        <w:spacing w:line="240" w:lineRule="auto"/>
         <w:jc w:val="both"/>
         <w:rPr>
           <w:rFonts w:ascii="Times New Roman" w:hAnsi="Times New Roman" w:cs="Times New Roman"/>
@@ -14034,25 +12893,7 @@
           <w:sz w:val="26"/>
           <w:szCs w:val="26"/>
         </w:rPr>
-        <w:t xml:space="preserve">- Experiencia con los </w:t>
-      </w:r>
-      <w:proofErr w:type="spellStart"/>
-      <w:r>
-        <w:rPr>
-          <w:rFonts w:ascii="Times New Roman" w:hAnsi="Times New Roman" w:cs="Times New Roman"/>
-          <w:sz w:val="26"/>
-          <w:szCs w:val="26"/>
-        </w:rPr>
-        <w:t>frameworks</w:t>
-      </w:r>
-      <w:proofErr w:type="spellEnd"/>
-      <w:r>
-        <w:rPr>
-          <w:rFonts w:ascii="Times New Roman" w:hAnsi="Times New Roman" w:cs="Times New Roman"/>
-          <w:sz w:val="26"/>
-          <w:szCs w:val="26"/>
-        </w:rPr>
-        <w:t xml:space="preserve"> de la empresa</w:t>
+        <w:t>- Experiencia con los frameworks de la empresa</w:t>
       </w:r>
       <w:r>
         <w:rPr>
@@ -14065,6 +12906,7 @@
     </w:p>
     <w:p>
       <w:pPr>
+        <w:spacing w:line="240" w:lineRule="auto"/>
         <w:jc w:val="both"/>
         <w:rPr>
           <w:rFonts w:ascii="Times New Roman" w:hAnsi="Times New Roman" w:cs="Times New Roman"/>
@@ -14078,25 +12920,7 @@
           <w:sz w:val="26"/>
           <w:szCs w:val="26"/>
         </w:rPr>
-        <w:t xml:space="preserve">- Controlar lenguajes como Java, </w:t>
-      </w:r>
-      <w:proofErr w:type="spellStart"/>
-      <w:r>
-        <w:rPr>
-          <w:rFonts w:ascii="Times New Roman" w:hAnsi="Times New Roman" w:cs="Times New Roman"/>
-          <w:sz w:val="26"/>
-          <w:szCs w:val="26"/>
-        </w:rPr>
-        <w:t>Node</w:t>
-      </w:r>
-      <w:proofErr w:type="spellEnd"/>
-      <w:r>
-        <w:rPr>
-          <w:rFonts w:ascii="Times New Roman" w:hAnsi="Times New Roman" w:cs="Times New Roman"/>
-          <w:sz w:val="26"/>
-          <w:szCs w:val="26"/>
-        </w:rPr>
-        <w:t xml:space="preserve"> o Python</w:t>
+        <w:t>- Controlar lenguajes como Java, Node o Python</w:t>
       </w:r>
       <w:r>
         <w:rPr>
@@ -14109,6 +12933,7 @@
     </w:p>
     <w:p>
       <w:pPr>
+        <w:spacing w:line="240" w:lineRule="auto"/>
         <w:jc w:val="both"/>
         <w:rPr>
           <w:rFonts w:ascii="Times New Roman" w:hAnsi="Times New Roman" w:cs="Times New Roman"/>
@@ -14129,6 +12954,7 @@
     </w:p>
     <w:p>
       <w:pPr>
+        <w:spacing w:line="240" w:lineRule="auto"/>
         <w:jc w:val="both"/>
         <w:rPr>
           <w:rFonts w:ascii="Times New Roman" w:hAnsi="Times New Roman" w:cs="Times New Roman"/>
@@ -14155,6 +12981,7 @@
     </w:p>
     <w:p>
       <w:pPr>
+        <w:spacing w:line="240" w:lineRule="auto"/>
         <w:jc w:val="both"/>
         <w:rPr>
           <w:rFonts w:ascii="Times New Roman" w:hAnsi="Times New Roman" w:cs="Times New Roman"/>
@@ -14181,6 +13008,7 @@
     </w:p>
     <w:p>
       <w:pPr>
+        <w:spacing w:line="240" w:lineRule="auto"/>
         <w:jc w:val="both"/>
         <w:rPr>
           <w:rFonts w:ascii="Times New Roman" w:hAnsi="Times New Roman" w:cs="Times New Roman"/>
@@ -14215,6 +13043,7 @@
     </w:p>
     <w:p>
       <w:pPr>
+        <w:spacing w:line="240" w:lineRule="auto"/>
         <w:jc w:val="both"/>
         <w:rPr>
           <w:rFonts w:ascii="Times New Roman" w:hAnsi="Times New Roman" w:cs="Times New Roman"/>
@@ -14228,7 +13057,6 @@
           <w:sz w:val="26"/>
           <w:szCs w:val="26"/>
         </w:rPr>
-        <w:lastRenderedPageBreak/>
         <w:t>- Posibilidad de trabajar en remoto parcialmente</w:t>
       </w:r>
       <w:r>
@@ -14242,6 +13070,7 @@
     </w:p>
     <w:p>
       <w:pPr>
+        <w:spacing w:line="240" w:lineRule="auto"/>
         <w:jc w:val="both"/>
         <w:rPr>
           <w:rFonts w:ascii="Times New Roman" w:hAnsi="Times New Roman" w:cs="Times New Roman"/>
@@ -14255,11 +13084,13 @@
           <w:sz w:val="26"/>
           <w:szCs w:val="26"/>
         </w:rPr>
+        <w:lastRenderedPageBreak/>
         <w:t>- Sueldo entre los 50k y 60k.</w:t>
       </w:r>
     </w:p>
     <w:p>
       <w:pPr>
+        <w:spacing w:line="240" w:lineRule="auto"/>
         <w:jc w:val="both"/>
         <w:rPr>
           <w:rFonts w:ascii="Times New Roman" w:hAnsi="Times New Roman" w:cs="Times New Roman"/>
@@ -14280,6 +13111,7 @@
     </w:p>
     <w:p>
       <w:pPr>
+        <w:spacing w:line="240" w:lineRule="auto"/>
         <w:jc w:val="both"/>
         <w:rPr>
           <w:rFonts w:ascii="Times New Roman" w:hAnsi="Times New Roman" w:cs="Times New Roman"/>
@@ -14306,6 +13138,7 @@
     </w:p>
     <w:p>
       <w:pPr>
+        <w:spacing w:line="240" w:lineRule="auto"/>
         <w:jc w:val="both"/>
         <w:rPr>
           <w:rFonts w:ascii="Times New Roman" w:hAnsi="Times New Roman" w:cs="Times New Roman"/>
@@ -14335,6 +13168,7 @@
         <w:pBdr>
           <w:bottom w:val="single" w:sz="6" w:space="1" w:color="auto"/>
         </w:pBdr>
+        <w:spacing w:line="240" w:lineRule="auto"/>
         <w:jc w:val="both"/>
         <w:rPr>
           <w:rFonts w:ascii="Times New Roman" w:hAnsi="Times New Roman" w:cs="Times New Roman"/>
@@ -14420,6 +13254,135 @@
     </w:p>
     <w:p>
       <w:pPr>
+        <w:jc w:val="both"/>
+        <w:rPr>
+          <w:rFonts w:ascii="Times New Roman" w:hAnsi="Times New Roman" w:cs="Times New Roman"/>
+          <w:bCs/>
+          <w:iCs/>
+          <w:sz w:val="26"/>
+          <w:szCs w:val="26"/>
+        </w:rPr>
+      </w:pPr>
+      <w:r>
+        <w:rPr>
+          <w:rFonts w:ascii="Times New Roman" w:hAnsi="Times New Roman" w:cs="Times New Roman"/>
+          <w:bCs/>
+          <w:iCs/>
+          <w:sz w:val="26"/>
+          <w:szCs w:val="26"/>
+        </w:rPr>
+        <w:t>Tras el debate que se produjo en clase donde cada grupo expuso las palabras clave y los puestos de trabajo más representativos, hemos podido comprobar que muchos de los puestos de trabajo que más se están ofertando en todo el mundo están muy relacionados con la inteligencia artificial,</w:t>
+      </w:r>
+      <w:r>
+        <w:rPr>
+          <w:rFonts w:ascii="Times New Roman" w:hAnsi="Times New Roman" w:cs="Times New Roman"/>
+          <w:bCs/>
+          <w:iCs/>
+          <w:sz w:val="26"/>
+          <w:szCs w:val="26"/>
+        </w:rPr>
+        <w:t xml:space="preserve"> para estos puestos algunos de los requisitos es un amplio conocimiento en Python y en Deep Learning, además encontramos una gran cantidad de puestos que están orientados a la ciberseguridad, al desarrollo de aplicaciones con C++ y al entorno gráfico.</w:t>
+      </w:r>
+    </w:p>
+    <w:p>
+      <w:pPr>
+        <w:jc w:val="both"/>
+        <w:rPr>
+          <w:rFonts w:ascii="Times New Roman" w:hAnsi="Times New Roman" w:cs="Times New Roman"/>
+          <w:bCs/>
+          <w:iCs/>
+          <w:sz w:val="26"/>
+          <w:szCs w:val="26"/>
+        </w:rPr>
+      </w:pPr>
+      <w:r>
+        <w:rPr>
+          <w:rFonts w:ascii="Times New Roman" w:hAnsi="Times New Roman" w:cs="Times New Roman"/>
+          <w:bCs/>
+          <w:iCs/>
+          <w:sz w:val="26"/>
+          <w:szCs w:val="26"/>
+        </w:rPr>
+        <w:t xml:space="preserve">En conclusión, el sector está dirigiéndose hacia la inteligencia </w:t>
+      </w:r>
+      <w:r>
+        <w:rPr>
+          <w:rFonts w:ascii="Times New Roman" w:hAnsi="Times New Roman" w:cs="Times New Roman"/>
+          <w:bCs/>
+          <w:iCs/>
+          <w:sz w:val="26"/>
+          <w:szCs w:val="26"/>
+        </w:rPr>
+        <w:t xml:space="preserve">artificial, </w:t>
+      </w:r>
+      <w:r>
+        <w:rPr>
+          <w:rFonts w:ascii="Times New Roman" w:hAnsi="Times New Roman" w:cs="Times New Roman"/>
+          <w:bCs/>
+          <w:iCs/>
+          <w:sz w:val="26"/>
+          <w:szCs w:val="26"/>
+        </w:rPr>
+        <w:t xml:space="preserve">y vamos a tener que </w:t>
+      </w:r>
+      <w:r>
+        <w:rPr>
+          <w:rFonts w:ascii="Times New Roman" w:hAnsi="Times New Roman" w:cs="Times New Roman"/>
+          <w:bCs/>
+          <w:iCs/>
+          <w:sz w:val="26"/>
+          <w:szCs w:val="26"/>
+        </w:rPr>
+        <w:t>adquirir</w:t>
+      </w:r>
+      <w:r>
+        <w:rPr>
+          <w:rFonts w:ascii="Times New Roman" w:hAnsi="Times New Roman" w:cs="Times New Roman"/>
+          <w:bCs/>
+          <w:iCs/>
+          <w:sz w:val="26"/>
+          <w:szCs w:val="26"/>
+        </w:rPr>
+        <w:t xml:space="preserve"> un amplio conocimiento </w:t>
+      </w:r>
+      <w:r>
+        <w:rPr>
+          <w:rFonts w:ascii="Times New Roman" w:hAnsi="Times New Roman" w:cs="Times New Roman"/>
+          <w:bCs/>
+          <w:iCs/>
+          <w:sz w:val="26"/>
+          <w:szCs w:val="26"/>
+        </w:rPr>
+        <w:t>sobre esta tecnología para poder optar a todo tipo de puestos de trabajo.</w:t>
+      </w:r>
+    </w:p>
+    <w:p>
+      <w:pPr>
+        <w:pBdr>
+          <w:bottom w:val="single" w:sz="6" w:space="1" w:color="auto"/>
+        </w:pBdr>
+        <w:jc w:val="both"/>
+        <w:rPr>
+          <w:rFonts w:ascii="Times New Roman" w:hAnsi="Times New Roman" w:cs="Times New Roman"/>
+          <w:sz w:val="26"/>
+          <w:szCs w:val="26"/>
+        </w:rPr>
+      </w:pPr>
+    </w:p>
+    <w:p>
+      <w:pPr>
+        <w:jc w:val="both"/>
+        <w:rPr>
+          <w:rFonts w:ascii="Times New Roman" w:hAnsi="Times New Roman" w:cs="Times New Roman"/>
+          <w:bCs/>
+          <w:iCs/>
+          <w:sz w:val="26"/>
+          <w:szCs w:val="26"/>
+        </w:rPr>
+      </w:pPr>
+    </w:p>
+    <w:p>
+      <w:pPr>
         <w:jc w:val="center"/>
         <w:rPr>
           <w:rFonts w:ascii="Times New Roman" w:hAnsi="Times New Roman" w:cs="Times New Roman"/>
@@ -14430,10 +13393,7 @@
           <w:u w:val="single"/>
         </w:rPr>
       </w:pPr>
-    </w:p>
-    <w:p>
-      <w:pPr>
-        <w:jc w:val="center"/>
+      <w:r>
         <w:rPr>
           <w:rFonts w:ascii="Times New Roman" w:hAnsi="Times New Roman" w:cs="Times New Roman"/>
           <w:b/>
@@ -14442,7 +13402,8 @@
           <w:szCs w:val="30"/>
           <w:u w:val="single"/>
         </w:rPr>
-      </w:pPr>
+        <w:t>TAREA 4</w:t>
+      </w:r>
       <w:r>
         <w:rPr>
           <w:rFonts w:ascii="Times New Roman" w:hAnsi="Times New Roman" w:cs="Times New Roman"/>
@@ -14452,7 +13413,7 @@
           <w:szCs w:val="30"/>
           <w:u w:val="single"/>
         </w:rPr>
-        <w:t>TAREA 4</w:t>
+        <w:t xml:space="preserve">: </w:t>
       </w:r>
       <w:r>
         <w:rPr>
@@ -14463,9 +13424,76 @@
           <w:szCs w:val="30"/>
           <w:u w:val="single"/>
         </w:rPr>
-        <w:t xml:space="preserve">: </w:t>
-      </w:r>
-      <w:r>
+        <w:t>CONCLUSIONES</w:t>
+      </w:r>
+    </w:p>
+    <w:p>
+      <w:pPr>
+        <w:jc w:val="both"/>
+        <w:rPr>
+          <w:rFonts w:ascii="Times New Roman" w:hAnsi="Times New Roman" w:cs="Times New Roman"/>
+          <w:bCs/>
+          <w:iCs/>
+          <w:sz w:val="26"/>
+          <w:szCs w:val="26"/>
+        </w:rPr>
+      </w:pPr>
+      <w:r>
+        <w:rPr>
+          <w:rFonts w:ascii="Times New Roman" w:hAnsi="Times New Roman" w:cs="Times New Roman"/>
+          <w:bCs/>
+          <w:iCs/>
+          <w:sz w:val="26"/>
+          <w:szCs w:val="26"/>
+        </w:rPr>
+        <w:t>En esta parte del sector de la informática, se están anunciando una gran cantidad de puestos de trabajo en muchas zonas del mundo, que gracias a los motores de búsqueda de puestos podemos encontrarlos de una manera muy fácil, además, al ser un sector en el que se hace posible el trabajo remoto podemos considerar puestos que estén en distintas ciudades e incluso países. Como hemos podido ver en los histogramas los trabajos que más se ofertan están relacionados con la Computación en la nube y la IA, en Alemania, Estados Unidos y Reino Unido sobresale la Computación en la nube, y en España lo hace la Inteligencia Artificial</w:t>
+      </w:r>
+      <w:r>
+        <w:rPr>
+          <w:rFonts w:ascii="Times New Roman" w:hAnsi="Times New Roman" w:cs="Times New Roman"/>
+          <w:bCs/>
+          <w:iCs/>
+          <w:sz w:val="26"/>
+          <w:szCs w:val="26"/>
+        </w:rPr>
+        <w:t>, después, hay bastantes puestos relacionados con la optimización del código, FPGA y la virtualización que se ofertan en los países que hemos seleccionado.</w:t>
+      </w:r>
+    </w:p>
+    <w:p>
+      <w:pPr>
+        <w:jc w:val="both"/>
+        <w:rPr>
+          <w:rFonts w:ascii="Times New Roman" w:hAnsi="Times New Roman" w:cs="Times New Roman"/>
+          <w:bCs/>
+          <w:iCs/>
+          <w:sz w:val="26"/>
+          <w:szCs w:val="26"/>
+        </w:rPr>
+      </w:pPr>
+      <w:r>
+        <w:rPr>
+          <w:rFonts w:ascii="Times New Roman" w:hAnsi="Times New Roman" w:cs="Times New Roman"/>
+          <w:bCs/>
+          <w:iCs/>
+          <w:sz w:val="26"/>
+          <w:szCs w:val="26"/>
+        </w:rPr>
+        <w:t xml:space="preserve">En los puestos que hemos seleccionado vemos que el requisito indispensable es un nivel alto de inglés y se suele pedir mucho conocimiento en C++ o en Python dependiendo del trabajo a realizar, y para finalizar, el salario que podemos esperar es bastante elevado aun sin tener experiencia </w:t>
+      </w:r>
+      <w:r>
+        <w:rPr>
+          <w:rFonts w:ascii="Times New Roman" w:hAnsi="Times New Roman" w:cs="Times New Roman"/>
+          <w:bCs/>
+          <w:iCs/>
+          <w:sz w:val="26"/>
+          <w:szCs w:val="26"/>
+        </w:rPr>
+        <w:t>y se incrementa considerablemente a medida que vamos acumulando experiencia.</w:t>
+      </w:r>
+    </w:p>
+    <w:p>
+      <w:pPr>
+        <w:jc w:val="center"/>
         <w:rPr>
           <w:rFonts w:ascii="Times New Roman" w:hAnsi="Times New Roman" w:cs="Times New Roman"/>
           <w:b/>
@@ -14474,12 +13502,8 @@
           <w:szCs w:val="30"/>
           <w:u w:val="single"/>
         </w:rPr>
-        <w:t>CONCLUSIONES</w:t>
-      </w:r>
-    </w:p>
-    <w:p>
-      <w:pPr>
-        <w:jc w:val="center"/>
+      </w:pPr>
+      <w:r>
         <w:rPr>
           <w:rFonts w:ascii="Times New Roman" w:hAnsi="Times New Roman" w:cs="Times New Roman"/>
           <w:b/>
@@ -14488,73 +13512,405 @@
           <w:szCs w:val="30"/>
           <w:u w:val="single"/>
         </w:rPr>
-      </w:pPr>
+        <w:lastRenderedPageBreak/>
+        <w:t>BIBLIOGRAFIA</w:t>
+      </w:r>
     </w:p>
     <w:p>
       <w:pPr>
-        <w:jc w:val="center"/>
-        <w:rPr>
-          <w:rFonts w:ascii="Times New Roman" w:hAnsi="Times New Roman" w:cs="Times New Roman"/>
-          <w:b/>
-          <w:i/>
-          <w:sz w:val="32"/>
-          <w:szCs w:val="30"/>
-          <w:u w:val="single"/>
-        </w:rPr>
-      </w:pPr>
-      <w:r>
-        <w:rPr>
-          <w:rFonts w:ascii="Times New Roman" w:hAnsi="Times New Roman" w:cs="Times New Roman"/>
-          <w:b/>
-          <w:i/>
-          <w:sz w:val="32"/>
-          <w:szCs w:val="30"/>
-          <w:u w:val="single"/>
-        </w:rPr>
-        <w:t>BIBLIOGRAFIA</w:t>
+        <w:jc w:val="both"/>
+        <w:rPr>
+          <w:rFonts w:ascii="Times New Roman" w:hAnsi="Times New Roman" w:cs="Times New Roman"/>
+          <w:bCs/>
+          <w:iCs/>
+          <w:sz w:val="26"/>
+          <w:szCs w:val="26"/>
+        </w:rPr>
+      </w:pPr>
+      <w:r>
+        <w:rPr>
+          <w:rFonts w:ascii="Times New Roman" w:hAnsi="Times New Roman" w:cs="Times New Roman"/>
+          <w:bCs/>
+          <w:iCs/>
+          <w:sz w:val="26"/>
+          <w:szCs w:val="26"/>
+        </w:rPr>
+        <w:t>Para los histogramas que hay en la memoria hemos utilizado Linkedin, pero también hemos realizado búsquedas con Amazon Jobs y Google Jobs.</w:t>
       </w:r>
     </w:p>
     <w:p>
       <w:pPr>
-        <w:jc w:val="center"/>
-        <w:rPr>
-          <w:rFonts w:ascii="Times New Roman" w:hAnsi="Times New Roman" w:cs="Times New Roman"/>
-          <w:b/>
-          <w:i/>
-          <w:sz w:val="32"/>
-          <w:szCs w:val="30"/>
-          <w:u w:val="single"/>
-        </w:rPr>
-      </w:pPr>
+        <w:jc w:val="both"/>
+        <w:rPr>
+          <w:rFonts w:ascii="Times New Roman" w:hAnsi="Times New Roman" w:cs="Times New Roman"/>
+          <w:bCs/>
+          <w:iCs/>
+          <w:sz w:val="26"/>
+          <w:szCs w:val="26"/>
+        </w:rPr>
+      </w:pPr>
+      <w:hyperlink r:id="rId13" w:history="1">
+        <w:r>
+          <w:rPr>
+            <w:rStyle w:val="Hipervnculo"/>
+            <w:rFonts w:ascii="Times New Roman" w:hAnsi="Times New Roman" w:cs="Times New Roman"/>
+            <w:bCs/>
+            <w:iCs/>
+            <w:sz w:val="26"/>
+            <w:szCs w:val="26"/>
+          </w:rPr>
+          <w:t>es.linkedin.com/jobs/search?keywords=Engineering&amp;location=España</w:t>
+        </w:r>
+      </w:hyperlink>
+      <w:r>
+        <w:rPr>
+          <w:rFonts w:ascii="Times New Roman" w:hAnsi="Times New Roman" w:cs="Times New Roman"/>
+          <w:bCs/>
+          <w:iCs/>
+          <w:sz w:val="26"/>
+          <w:szCs w:val="26"/>
+        </w:rPr>
+        <w:t>ç</w:t>
+      </w:r>
     </w:p>
     <w:p>
       <w:pPr>
-        <w:jc w:val="center"/>
-        <w:rPr>
-          <w:rFonts w:ascii="Times New Roman" w:hAnsi="Times New Roman" w:cs="Times New Roman"/>
-          <w:b/>
-          <w:i/>
-          <w:sz w:val="32"/>
-          <w:szCs w:val="30"/>
-          <w:u w:val="single"/>
-        </w:rPr>
-      </w:pPr>
+        <w:jc w:val="both"/>
+        <w:rPr>
+          <w:rFonts w:ascii="Times New Roman" w:hAnsi="Times New Roman" w:cs="Times New Roman"/>
+          <w:bCs/>
+          <w:iCs/>
+          <w:sz w:val="26"/>
+          <w:szCs w:val="26"/>
+        </w:rPr>
+      </w:pPr>
+      <w:hyperlink r:id="rId14" w:history="1">
+        <w:r>
+          <w:rPr>
+            <w:rStyle w:val="Hipervnculo"/>
+            <w:rFonts w:ascii="Times New Roman" w:hAnsi="Times New Roman" w:cs="Times New Roman"/>
+            <w:bCs/>
+            <w:iCs/>
+            <w:sz w:val="26"/>
+            <w:szCs w:val="26"/>
+          </w:rPr>
+          <w:t>https://www.amazon.jobs/en/</w:t>
+        </w:r>
+      </w:hyperlink>
     </w:p>
     <w:p>
       <w:pPr>
         <w:jc w:val="both"/>
         <w:rPr>
           <w:rFonts w:ascii="Times New Roman" w:hAnsi="Times New Roman" w:cs="Times New Roman"/>
-          <w:sz w:val="26"/>
-          <w:szCs w:val="26"/>
-        </w:rPr>
-      </w:pPr>
-      <w:bookmarkStart w:id="0" w:name="_GoBack"/>
-      <w:bookmarkEnd w:id="0"/>
+          <w:bCs/>
+          <w:iCs/>
+          <w:sz w:val="26"/>
+          <w:szCs w:val="26"/>
+        </w:rPr>
+      </w:pPr>
+      <w:hyperlink r:id="rId15" w:history="1">
+        <w:r>
+          <w:rPr>
+            <w:rStyle w:val="Hipervnculo"/>
+            <w:rFonts w:ascii="Times New Roman" w:hAnsi="Times New Roman" w:cs="Times New Roman"/>
+            <w:bCs/>
+            <w:iCs/>
+            <w:sz w:val="26"/>
+            <w:szCs w:val="26"/>
+          </w:rPr>
+          <w:t>https://www.google.com/about/careers/applications/jobs/results/</w:t>
+        </w:r>
+      </w:hyperlink>
+    </w:p>
+    <w:p>
+      <w:pPr>
+        <w:jc w:val="both"/>
+        <w:rPr>
+          <w:rFonts w:ascii="Times New Roman" w:hAnsi="Times New Roman" w:cs="Times New Roman"/>
+          <w:bCs/>
+          <w:iCs/>
+          <w:sz w:val="26"/>
+          <w:szCs w:val="26"/>
+        </w:rPr>
+      </w:pPr>
+      <w:r>
+        <w:rPr>
+          <w:rFonts w:ascii="Times New Roman" w:hAnsi="Times New Roman" w:cs="Times New Roman"/>
+          <w:bCs/>
+          <w:iCs/>
+          <w:sz w:val="26"/>
+          <w:szCs w:val="26"/>
+        </w:rPr>
+        <w:t>y aquí están los puestos de trabajo.</w:t>
+      </w:r>
+    </w:p>
+    <w:p>
+      <w:pPr>
+        <w:jc w:val="both"/>
+        <w:rPr>
+          <w:rFonts w:ascii="Times New Roman" w:hAnsi="Times New Roman" w:cs="Times New Roman"/>
+          <w:bCs/>
+          <w:iCs/>
+          <w:sz w:val="26"/>
+          <w:szCs w:val="26"/>
+        </w:rPr>
+      </w:pPr>
+      <w:hyperlink r:id="rId16" w:history="1">
+        <w:r>
+          <w:rPr>
+            <w:rStyle w:val="Hipervnculo"/>
+            <w:rFonts w:ascii="Times New Roman" w:hAnsi="Times New Roman" w:cs="Times New Roman"/>
+            <w:bCs/>
+            <w:iCs/>
+            <w:sz w:val="26"/>
+            <w:szCs w:val="26"/>
+          </w:rPr>
+          <w:t>Ingeniero de Software Empotrado para el Desarrollo de Sistemas de IA-IP a Bordo</w:t>
+        </w:r>
+      </w:hyperlink>
+    </w:p>
+    <w:p>
+      <w:pPr>
+        <w:jc w:val="both"/>
+        <w:rPr>
+          <w:rFonts w:ascii="Times New Roman" w:hAnsi="Times New Roman" w:cs="Times New Roman"/>
+          <w:bCs/>
+          <w:iCs/>
+          <w:sz w:val="26"/>
+          <w:szCs w:val="26"/>
+        </w:rPr>
+      </w:pPr>
+      <w:hyperlink r:id="rId17" w:history="1">
+        <w:r>
+          <w:rPr>
+            <w:rStyle w:val="Hipervnculo"/>
+            <w:rFonts w:ascii="Times New Roman" w:hAnsi="Times New Roman" w:cs="Times New Roman"/>
+            <w:bCs/>
+            <w:iCs/>
+            <w:sz w:val="26"/>
+            <w:szCs w:val="26"/>
+          </w:rPr>
+          <w:t>Research Engineer - Diseño de un chip de procesos de un superordenador</w:t>
+        </w:r>
+      </w:hyperlink>
+    </w:p>
+    <w:p>
+      <w:pPr>
+        <w:jc w:val="both"/>
+        <w:rPr>
+          <w:rFonts w:ascii="Times New Roman" w:hAnsi="Times New Roman" w:cs="Times New Roman"/>
+          <w:bCs/>
+          <w:iCs/>
+          <w:sz w:val="26"/>
+          <w:szCs w:val="26"/>
+        </w:rPr>
+      </w:pPr>
+      <w:hyperlink r:id="rId18" w:history="1">
+        <w:r>
+          <w:rPr>
+            <w:rStyle w:val="Hipervnculo"/>
+            <w:rFonts w:ascii="Times New Roman" w:hAnsi="Times New Roman" w:cs="Times New Roman"/>
+            <w:bCs/>
+            <w:iCs/>
+            <w:sz w:val="26"/>
+            <w:szCs w:val="26"/>
+          </w:rPr>
+          <w:t>Animation Tech Programmer</w:t>
+        </w:r>
+      </w:hyperlink>
+    </w:p>
+    <w:p>
+      <w:pPr>
+        <w:jc w:val="both"/>
+        <w:rPr>
+          <w:rFonts w:ascii="Times New Roman" w:hAnsi="Times New Roman" w:cs="Times New Roman"/>
+          <w:bCs/>
+          <w:iCs/>
+          <w:sz w:val="26"/>
+          <w:szCs w:val="26"/>
+        </w:rPr>
+      </w:pPr>
+      <w:hyperlink r:id="rId19" w:history="1">
+        <w:r>
+          <w:rPr>
+            <w:rStyle w:val="Hipervnculo"/>
+            <w:rFonts w:ascii="Times New Roman" w:hAnsi="Times New Roman" w:cs="Times New Roman"/>
+            <w:bCs/>
+            <w:iCs/>
+            <w:sz w:val="26"/>
+            <w:szCs w:val="26"/>
+          </w:rPr>
+          <w:t>Consultor en la nube</w:t>
+        </w:r>
+      </w:hyperlink>
+    </w:p>
+    <w:p>
+      <w:pPr>
+        <w:jc w:val="both"/>
+        <w:rPr>
+          <w:rFonts w:ascii="Times New Roman" w:hAnsi="Times New Roman" w:cs="Times New Roman"/>
+          <w:bCs/>
+          <w:iCs/>
+          <w:sz w:val="26"/>
+          <w:szCs w:val="26"/>
+        </w:rPr>
+      </w:pPr>
+      <w:hyperlink r:id="rId20" w:history="1">
+        <w:r>
+          <w:rPr>
+            <w:rStyle w:val="Hipervnculo"/>
+            <w:rFonts w:ascii="Times New Roman" w:hAnsi="Times New Roman" w:cs="Times New Roman"/>
+            <w:bCs/>
+            <w:iCs/>
+            <w:sz w:val="26"/>
+            <w:szCs w:val="26"/>
+          </w:rPr>
+          <w:t>Senior Cloud Developer en The TMRW Foundation</w:t>
+        </w:r>
+      </w:hyperlink>
+    </w:p>
+    <w:p>
+      <w:pPr>
+        <w:jc w:val="both"/>
+        <w:rPr>
+          <w:rFonts w:ascii="Times New Roman" w:hAnsi="Times New Roman" w:cs="Times New Roman"/>
+          <w:sz w:val="26"/>
+          <w:szCs w:val="26"/>
+        </w:rPr>
+      </w:pPr>
+      <w:hyperlink r:id="rId21" w:history="1">
+        <w:r>
+          <w:rPr>
+            <w:rStyle w:val="Hipervnculo"/>
+            <w:rFonts w:ascii="Times New Roman" w:hAnsi="Times New Roman" w:cs="Times New Roman"/>
+            <w:sz w:val="26"/>
+            <w:szCs w:val="26"/>
+          </w:rPr>
+          <w:t>AI &amp; Security Dat</w:t>
+        </w:r>
+        <w:r>
+          <w:rPr>
+            <w:rStyle w:val="Hipervnculo"/>
+            <w:rFonts w:ascii="Times New Roman" w:hAnsi="Times New Roman" w:cs="Times New Roman"/>
+            <w:sz w:val="26"/>
+            <w:szCs w:val="26"/>
+          </w:rPr>
+          <w:t>a</w:t>
+        </w:r>
+        <w:r>
+          <w:rPr>
+            <w:rStyle w:val="Hipervnculo"/>
+            <w:rFonts w:ascii="Times New Roman" w:hAnsi="Times New Roman" w:cs="Times New Roman"/>
+            <w:sz w:val="26"/>
+            <w:szCs w:val="26"/>
+          </w:rPr>
+          <w:t xml:space="preserve"> Scientist CaixaBank</w:t>
+        </w:r>
+      </w:hyperlink>
+    </w:p>
+    <w:p>
+      <w:pPr>
+        <w:jc w:val="both"/>
+        <w:rPr>
+          <w:rFonts w:ascii="Times New Roman" w:hAnsi="Times New Roman" w:cs="Times New Roman"/>
+          <w:sz w:val="26"/>
+          <w:szCs w:val="26"/>
+        </w:rPr>
+      </w:pPr>
+      <w:hyperlink r:id="rId22" w:history="1">
+        <w:r>
+          <w:rPr>
+            <w:rStyle w:val="Hipervnculo"/>
+            <w:rFonts w:ascii="Times New Roman" w:hAnsi="Times New Roman" w:cs="Times New Roman"/>
+            <w:sz w:val="26"/>
+            <w:szCs w:val="26"/>
+          </w:rPr>
+          <w:t>Investigador/a Inteligencia Artificial</w:t>
+        </w:r>
+      </w:hyperlink>
+    </w:p>
+    <w:p>
+      <w:pPr>
+        <w:jc w:val="both"/>
+        <w:rPr>
+          <w:rFonts w:ascii="Times New Roman" w:hAnsi="Times New Roman" w:cs="Times New Roman"/>
+          <w:sz w:val="26"/>
+          <w:szCs w:val="26"/>
+        </w:rPr>
+      </w:pPr>
+      <w:hyperlink r:id="rId23" w:history="1">
+        <w:r>
+          <w:rPr>
+            <w:rStyle w:val="Hipervnculo"/>
+            <w:rFonts w:ascii="Times New Roman" w:hAnsi="Times New Roman" w:cs="Times New Roman"/>
+            <w:sz w:val="26"/>
+            <w:szCs w:val="26"/>
+          </w:rPr>
+          <w:t>Machine L</w:t>
+        </w:r>
+        <w:r>
+          <w:rPr>
+            <w:rStyle w:val="Hipervnculo"/>
+            <w:rFonts w:ascii="Times New Roman" w:hAnsi="Times New Roman" w:cs="Times New Roman"/>
+            <w:sz w:val="26"/>
+            <w:szCs w:val="26"/>
+          </w:rPr>
+          <w:t>e</w:t>
+        </w:r>
+        <w:r>
+          <w:rPr>
+            <w:rStyle w:val="Hipervnculo"/>
+            <w:rFonts w:ascii="Times New Roman" w:hAnsi="Times New Roman" w:cs="Times New Roman"/>
+            <w:sz w:val="26"/>
+            <w:szCs w:val="26"/>
+          </w:rPr>
+          <w:t>arning Engineer</w:t>
+        </w:r>
+      </w:hyperlink>
+    </w:p>
+    <w:p>
+      <w:pPr>
+        <w:jc w:val="both"/>
+        <w:rPr>
+          <w:rFonts w:ascii="Times New Roman" w:hAnsi="Times New Roman" w:cs="Times New Roman"/>
+          <w:sz w:val="26"/>
+          <w:szCs w:val="26"/>
+        </w:rPr>
+      </w:pPr>
+      <w:r>
+        <w:rPr>
+          <w:rFonts w:ascii="Times New Roman" w:hAnsi="Times New Roman" w:cs="Times New Roman"/>
+          <w:sz w:val="26"/>
+          <w:szCs w:val="26"/>
+        </w:rPr>
+        <w:t>La búsqueda de los salarios se ha hecho a través de ChatGPT.</w:t>
+      </w:r>
+    </w:p>
+    <w:p>
+      <w:pPr>
+        <w:jc w:val="both"/>
+        <w:rPr>
+          <w:rFonts w:ascii="Times New Roman" w:hAnsi="Times New Roman" w:cs="Times New Roman"/>
+          <w:sz w:val="26"/>
+          <w:szCs w:val="26"/>
+        </w:rPr>
+      </w:pPr>
+      <w:hyperlink r:id="rId24" w:history="1">
+        <w:r>
+          <w:rPr>
+            <w:rStyle w:val="Hipervnculo"/>
+            <w:rFonts w:ascii="Times New Roman" w:hAnsi="Times New Roman" w:cs="Times New Roman"/>
+            <w:sz w:val="26"/>
+            <w:szCs w:val="26"/>
+          </w:rPr>
+          <w:t>https://chat.openai.com</w:t>
+        </w:r>
+      </w:hyperlink>
     </w:p>
     <w:sectPr>
-      <w:headerReference w:type="default" r:id="rId13"/>
-      <w:footerReference w:type="default" r:id="rId14"/>
+      <w:headerReference w:type="default" r:id="rId25"/>
+      <w:footerReference w:type="default" r:id="rId26"/>
       <w:pgSz w:w="11906" w:h="16838"/>
       <w:pgMar w:top="1417" w:right="1701" w:bottom="1417" w:left="1701" w:header="708" w:footer="708" w:gutter="0"/>
       <w:pgNumType w:start="0"/>
@@ -14567,7 +13923,7 @@
 </file>
 
 <file path=word/endnotes.xml><?xml version="1.0" encoding="utf-8"?>
-<w:endnotes xmlns:wpc="http://schemas.microsoft.com/office/word/2010/wordprocessingCanvas" xmlns:cx="http://schemas.microsoft.com/office/drawing/2014/chartex" xmlns:mc="http://schemas.openxmlformats.org/markup-compatibility/2006" xmlns:o="urn:schemas-microsoft-com:office:office" xmlns:r="http://schemas.openxmlformats.org/officeDocument/2006/relationships" xmlns:m="http://schemas.openxmlformats.org/officeDocument/2006/math" xmlns:v="urn:schemas-microsoft-com:vml" xmlns:wp14="http://schemas.microsoft.com/office/word/2010/wordprocessingDrawing" xmlns:wp="http://schemas.openxmlformats.org/drawingml/2006/wordprocessingDrawing" xmlns:w10="urn:schemas-microsoft-com:office:word" xmlns:w="http://schemas.openxmlformats.org/wordprocessingml/2006/main" xmlns:w14="http://schemas.microsoft.com/office/word/2010/wordml" xmlns:w15="http://schemas.microsoft.com/office/word/2012/wordml" xmlns:w16se="http://schemas.microsoft.com/office/word/2015/wordml/symex" xmlns:wpg="http://schemas.microsoft.com/office/word/2010/wordprocessingGroup" xmlns:wpi="http://schemas.microsoft.com/office/word/2010/wordprocessingInk" xmlns:wne="http://schemas.microsoft.com/office/word/2006/wordml" xmlns:wps="http://schemas.microsoft.com/office/word/2010/wordprocessingShape" mc:Ignorable="w14 w15 w16se wp14">
+<w:endnotes xmlns:wpc="http://schemas.microsoft.com/office/word/2010/wordprocessingCanvas" xmlns:cx="http://schemas.microsoft.com/office/drawing/2014/chartex" xmlns:cx1="http://schemas.microsoft.com/office/drawing/2015/9/8/chartex" xmlns:cx2="http://schemas.microsoft.com/office/drawing/2015/10/21/chartex" xmlns:cx3="http://schemas.microsoft.com/office/drawing/2016/5/9/chartex" xmlns:cx4="http://schemas.microsoft.com/office/drawing/2016/5/10/chartex" xmlns:cx5="http://schemas.microsoft.com/office/drawing/2016/5/11/chartex" xmlns:cx6="http://schemas.microsoft.com/office/drawing/2016/5/12/chartex" xmlns:cx7="http://schemas.microsoft.com/office/drawing/2016/5/13/chartex" xmlns:cx8="http://schemas.microsoft.com/office/drawing/2016/5/14/chartex" xmlns:mc="http://schemas.openxmlformats.org/markup-compatibility/2006" xmlns:aink="http://schemas.microsoft.com/office/drawing/2016/ink" xmlns:am3d="http://schemas.microsoft.com/office/drawing/2017/model3d" xmlns:o="urn:schemas-microsoft-com:office:office" xmlns:oel="http://schemas.microsoft.com/office/2019/extlst" xmlns:r="http://schemas.openxmlformats.org/officeDocument/2006/relationships" xmlns:m="http://schemas.openxmlformats.org/officeDocument/2006/math" xmlns:v="urn:schemas-microsoft-com:vml" xmlns:wp14="http://schemas.microsoft.com/office/word/2010/wordprocessingDrawing" xmlns:wp="http://schemas.openxmlformats.org/drawingml/2006/wordprocessingDrawing" xmlns:w10="urn:schemas-microsoft-com:office:word" xmlns:w="http://schemas.openxmlformats.org/wordprocessingml/2006/main" xmlns:w14="http://schemas.microsoft.com/office/word/2010/wordml" xmlns:w15="http://schemas.microsoft.com/office/word/2012/wordml" xmlns:w16cex="http://schemas.microsoft.com/office/word/2018/wordml/cex" xmlns:w16cid="http://schemas.microsoft.com/office/word/2016/wordml/cid" xmlns:w16="http://schemas.microsoft.com/office/word/2018/wordml" xmlns:w16sdtdh="http://schemas.microsoft.com/office/word/2020/wordml/sdtdatahash" xmlns:w16se="http://schemas.microsoft.com/office/word/2015/wordml/symex" xmlns:wpg="http://schemas.microsoft.com/office/word/2010/wordprocessingGroup" xmlns:wpi="http://schemas.microsoft.com/office/word/2010/wordprocessingInk" xmlns:wne="http://schemas.microsoft.com/office/word/2006/wordml" xmlns:wps="http://schemas.microsoft.com/office/word/2010/wordprocessingShape" mc:Ignorable="w14 w15 w16se w16cid w16 w16cex w16sdtdh wp14">
   <w:endnote w:type="separator" w:id="-1">
     <w:p>
       <w:pPr>
@@ -14592,7 +13948,7 @@
 </file>
 
 <file path=word/footer1.xml><?xml version="1.0" encoding="utf-8"?>
-<w:ftr xmlns:wpc="http://schemas.microsoft.com/office/word/2010/wordprocessingCanvas" xmlns:cx="http://schemas.microsoft.com/office/drawing/2014/chartex" xmlns:mc="http://schemas.openxmlformats.org/markup-compatibility/2006" xmlns:o="urn:schemas-microsoft-com:office:office" xmlns:r="http://schemas.openxmlformats.org/officeDocument/2006/relationships" xmlns:m="http://schemas.openxmlformats.org/officeDocument/2006/math" xmlns:v="urn:schemas-microsoft-com:vml" xmlns:wp14="http://schemas.microsoft.com/office/word/2010/wordprocessingDrawing" xmlns:wp="http://schemas.openxmlformats.org/drawingml/2006/wordprocessingDrawing" xmlns:w10="urn:schemas-microsoft-com:office:word" xmlns:w="http://schemas.openxmlformats.org/wordprocessingml/2006/main" xmlns:w14="http://schemas.microsoft.com/office/word/2010/wordml" xmlns:w15="http://schemas.microsoft.com/office/word/2012/wordml" xmlns:w16se="http://schemas.microsoft.com/office/word/2015/wordml/symex" xmlns:wpg="http://schemas.microsoft.com/office/word/2010/wordprocessingGroup" xmlns:wpi="http://schemas.microsoft.com/office/word/2010/wordprocessingInk" xmlns:wne="http://schemas.microsoft.com/office/word/2006/wordml" xmlns:wps="http://schemas.microsoft.com/office/word/2010/wordprocessingShape" mc:Ignorable="w14 w15 w16se wp14">
+<w:ftr xmlns:wpc="http://schemas.microsoft.com/office/word/2010/wordprocessingCanvas" xmlns:cx="http://schemas.microsoft.com/office/drawing/2014/chartex" xmlns:cx1="http://schemas.microsoft.com/office/drawing/2015/9/8/chartex" xmlns:cx2="http://schemas.microsoft.com/office/drawing/2015/10/21/chartex" xmlns:cx3="http://schemas.microsoft.com/office/drawing/2016/5/9/chartex" xmlns:cx4="http://schemas.microsoft.com/office/drawing/2016/5/10/chartex" xmlns:cx5="http://schemas.microsoft.com/office/drawing/2016/5/11/chartex" xmlns:cx6="http://schemas.microsoft.com/office/drawing/2016/5/12/chartex" xmlns:cx7="http://schemas.microsoft.com/office/drawing/2016/5/13/chartex" xmlns:cx8="http://schemas.microsoft.com/office/drawing/2016/5/14/chartex" xmlns:mc="http://schemas.openxmlformats.org/markup-compatibility/2006" xmlns:aink="http://schemas.microsoft.com/office/drawing/2016/ink" xmlns:am3d="http://schemas.microsoft.com/office/drawing/2017/model3d" xmlns:o="urn:schemas-microsoft-com:office:office" xmlns:oel="http://schemas.microsoft.com/office/2019/extlst" xmlns:r="http://schemas.openxmlformats.org/officeDocument/2006/relationships" xmlns:m="http://schemas.openxmlformats.org/officeDocument/2006/math" xmlns:v="urn:schemas-microsoft-com:vml" xmlns:wp14="http://schemas.microsoft.com/office/word/2010/wordprocessingDrawing" xmlns:wp="http://schemas.openxmlformats.org/drawingml/2006/wordprocessingDrawing" xmlns:w10="urn:schemas-microsoft-com:office:word" xmlns:w="http://schemas.openxmlformats.org/wordprocessingml/2006/main" xmlns:w14="http://schemas.microsoft.com/office/word/2010/wordml" xmlns:w15="http://schemas.microsoft.com/office/word/2012/wordml" xmlns:w16cex="http://schemas.microsoft.com/office/word/2018/wordml/cex" xmlns:w16cid="http://schemas.microsoft.com/office/word/2016/wordml/cid" xmlns:w16="http://schemas.microsoft.com/office/word/2018/wordml" xmlns:w16sdtdh="http://schemas.microsoft.com/office/word/2020/wordml/sdtdatahash" xmlns:w16se="http://schemas.microsoft.com/office/word/2015/wordml/symex" xmlns:wpg="http://schemas.microsoft.com/office/word/2010/wordprocessingGroup" xmlns:wpi="http://schemas.microsoft.com/office/word/2010/wordprocessingInk" xmlns:wne="http://schemas.microsoft.com/office/word/2006/wordml" xmlns:wps="http://schemas.microsoft.com/office/word/2010/wordprocessingShape" mc:Ignorable="w14 w15 w16se w16cid w16 w16cex w16sdtdh wp14">
   <w:p>
     <w:pPr>
       <w:pStyle w:val="Piedepgina"/>
@@ -14602,7 +13958,7 @@
 </file>
 
 <file path=word/footnotes.xml><?xml version="1.0" encoding="utf-8"?>
-<w:footnotes xmlns:wpc="http://schemas.microsoft.com/office/word/2010/wordprocessingCanvas" xmlns:cx="http://schemas.microsoft.com/office/drawing/2014/chartex" xmlns:mc="http://schemas.openxmlformats.org/markup-compatibility/2006" xmlns:o="urn:schemas-microsoft-com:office:office" xmlns:r="http://schemas.openxmlformats.org/officeDocument/2006/relationships" xmlns:m="http://schemas.openxmlformats.org/officeDocument/2006/math" xmlns:v="urn:schemas-microsoft-com:vml" xmlns:wp14="http://schemas.microsoft.com/office/word/2010/wordprocessingDrawing" xmlns:wp="http://schemas.openxmlformats.org/drawingml/2006/wordprocessingDrawing" xmlns:w10="urn:schemas-microsoft-com:office:word" xmlns:w="http://schemas.openxmlformats.org/wordprocessingml/2006/main" xmlns:w14="http://schemas.microsoft.com/office/word/2010/wordml" xmlns:w15="http://schemas.microsoft.com/office/word/2012/wordml" xmlns:w16se="http://schemas.microsoft.com/office/word/2015/wordml/symex" xmlns:wpg="http://schemas.microsoft.com/office/word/2010/wordprocessingGroup" xmlns:wpi="http://schemas.microsoft.com/office/word/2010/wordprocessingInk" xmlns:wne="http://schemas.microsoft.com/office/word/2006/wordml" xmlns:wps="http://schemas.microsoft.com/office/word/2010/wordprocessingShape" mc:Ignorable="w14 w15 w16se wp14">
+<w:footnotes xmlns:wpc="http://schemas.microsoft.com/office/word/2010/wordprocessingCanvas" xmlns:cx="http://schemas.microsoft.com/office/drawing/2014/chartex" xmlns:cx1="http://schemas.microsoft.com/office/drawing/2015/9/8/chartex" xmlns:cx2="http://schemas.microsoft.com/office/drawing/2015/10/21/chartex" xmlns:cx3="http://schemas.microsoft.com/office/drawing/2016/5/9/chartex" xmlns:cx4="http://schemas.microsoft.com/office/drawing/2016/5/10/chartex" xmlns:cx5="http://schemas.microsoft.com/office/drawing/2016/5/11/chartex" xmlns:cx6="http://schemas.microsoft.com/office/drawing/2016/5/12/chartex" xmlns:cx7="http://schemas.microsoft.com/office/drawing/2016/5/13/chartex" xmlns:cx8="http://schemas.microsoft.com/office/drawing/2016/5/14/chartex" xmlns:mc="http://schemas.openxmlformats.org/markup-compatibility/2006" xmlns:aink="http://schemas.microsoft.com/office/drawing/2016/ink" xmlns:am3d="http://schemas.microsoft.com/office/drawing/2017/model3d" xmlns:o="urn:schemas-microsoft-com:office:office" xmlns:oel="http://schemas.microsoft.com/office/2019/extlst" xmlns:r="http://schemas.openxmlformats.org/officeDocument/2006/relationships" xmlns:m="http://schemas.openxmlformats.org/officeDocument/2006/math" xmlns:v="urn:schemas-microsoft-com:vml" xmlns:wp14="http://schemas.microsoft.com/office/word/2010/wordprocessingDrawing" xmlns:wp="http://schemas.openxmlformats.org/drawingml/2006/wordprocessingDrawing" xmlns:w10="urn:schemas-microsoft-com:office:word" xmlns:w="http://schemas.openxmlformats.org/wordprocessingml/2006/main" xmlns:w14="http://schemas.microsoft.com/office/word/2010/wordml" xmlns:w15="http://schemas.microsoft.com/office/word/2012/wordml" xmlns:w16cex="http://schemas.microsoft.com/office/word/2018/wordml/cex" xmlns:w16cid="http://schemas.microsoft.com/office/word/2016/wordml/cid" xmlns:w16="http://schemas.microsoft.com/office/word/2018/wordml" xmlns:w16sdtdh="http://schemas.microsoft.com/office/word/2020/wordml/sdtdatahash" xmlns:w16se="http://schemas.microsoft.com/office/word/2015/wordml/symex" xmlns:wpg="http://schemas.microsoft.com/office/word/2010/wordprocessingGroup" xmlns:wpi="http://schemas.microsoft.com/office/word/2010/wordprocessingInk" xmlns:wne="http://schemas.microsoft.com/office/word/2006/wordml" xmlns:wps="http://schemas.microsoft.com/office/word/2010/wordprocessingShape" mc:Ignorable="w14 w15 w16se w16cid w16 w16cex w16sdtdh wp14">
   <w:footnote w:type="separator" w:id="-1">
     <w:p>
       <w:pPr>
@@ -14627,7 +13983,7 @@
 </file>
 
 <file path=word/header1.xml><?xml version="1.0" encoding="utf-8"?>
-<w:hdr xmlns:wpc="http://schemas.microsoft.com/office/word/2010/wordprocessingCanvas" xmlns:cx="http://schemas.microsoft.com/office/drawing/2014/chartex" xmlns:mc="http://schemas.openxmlformats.org/markup-compatibility/2006" xmlns:o="urn:schemas-microsoft-com:office:office" xmlns:r="http://schemas.openxmlformats.org/officeDocument/2006/relationships" xmlns:m="http://schemas.openxmlformats.org/officeDocument/2006/math" xmlns:v="urn:schemas-microsoft-com:vml" xmlns:wp14="http://schemas.microsoft.com/office/word/2010/wordprocessingDrawing" xmlns:wp="http://schemas.openxmlformats.org/drawingml/2006/wordprocessingDrawing" xmlns:w10="urn:schemas-microsoft-com:office:word" xmlns:w="http://schemas.openxmlformats.org/wordprocessingml/2006/main" xmlns:w14="http://schemas.microsoft.com/office/word/2010/wordml" xmlns:w15="http://schemas.microsoft.com/office/word/2012/wordml" xmlns:w16se="http://schemas.microsoft.com/office/word/2015/wordml/symex" xmlns:wpg="http://schemas.microsoft.com/office/word/2010/wordprocessingGroup" xmlns:wpi="http://schemas.microsoft.com/office/word/2010/wordprocessingInk" xmlns:wne="http://schemas.microsoft.com/office/word/2006/wordml" xmlns:wps="http://schemas.microsoft.com/office/word/2010/wordprocessingShape" mc:Ignorable="w14 w15 w16se wp14">
+<w:hdr xmlns:wpc="http://schemas.microsoft.com/office/word/2010/wordprocessingCanvas" xmlns:cx="http://schemas.microsoft.com/office/drawing/2014/chartex" xmlns:cx1="http://schemas.microsoft.com/office/drawing/2015/9/8/chartex" xmlns:cx2="http://schemas.microsoft.com/office/drawing/2015/10/21/chartex" xmlns:cx3="http://schemas.microsoft.com/office/drawing/2016/5/9/chartex" xmlns:cx4="http://schemas.microsoft.com/office/drawing/2016/5/10/chartex" xmlns:cx5="http://schemas.microsoft.com/office/drawing/2016/5/11/chartex" xmlns:cx6="http://schemas.microsoft.com/office/drawing/2016/5/12/chartex" xmlns:cx7="http://schemas.microsoft.com/office/drawing/2016/5/13/chartex" xmlns:cx8="http://schemas.microsoft.com/office/drawing/2016/5/14/chartex" xmlns:mc="http://schemas.openxmlformats.org/markup-compatibility/2006" xmlns:aink="http://schemas.microsoft.com/office/drawing/2016/ink" xmlns:am3d="http://schemas.microsoft.com/office/drawing/2017/model3d" xmlns:o="urn:schemas-microsoft-com:office:office" xmlns:oel="http://schemas.microsoft.com/office/2019/extlst" xmlns:r="http://schemas.openxmlformats.org/officeDocument/2006/relationships" xmlns:m="http://schemas.openxmlformats.org/officeDocument/2006/math" xmlns:v="urn:schemas-microsoft-com:vml" xmlns:wp14="http://schemas.microsoft.com/office/word/2010/wordprocessingDrawing" xmlns:wp="http://schemas.openxmlformats.org/drawingml/2006/wordprocessingDrawing" xmlns:w10="urn:schemas-microsoft-com:office:word" xmlns:w="http://schemas.openxmlformats.org/wordprocessingml/2006/main" xmlns:w14="http://schemas.microsoft.com/office/word/2010/wordml" xmlns:w15="http://schemas.microsoft.com/office/word/2012/wordml" xmlns:w16cex="http://schemas.microsoft.com/office/word/2018/wordml/cex" xmlns:w16cid="http://schemas.microsoft.com/office/word/2016/wordml/cid" xmlns:w16="http://schemas.microsoft.com/office/word/2018/wordml" xmlns:w16sdtdh="http://schemas.microsoft.com/office/word/2020/wordml/sdtdatahash" xmlns:w16se="http://schemas.microsoft.com/office/word/2015/wordml/symex" xmlns:wpg="http://schemas.microsoft.com/office/word/2010/wordprocessingGroup" xmlns:wpi="http://schemas.microsoft.com/office/word/2010/wordprocessingInk" xmlns:wne="http://schemas.microsoft.com/office/word/2006/wordml" xmlns:wps="http://schemas.microsoft.com/office/word/2010/wordprocessingShape" mc:Ignorable="w14 w15 w16se w16cid w16 w16cex w16sdtdh wp14">
   <w:p>
     <w:pPr>
       <w:pStyle w:val="Encabezado"/>
@@ -14663,7 +14019,7 @@
 </file>
 
 <file path=word/numbering.xml><?xml version="1.0" encoding="utf-8"?>
-<w:numbering xmlns:wpc="http://schemas.microsoft.com/office/word/2010/wordprocessingCanvas" xmlns:cx="http://schemas.microsoft.com/office/drawing/2014/chartex" xmlns:mc="http://schemas.openxmlformats.org/markup-compatibility/2006" xmlns:o="urn:schemas-microsoft-com:office:office" xmlns:r="http://schemas.openxmlformats.org/officeDocument/2006/relationships" xmlns:m="http://schemas.openxmlformats.org/officeDocument/2006/math" xmlns:v="urn:schemas-microsoft-com:vml" xmlns:wp14="http://schemas.microsoft.com/office/word/2010/wordprocessingDrawing" xmlns:wp="http://schemas.openxmlformats.org/drawingml/2006/wordprocessingDrawing" xmlns:w10="urn:schemas-microsoft-com:office:word" xmlns:w="http://schemas.openxmlformats.org/wordprocessingml/2006/main" xmlns:w14="http://schemas.microsoft.com/office/word/2010/wordml" xmlns:w15="http://schemas.microsoft.com/office/word/2012/wordml" xmlns:w16se="http://schemas.microsoft.com/office/word/2015/wordml/symex" xmlns:wpg="http://schemas.microsoft.com/office/word/2010/wordprocessingGroup" xmlns:wpi="http://schemas.microsoft.com/office/word/2010/wordprocessingInk" xmlns:wne="http://schemas.microsoft.com/office/word/2006/wordml" xmlns:wps="http://schemas.microsoft.com/office/word/2010/wordprocessingShape" mc:Ignorable="w14 w15 w16se wp14">
+<w:numbering xmlns:wpc="http://schemas.microsoft.com/office/word/2010/wordprocessingCanvas" xmlns:cx="http://schemas.microsoft.com/office/drawing/2014/chartex" xmlns:cx1="http://schemas.microsoft.com/office/drawing/2015/9/8/chartex" xmlns:cx2="http://schemas.microsoft.com/office/drawing/2015/10/21/chartex" xmlns:cx3="http://schemas.microsoft.com/office/drawing/2016/5/9/chartex" xmlns:cx4="http://schemas.microsoft.com/office/drawing/2016/5/10/chartex" xmlns:cx5="http://schemas.microsoft.com/office/drawing/2016/5/11/chartex" xmlns:cx6="http://schemas.microsoft.com/office/drawing/2016/5/12/chartex" xmlns:cx7="http://schemas.microsoft.com/office/drawing/2016/5/13/chartex" xmlns:cx8="http://schemas.microsoft.com/office/drawing/2016/5/14/chartex" xmlns:mc="http://schemas.openxmlformats.org/markup-compatibility/2006" xmlns:aink="http://schemas.microsoft.com/office/drawing/2016/ink" xmlns:am3d="http://schemas.microsoft.com/office/drawing/2017/model3d" xmlns:o="urn:schemas-microsoft-com:office:office" xmlns:oel="http://schemas.microsoft.com/office/2019/extlst" xmlns:r="http://schemas.openxmlformats.org/officeDocument/2006/relationships" xmlns:m="http://schemas.openxmlformats.org/officeDocument/2006/math" xmlns:v="urn:schemas-microsoft-com:vml" xmlns:wp14="http://schemas.microsoft.com/office/word/2010/wordprocessingDrawing" xmlns:wp="http://schemas.openxmlformats.org/drawingml/2006/wordprocessingDrawing" xmlns:w10="urn:schemas-microsoft-com:office:word" xmlns:w="http://schemas.openxmlformats.org/wordprocessingml/2006/main" xmlns:w14="http://schemas.microsoft.com/office/word/2010/wordml" xmlns:w15="http://schemas.microsoft.com/office/word/2012/wordml" xmlns:w16cex="http://schemas.microsoft.com/office/word/2018/wordml/cex" xmlns:w16cid="http://schemas.microsoft.com/office/word/2016/wordml/cid" xmlns:w16="http://schemas.microsoft.com/office/word/2018/wordml" xmlns:w16sdtdh="http://schemas.microsoft.com/office/word/2020/wordml/sdtdatahash" xmlns:w16se="http://schemas.microsoft.com/office/word/2015/wordml/symex" xmlns:wpg="http://schemas.microsoft.com/office/word/2010/wordprocessingGroup" xmlns:wpi="http://schemas.microsoft.com/office/word/2010/wordprocessingInk" xmlns:wne="http://schemas.microsoft.com/office/word/2006/wordml" xmlns:wps="http://schemas.microsoft.com/office/word/2010/wordprocessingShape" mc:Ignorable="w14 w15 w16se w16cid w16 w16cex w16sdtdh wp14">
   <w:abstractNum w:abstractNumId="0" w15:restartNumberingAfterBreak="0">
     <w:nsid w:val="058C0C94"/>
     <w:multiLevelType w:val="hybridMultilevel"/>
@@ -15205,26 +14561,26 @@
       </w:rPr>
     </w:lvl>
   </w:abstractNum>
-  <w:num w:numId="1">
+  <w:num w:numId="1" w16cid:durableId="1549875852">
     <w:abstractNumId w:val="4"/>
   </w:num>
-  <w:num w:numId="2">
+  <w:num w:numId="2" w16cid:durableId="1766539422">
     <w:abstractNumId w:val="2"/>
   </w:num>
-  <w:num w:numId="3">
+  <w:num w:numId="3" w16cid:durableId="691340708">
     <w:abstractNumId w:val="0"/>
   </w:num>
-  <w:num w:numId="4">
+  <w:num w:numId="4" w16cid:durableId="1225216316">
     <w:abstractNumId w:val="3"/>
   </w:num>
-  <w:num w:numId="5">
+  <w:num w:numId="5" w16cid:durableId="1571498955">
     <w:abstractNumId w:val="1"/>
   </w:num>
 </w:numbering>
 </file>
 
 <file path=word/styles.xml><?xml version="1.0" encoding="utf-8"?>
-<w:styles xmlns:mc="http://schemas.openxmlformats.org/markup-compatibility/2006" xmlns:r="http://schemas.openxmlformats.org/officeDocument/2006/relationships" xmlns:w="http://schemas.openxmlformats.org/wordprocessingml/2006/main" xmlns:w14="http://schemas.microsoft.com/office/word/2010/wordml" xmlns:w15="http://schemas.microsoft.com/office/word/2012/wordml" xmlns:w16se="http://schemas.microsoft.com/office/word/2015/wordml/symex" mc:Ignorable="w14 w15 w16se">
+<w:styles xmlns:mc="http://schemas.openxmlformats.org/markup-compatibility/2006" xmlns:r="http://schemas.openxmlformats.org/officeDocument/2006/relationships" xmlns:w="http://schemas.openxmlformats.org/wordprocessingml/2006/main" xmlns:w14="http://schemas.microsoft.com/office/word/2010/wordml" xmlns:w15="http://schemas.microsoft.com/office/word/2012/wordml" xmlns:w16cex="http://schemas.microsoft.com/office/word/2018/wordml/cex" xmlns:w16cid="http://schemas.microsoft.com/office/word/2016/wordml/cid" xmlns:w16="http://schemas.microsoft.com/office/word/2018/wordml" xmlns:w16sdtdh="http://schemas.microsoft.com/office/word/2020/wordml/sdtdatahash" xmlns:w16se="http://schemas.microsoft.com/office/word/2015/wordml/symex" mc:Ignorable="w14 w15 w16se w16cid w16 w16cex w16sdtdh">
   <w:docDefaults>
     <w:rPrDefault>
       <w:rPr>
@@ -15240,7 +14596,7 @@
       </w:pPr>
     </w:pPrDefault>
   </w:docDefaults>
-  <w:latentStyles w:defLockedState="0" w:defUIPriority="99" w:defSemiHidden="0" w:defUnhideWhenUsed="0" w:defQFormat="0" w:count="371">
+  <w:latentStyles w:defLockedState="0" w:defUIPriority="99" w:defSemiHidden="0" w:defUnhideWhenUsed="0" w:defQFormat="0" w:count="376">
     <w:lsdException w:name="Normal" w:uiPriority="0" w:qFormat="1"/>
     <w:lsdException w:name="heading 1" w:uiPriority="9" w:qFormat="1"/>
     <w:lsdException w:name="heading 2" w:semiHidden="1" w:uiPriority="9" w:unhideWhenUsed="1" w:qFormat="1"/>
@@ -15612,6 +14968,11 @@
     <w:lsdException w:name="List Table 5 Dark Accent 6" w:uiPriority="50"/>
     <w:lsdException w:name="List Table 6 Colorful Accent 6" w:uiPriority="51"/>
     <w:lsdException w:name="List Table 7 Colorful Accent 6" w:uiPriority="52"/>
+    <w:lsdException w:name="Mention" w:semiHidden="1" w:unhideWhenUsed="1"/>
+    <w:lsdException w:name="Smart Hyperlink" w:semiHidden="1" w:unhideWhenUsed="1"/>
+    <w:lsdException w:name="Hashtag" w:semiHidden="1" w:unhideWhenUsed="1"/>
+    <w:lsdException w:name="Unresolved Mention" w:semiHidden="1" w:unhideWhenUsed="1"/>
+    <w:lsdException w:name="Smart Link" w:semiHidden="1" w:unhideWhenUsed="1"/>
   </w:latentStyles>
   <w:style w:type="paragraph" w:default="1" w:styleId="Normal">
     <w:name w:val="Normal"/>
@@ -15802,6 +15163,41 @@
         <w:insideV w:val="single" w:sz="4" w:space="0" w:color="auto"/>
       </w:tblBorders>
     </w:tblPr>
+  </w:style>
+  <w:style w:type="character" w:styleId="Hipervnculo">
+    <w:name w:val="Hyperlink"/>
+    <w:basedOn w:val="Fuentedeprrafopredeter"/>
+    <w:uiPriority w:val="99"/>
+    <w:unhideWhenUsed/>
+    <w:rsid w:val="00F37547"/>
+    <w:rPr>
+      <w:color w:val="0563C1" w:themeColor="hyperlink"/>
+      <w:u w:val="single"/>
+    </w:rPr>
+  </w:style>
+  <w:style w:type="character" w:styleId="Mencinsinresolver">
+    <w:name w:val="Unresolved Mention"/>
+    <w:basedOn w:val="Fuentedeprrafopredeter"/>
+    <w:uiPriority w:val="99"/>
+    <w:semiHidden/>
+    <w:unhideWhenUsed/>
+    <w:rsid w:val="00F37547"/>
+    <w:rPr>
+      <w:color w:val="605E5C"/>
+      <w:shd w:val="clear" w:color="auto" w:fill="E1DFDD"/>
+    </w:rPr>
+  </w:style>
+  <w:style w:type="character" w:styleId="Hipervnculovisitado">
+    <w:name w:val="FollowedHyperlink"/>
+    <w:basedOn w:val="Fuentedeprrafopredeter"/>
+    <w:uiPriority w:val="99"/>
+    <w:semiHidden/>
+    <w:unhideWhenUsed/>
+    <w:rsid w:val="00F37547"/>
+    <w:rPr>
+      <w:color w:val="954F72" w:themeColor="followedHyperlink"/>
+      <w:u w:val="single"/>
+    </w:rPr>
   </w:style>
 </w:styles>
 </file>

</xml_diff>